<commit_message>
inter: design 2 lab
</commit_message>
<xml_diff>
--- a/Дизайн интерфейса информационных систем/ЛР2/отчёт.docx
+++ b/Дизайн интерфейса информационных систем/ЛР2/отчёт.docx
@@ -1,6 +1,6 @@
 
 <file path=word/document.xml><?xml version="1.0" encoding="utf-8"?>
-<w:document xmlns:wpc="http://schemas.microsoft.com/office/word/2010/wordprocessingCanvas" xmlns:cx="http://schemas.microsoft.com/office/drawing/2014/chartex" xmlns:cx1="http://schemas.microsoft.com/office/drawing/2015/9/8/chartex" xmlns:cx2="http://schemas.microsoft.com/office/drawing/2015/10/21/chartex" xmlns:cx3="http://schemas.microsoft.com/office/drawing/2016/5/9/chartex" xmlns:cx4="http://schemas.microsoft.com/office/drawing/2016/5/10/chartex" xmlns:cx5="http://schemas.microsoft.com/office/drawing/2016/5/11/chartex" xmlns:cx6="http://schemas.microsoft.com/office/drawing/2016/5/12/chartex" xmlns:cx7="http://schemas.microsoft.com/office/drawing/2016/5/13/chartex" xmlns:cx8="http://schemas.microsoft.com/office/drawing/2016/5/14/chartex" xmlns:mc="http://schemas.openxmlformats.org/markup-compatibility/2006" xmlns:aink="http://schemas.microsoft.com/office/drawing/2016/ink" xmlns:am3d="http://schemas.microsoft.com/office/drawing/2017/model3d" xmlns:o="urn:schemas-microsoft-com:office:office" xmlns:r="http://schemas.openxmlformats.org/officeDocument/2006/relationships" xmlns:m="http://schemas.openxmlformats.org/officeDocument/2006/math" xmlns:v="urn:schemas-microsoft-com:vml" xmlns:wp14="http://schemas.microsoft.com/office/word/2010/wordprocessingDrawing" xmlns:wp="http://schemas.openxmlformats.org/drawingml/2006/wordprocessingDrawing" xmlns:w10="urn:schemas-microsoft-com:office:word" xmlns:w="http://schemas.openxmlformats.org/wordprocessingml/2006/main" xmlns:w14="http://schemas.microsoft.com/office/word/2010/wordml" xmlns:w15="http://schemas.microsoft.com/office/word/2012/wordml" xmlns:w16cex="http://schemas.microsoft.com/office/word/2018/wordml/cex" xmlns:w16cid="http://schemas.microsoft.com/office/word/2016/wordml/cid" xmlns:w16="http://schemas.microsoft.com/office/word/2018/wordml" xmlns:w16sdtdh="http://schemas.microsoft.com/office/word/2020/wordml/sdtdatahash" xmlns:w16se="http://schemas.microsoft.com/office/word/2015/wordml/symex" xmlns:wpg="http://schemas.microsoft.com/office/word/2010/wordprocessingGroup" xmlns:wpi="http://schemas.microsoft.com/office/word/2010/wordprocessingInk" xmlns:wne="http://schemas.microsoft.com/office/word/2006/wordml" xmlns:wps="http://schemas.microsoft.com/office/word/2010/wordprocessingShape" mc:Ignorable="w14 w15 w16se w16cid w16 w16cex w16sdtdh wp14">
+<w:document xmlns:wpc="http://schemas.microsoft.com/office/word/2010/wordprocessingCanvas" xmlns:cx="http://schemas.microsoft.com/office/drawing/2014/chartex" xmlns:cx1="http://schemas.microsoft.com/office/drawing/2015/9/8/chartex" xmlns:cx2="http://schemas.microsoft.com/office/drawing/2015/10/21/chartex" xmlns:cx3="http://schemas.microsoft.com/office/drawing/2016/5/9/chartex" xmlns:cx4="http://schemas.microsoft.com/office/drawing/2016/5/10/chartex" xmlns:cx5="http://schemas.microsoft.com/office/drawing/2016/5/11/chartex" xmlns:cx6="http://schemas.microsoft.com/office/drawing/2016/5/12/chartex" xmlns:cx7="http://schemas.microsoft.com/office/drawing/2016/5/13/chartex" xmlns:cx8="http://schemas.microsoft.com/office/drawing/2016/5/14/chartex" xmlns:mc="http://schemas.openxmlformats.org/markup-compatibility/2006" xmlns:aink="http://schemas.microsoft.com/office/drawing/2016/ink" xmlns:am3d="http://schemas.microsoft.com/office/drawing/2017/model3d" xmlns:o="urn:schemas-microsoft-com:office:office" xmlns:oel="http://schemas.microsoft.com/office/2019/extlst" xmlns:r="http://schemas.openxmlformats.org/officeDocument/2006/relationships" xmlns:m="http://schemas.openxmlformats.org/officeDocument/2006/math" xmlns:v="urn:schemas-microsoft-com:vml" xmlns:wp14="http://schemas.microsoft.com/office/word/2010/wordprocessingDrawing" xmlns:wp="http://schemas.openxmlformats.org/drawingml/2006/wordprocessingDrawing" xmlns:w10="urn:schemas-microsoft-com:office:word" xmlns:w="http://schemas.openxmlformats.org/wordprocessingml/2006/main" xmlns:w14="http://schemas.microsoft.com/office/word/2010/wordml" xmlns:w15="http://schemas.microsoft.com/office/word/2012/wordml" xmlns:w16cex="http://schemas.microsoft.com/office/word/2018/wordml/cex" xmlns:w16cid="http://schemas.microsoft.com/office/word/2016/wordml/cid" xmlns:w16="http://schemas.microsoft.com/office/word/2018/wordml" xmlns:w16sdtdh="http://schemas.microsoft.com/office/word/2020/wordml/sdtdatahash" xmlns:w16se="http://schemas.microsoft.com/office/word/2015/wordml/symex" xmlns:wpg="http://schemas.microsoft.com/office/word/2010/wordprocessingGroup" xmlns:wpi="http://schemas.microsoft.com/office/word/2010/wordprocessingInk" xmlns:wne="http://schemas.microsoft.com/office/word/2006/wordml" xmlns:wps="http://schemas.microsoft.com/office/word/2010/wordprocessingShape" mc:Ignorable="w14 w15 w16se w16cid w16 w16cex w16sdtdh wp14">
   <w:body>
     <w:p>
       <w:pPr>
@@ -979,645 +979,975 @@
     </w:p>
     <w:p>
       <w:pPr>
+        <w:keepNext/>
+        <w:ind w:firstLine="0"/>
+        <w:jc w:val="center"/>
+      </w:pPr>
+      <w:r>
+        <w:rPr>
+          <w:noProof/>
+          <w:sz w:val="28"/>
+          <w:szCs w:val="28"/>
+        </w:rPr>
+        <w:drawing>
+          <wp:inline distT="0" distB="0" distL="0" distR="0" wp14:anchorId="62E11267" wp14:editId="0BC2AE1B">
+            <wp:extent cx="5934075" cy="4319905"/>
+            <wp:effectExtent l="0" t="0" r="9525" b="4445"/>
+            <wp:docPr id="3" name="Рисунок 3"/>
+            <wp:cNvGraphicFramePr>
+              <a:graphicFrameLocks xmlns:a="http://schemas.openxmlformats.org/drawingml/2006/main" noChangeAspect="1"/>
+            </wp:cNvGraphicFramePr>
+            <a:graphic xmlns:a="http://schemas.openxmlformats.org/drawingml/2006/main">
+              <a:graphicData uri="http://schemas.openxmlformats.org/drawingml/2006/picture">
+                <pic:pic xmlns:pic="http://schemas.openxmlformats.org/drawingml/2006/picture">
+                  <pic:nvPicPr>
+                    <pic:cNvPr id="0" name="Picture 3"/>
+                    <pic:cNvPicPr>
+                      <a:picLocks noChangeAspect="1" noChangeArrowheads="1"/>
+                    </pic:cNvPicPr>
+                  </pic:nvPicPr>
+                  <pic:blipFill>
+                    <a:blip r:embed="rId9" cstate="print">
+                      <a:extLst>
+                        <a:ext uri="{28A0092B-C50C-407E-A947-70E740481C1C}">
+                          <a14:useLocalDpi xmlns:a14="http://schemas.microsoft.com/office/drawing/2010/main" val="0"/>
+                        </a:ext>
+                      </a:extLst>
+                    </a:blip>
+                    <a:srcRect/>
+                    <a:stretch>
+                      <a:fillRect/>
+                    </a:stretch>
+                  </pic:blipFill>
+                  <pic:spPr bwMode="auto">
+                    <a:xfrm>
+                      <a:off x="0" y="0"/>
+                      <a:ext cx="5934075" cy="4319905"/>
+                    </a:xfrm>
+                    <a:prstGeom prst="rect">
+                      <a:avLst/>
+                    </a:prstGeom>
+                    <a:noFill/>
+                    <a:ln>
+                      <a:noFill/>
+                    </a:ln>
+                  </pic:spPr>
+                </pic:pic>
+              </a:graphicData>
+            </a:graphic>
+          </wp:inline>
+        </w:drawing>
+      </w:r>
+    </w:p>
+    <w:p>
+      <w:pPr>
+        <w:pStyle w:val="a7"/>
+        <w:jc w:val="center"/>
+        <w:rPr>
+          <w:b w:val="0"/>
+          <w:bCs w:val="0"/>
+          <w:sz w:val="28"/>
+          <w:szCs w:val="28"/>
+        </w:rPr>
+      </w:pPr>
+      <w:r>
+        <w:rPr>
+          <w:b w:val="0"/>
+          <w:bCs w:val="0"/>
+          <w:sz w:val="28"/>
+          <w:szCs w:val="28"/>
+        </w:rPr>
+        <w:t xml:space="preserve">Рисунок </w:t>
+      </w:r>
+      <w:r>
+        <w:rPr>
+          <w:b w:val="0"/>
+          <w:bCs w:val="0"/>
+          <w:sz w:val="28"/>
+          <w:szCs w:val="28"/>
+        </w:rPr>
+        <w:fldChar w:fldCharType="begin"/>
+      </w:r>
+      <w:r>
+        <w:rPr>
+          <w:b w:val="0"/>
+          <w:bCs w:val="0"/>
+          <w:sz w:val="28"/>
+          <w:szCs w:val="28"/>
+        </w:rPr>
+        <w:instrText xml:space="preserve"> SEQ Рисунок \* ARABIC </w:instrText>
+      </w:r>
+      <w:r>
+        <w:rPr>
+          <w:b w:val="0"/>
+          <w:bCs w:val="0"/>
+          <w:sz w:val="28"/>
+          <w:szCs w:val="28"/>
+        </w:rPr>
+        <w:fldChar w:fldCharType="separate"/>
+      </w:r>
+      <w:r>
+        <w:rPr>
+          <w:b w:val="0"/>
+          <w:bCs w:val="0"/>
+          <w:noProof/>
+          <w:sz w:val="28"/>
+          <w:szCs w:val="28"/>
+        </w:rPr>
+        <w:t>1</w:t>
+      </w:r>
+      <w:r>
+        <w:rPr>
+          <w:b w:val="0"/>
+          <w:bCs w:val="0"/>
+          <w:sz w:val="28"/>
+          <w:szCs w:val="28"/>
+        </w:rPr>
+        <w:fldChar w:fldCharType="end"/>
+      </w:r>
+      <w:r>
+        <w:rPr>
+          <w:b w:val="0"/>
+          <w:bCs w:val="0"/>
+          <w:sz w:val="28"/>
+          <w:szCs w:val="28"/>
+        </w:rPr>
+        <w:t xml:space="preserve"> – Первая часть информационной архитектуры цифрового продукта.</w:t>
+      </w:r>
+    </w:p>
+    <w:p>
+      <w:pPr>
+        <w:keepNext/>
+        <w:ind w:firstLine="0"/>
+        <w:jc w:val="center"/>
+      </w:pPr>
+      <w:r>
+        <w:rPr>
+          <w:noProof/>
+          <w:sz w:val="28"/>
+          <w:szCs w:val="28"/>
+        </w:rPr>
+        <w:drawing>
+          <wp:inline distT="0" distB="0" distL="0" distR="0" wp14:anchorId="6D7D9D28" wp14:editId="16BA7FBA">
+            <wp:extent cx="5934075" cy="1576705"/>
+            <wp:effectExtent l="0" t="0" r="9525" b="4445"/>
+            <wp:docPr id="4" name="Рисунок 4"/>
+            <wp:cNvGraphicFramePr>
+              <a:graphicFrameLocks xmlns:a="http://schemas.openxmlformats.org/drawingml/2006/main" noChangeAspect="1"/>
+            </wp:cNvGraphicFramePr>
+            <a:graphic xmlns:a="http://schemas.openxmlformats.org/drawingml/2006/main">
+              <a:graphicData uri="http://schemas.openxmlformats.org/drawingml/2006/picture">
+                <pic:pic xmlns:pic="http://schemas.openxmlformats.org/drawingml/2006/picture">
+                  <pic:nvPicPr>
+                    <pic:cNvPr id="0" name="Picture 4"/>
+                    <pic:cNvPicPr>
+                      <a:picLocks noChangeAspect="1" noChangeArrowheads="1"/>
+                    </pic:cNvPicPr>
+                  </pic:nvPicPr>
+                  <pic:blipFill>
+                    <a:blip r:embed="rId10" cstate="print">
+                      <a:extLst>
+                        <a:ext uri="{28A0092B-C50C-407E-A947-70E740481C1C}">
+                          <a14:useLocalDpi xmlns:a14="http://schemas.microsoft.com/office/drawing/2010/main" val="0"/>
+                        </a:ext>
+                      </a:extLst>
+                    </a:blip>
+                    <a:srcRect/>
+                    <a:stretch>
+                      <a:fillRect/>
+                    </a:stretch>
+                  </pic:blipFill>
+                  <pic:spPr bwMode="auto">
+                    <a:xfrm>
+                      <a:off x="0" y="0"/>
+                      <a:ext cx="5934075" cy="1576705"/>
+                    </a:xfrm>
+                    <a:prstGeom prst="rect">
+                      <a:avLst/>
+                    </a:prstGeom>
+                    <a:noFill/>
+                    <a:ln>
+                      <a:noFill/>
+                    </a:ln>
+                  </pic:spPr>
+                </pic:pic>
+              </a:graphicData>
+            </a:graphic>
+          </wp:inline>
+        </w:drawing>
+      </w:r>
+    </w:p>
+    <w:p>
+      <w:pPr>
+        <w:pStyle w:val="a7"/>
+        <w:jc w:val="center"/>
+        <w:rPr>
+          <w:b w:val="0"/>
+          <w:bCs w:val="0"/>
+          <w:sz w:val="28"/>
+          <w:szCs w:val="28"/>
+        </w:rPr>
+      </w:pPr>
+      <w:r>
+        <w:rPr>
+          <w:b w:val="0"/>
+          <w:bCs w:val="0"/>
+          <w:sz w:val="28"/>
+          <w:szCs w:val="28"/>
+        </w:rPr>
+        <w:t xml:space="preserve">Рисунок </w:t>
+      </w:r>
+      <w:r>
+        <w:rPr>
+          <w:b w:val="0"/>
+          <w:bCs w:val="0"/>
+          <w:sz w:val="28"/>
+          <w:szCs w:val="28"/>
+        </w:rPr>
+        <w:fldChar w:fldCharType="begin"/>
+      </w:r>
+      <w:r>
+        <w:rPr>
+          <w:b w:val="0"/>
+          <w:bCs w:val="0"/>
+          <w:sz w:val="28"/>
+          <w:szCs w:val="28"/>
+        </w:rPr>
+        <w:instrText xml:space="preserve"> SEQ Рисунок \* ARABIC </w:instrText>
+      </w:r>
+      <w:r>
+        <w:rPr>
+          <w:b w:val="0"/>
+          <w:bCs w:val="0"/>
+          <w:sz w:val="28"/>
+          <w:szCs w:val="28"/>
+        </w:rPr>
+        <w:fldChar w:fldCharType="separate"/>
+      </w:r>
+      <w:r>
+        <w:rPr>
+          <w:b w:val="0"/>
+          <w:bCs w:val="0"/>
+          <w:noProof/>
+          <w:sz w:val="28"/>
+          <w:szCs w:val="28"/>
+        </w:rPr>
+        <w:t>2</w:t>
+      </w:r>
+      <w:r>
+        <w:rPr>
+          <w:b w:val="0"/>
+          <w:bCs w:val="0"/>
+          <w:sz w:val="28"/>
+          <w:szCs w:val="28"/>
+        </w:rPr>
+        <w:fldChar w:fldCharType="end"/>
+      </w:r>
+      <w:r>
+        <w:rPr>
+          <w:b w:val="0"/>
+          <w:bCs w:val="0"/>
+          <w:sz w:val="28"/>
+          <w:szCs w:val="28"/>
+        </w:rPr>
+        <w:t xml:space="preserve"> – Вторая часть информационной архитектуры цифрового продукта.</w:t>
+      </w:r>
+    </w:p>
+    <w:p>
+      <w:pPr>
+        <w:rPr>
+          <w:b/>
+          <w:bCs/>
+          <w:sz w:val="28"/>
+          <w:szCs w:val="28"/>
+        </w:rPr>
+      </w:pPr>
+      <w:r>
+        <w:rPr>
+          <w:b/>
+          <w:bCs/>
+          <w:sz w:val="28"/>
+          <w:szCs w:val="28"/>
+        </w:rPr>
+        <w:br w:type="page"/>
+      </w:r>
+    </w:p>
+    <w:p>
+      <w:pPr>
         <w:ind w:firstLine="567"/>
         <w:rPr>
-          <w:sz w:val="28"/>
-          <w:szCs w:val="28"/>
-        </w:rPr>
-      </w:pPr>
-      <w:r>
-        <w:rPr>
-          <w:sz w:val="28"/>
-          <w:szCs w:val="28"/>
-        </w:rPr>
-        <w:t>Информационные сущности:</w:t>
+          <w:b/>
+          <w:bCs/>
+          <w:sz w:val="28"/>
+          <w:szCs w:val="28"/>
+        </w:rPr>
+      </w:pPr>
+      <w:r>
+        <w:rPr>
+          <w:b/>
+          <w:bCs/>
+          <w:sz w:val="28"/>
+          <w:szCs w:val="28"/>
+        </w:rPr>
+        <w:lastRenderedPageBreak/>
+        <w:t>Основны</w:t>
+      </w:r>
+      <w:r>
+        <w:rPr>
+          <w:b/>
+          <w:bCs/>
+          <w:sz w:val="28"/>
+          <w:szCs w:val="28"/>
+        </w:rPr>
+        <w:t>е</w:t>
+      </w:r>
+      <w:r>
+        <w:t xml:space="preserve"> </w:t>
+      </w:r>
+      <w:r>
+        <w:rPr>
+          <w:b/>
+          <w:bCs/>
+          <w:sz w:val="28"/>
+          <w:szCs w:val="28"/>
+        </w:rPr>
+        <w:t xml:space="preserve">и дополнительные пользовательские сценарии (User </w:t>
+      </w:r>
+      <w:proofErr w:type="spellStart"/>
+      <w:r>
+        <w:rPr>
+          <w:b/>
+          <w:bCs/>
+          <w:sz w:val="28"/>
+          <w:szCs w:val="28"/>
+        </w:rPr>
+        <w:t>Flow</w:t>
+      </w:r>
+      <w:proofErr w:type="spellEnd"/>
+      <w:r>
+        <w:rPr>
+          <w:b/>
+          <w:bCs/>
+          <w:sz w:val="28"/>
+          <w:szCs w:val="28"/>
+        </w:rPr>
+        <w:t>)</w:t>
       </w:r>
     </w:p>
     <w:p>
       <w:pPr>
         <w:pStyle w:val="af0"/>
-        <w:numPr>
-          <w:ilvl w:val="0"/>
-          <w:numId w:val="9"/>
-        </w:numPr>
-        <w:ind w:left="567" w:hanging="567"/>
-        <w:rPr>
-          <w:sz w:val="28"/>
-          <w:szCs w:val="28"/>
-        </w:rPr>
-      </w:pPr>
-      <w:r>
-        <w:rPr>
-          <w:sz w:val="28"/>
-          <w:szCs w:val="28"/>
-        </w:rPr>
-        <w:t>Заголовок с в</w:t>
-      </w:r>
-      <w:r>
-        <w:rPr>
-          <w:sz w:val="28"/>
-          <w:szCs w:val="28"/>
-        </w:rPr>
-        <w:t>ывод</w:t>
-      </w:r>
-      <w:r>
-        <w:rPr>
-          <w:sz w:val="28"/>
-          <w:szCs w:val="28"/>
-        </w:rPr>
-        <w:t>ом</w:t>
-      </w:r>
-      <w:r>
-        <w:rPr>
-          <w:sz w:val="28"/>
-          <w:szCs w:val="28"/>
-        </w:rPr>
-        <w:t xml:space="preserve"> выбранной даты.</w:t>
-      </w:r>
-      <w:r>
-        <w:rPr>
-          <w:sz w:val="28"/>
-          <w:szCs w:val="28"/>
-        </w:rPr>
-        <w:t xml:space="preserve"> Меняется при любом действии с календарями по следующим правилам.</w:t>
+        <w:keepNext/>
+        <w:ind w:left="0" w:firstLine="0"/>
+        <w:jc w:val="center"/>
+      </w:pPr>
+      <w:r>
+        <w:rPr>
+          <w:noProof/>
+        </w:rPr>
+        <w:drawing>
+          <wp:inline distT="0" distB="0" distL="0" distR="0" wp14:anchorId="72B1A533" wp14:editId="59C2759A">
+            <wp:extent cx="5939155" cy="5510530"/>
+            <wp:effectExtent l="0" t="0" r="4445" b="0"/>
+            <wp:docPr id="6" name="Рисунок 6"/>
+            <wp:cNvGraphicFramePr>
+              <a:graphicFrameLocks xmlns:a="http://schemas.openxmlformats.org/drawingml/2006/main" noChangeAspect="1"/>
+            </wp:cNvGraphicFramePr>
+            <a:graphic xmlns:a="http://schemas.openxmlformats.org/drawingml/2006/main">
+              <a:graphicData uri="http://schemas.openxmlformats.org/drawingml/2006/picture">
+                <pic:pic xmlns:pic="http://schemas.openxmlformats.org/drawingml/2006/picture">
+                  <pic:nvPicPr>
+                    <pic:cNvPr id="0" name="Picture 6"/>
+                    <pic:cNvPicPr>
+                      <a:picLocks noChangeAspect="1" noChangeArrowheads="1"/>
+                    </pic:cNvPicPr>
+                  </pic:nvPicPr>
+                  <pic:blipFill>
+                    <a:blip r:embed="rId11">
+                      <a:extLst>
+                        <a:ext uri="{28A0092B-C50C-407E-A947-70E740481C1C}">
+                          <a14:useLocalDpi xmlns:a14="http://schemas.microsoft.com/office/drawing/2010/main" val="0"/>
+                        </a:ext>
+                      </a:extLst>
+                    </a:blip>
+                    <a:srcRect/>
+                    <a:stretch>
+                      <a:fillRect/>
+                    </a:stretch>
+                  </pic:blipFill>
+                  <pic:spPr bwMode="auto">
+                    <a:xfrm>
+                      <a:off x="0" y="0"/>
+                      <a:ext cx="5939155" cy="5510530"/>
+                    </a:xfrm>
+                    <a:prstGeom prst="rect">
+                      <a:avLst/>
+                    </a:prstGeom>
+                    <a:noFill/>
+                    <a:ln>
+                      <a:noFill/>
+                    </a:ln>
+                  </pic:spPr>
+                </pic:pic>
+              </a:graphicData>
+            </a:graphic>
+          </wp:inline>
+        </w:drawing>
+      </w:r>
+    </w:p>
+    <w:p>
+      <w:pPr>
+        <w:pStyle w:val="a7"/>
+        <w:jc w:val="center"/>
+        <w:rPr>
+          <w:b w:val="0"/>
+          <w:bCs w:val="0"/>
+          <w:sz w:val="28"/>
+          <w:szCs w:val="28"/>
+        </w:rPr>
+      </w:pPr>
+      <w:r>
+        <w:rPr>
+          <w:b w:val="0"/>
+          <w:bCs w:val="0"/>
+          <w:sz w:val="28"/>
+          <w:szCs w:val="28"/>
+        </w:rPr>
+        <w:t xml:space="preserve">Рисунок </w:t>
+      </w:r>
+      <w:r>
+        <w:rPr>
+          <w:b w:val="0"/>
+          <w:bCs w:val="0"/>
+          <w:sz w:val="28"/>
+          <w:szCs w:val="28"/>
+        </w:rPr>
+        <w:fldChar w:fldCharType="begin"/>
+      </w:r>
+      <w:r>
+        <w:rPr>
+          <w:b w:val="0"/>
+          <w:bCs w:val="0"/>
+          <w:sz w:val="28"/>
+          <w:szCs w:val="28"/>
+        </w:rPr>
+        <w:instrText xml:space="preserve"> SEQ Рисунок \* ARABIC </w:instrText>
+      </w:r>
+      <w:r>
+        <w:rPr>
+          <w:b w:val="0"/>
+          <w:bCs w:val="0"/>
+          <w:sz w:val="28"/>
+          <w:szCs w:val="28"/>
+        </w:rPr>
+        <w:fldChar w:fldCharType="separate"/>
+      </w:r>
+      <w:r>
+        <w:rPr>
+          <w:b w:val="0"/>
+          <w:bCs w:val="0"/>
+          <w:noProof/>
+          <w:sz w:val="28"/>
+          <w:szCs w:val="28"/>
+        </w:rPr>
+        <w:t>3</w:t>
+      </w:r>
+      <w:r>
+        <w:rPr>
+          <w:b w:val="0"/>
+          <w:bCs w:val="0"/>
+          <w:sz w:val="28"/>
+          <w:szCs w:val="28"/>
+        </w:rPr>
+        <w:fldChar w:fldCharType="end"/>
+      </w:r>
+      <w:r>
+        <w:rPr>
+          <w:b w:val="0"/>
+          <w:bCs w:val="0"/>
+          <w:sz w:val="28"/>
+          <w:szCs w:val="28"/>
+        </w:rPr>
+        <w:t xml:space="preserve"> – Основной сценарий записи упражнения и подхода.</w:t>
       </w:r>
     </w:p>
     <w:p>
       <w:pPr>
         <w:pStyle w:val="af0"/>
-        <w:numPr>
-          <w:ilvl w:val="1"/>
-          <w:numId w:val="9"/>
-        </w:numPr>
-        <w:rPr>
-          <w:sz w:val="28"/>
-          <w:szCs w:val="28"/>
-        </w:rPr>
-      </w:pPr>
-      <w:r>
-        <w:rPr>
-          <w:sz w:val="28"/>
-          <w:szCs w:val="28"/>
-        </w:rPr>
-        <w:t>П</w:t>
-      </w:r>
-      <w:r>
-        <w:rPr>
-          <w:sz w:val="28"/>
-          <w:szCs w:val="28"/>
-        </w:rPr>
-        <w:t>ри активном недельном календар</w:t>
-      </w:r>
-      <w:r>
-        <w:rPr>
-          <w:sz w:val="28"/>
-          <w:szCs w:val="28"/>
-        </w:rPr>
-        <w:t>е</w:t>
-      </w:r>
-      <w:r>
-        <w:rPr>
-          <w:sz w:val="28"/>
-          <w:szCs w:val="28"/>
-        </w:rPr>
-        <w:t>:</w:t>
+        <w:keepNext/>
+        <w:ind w:left="0" w:firstLine="0"/>
+        <w:jc w:val="center"/>
+      </w:pPr>
+      <w:r>
+        <w:rPr>
+          <w:noProof/>
+          <w:sz w:val="28"/>
+          <w:szCs w:val="28"/>
+        </w:rPr>
+        <w:lastRenderedPageBreak/>
+        <w:drawing>
+          <wp:inline distT="0" distB="0" distL="0" distR="0" wp14:anchorId="26AA6566" wp14:editId="142650D5">
+            <wp:extent cx="5934075" cy="4586605"/>
+            <wp:effectExtent l="0" t="0" r="9525" b="4445"/>
+            <wp:docPr id="7" name="Рисунок 7"/>
+            <wp:cNvGraphicFramePr>
+              <a:graphicFrameLocks xmlns:a="http://schemas.openxmlformats.org/drawingml/2006/main" noChangeAspect="1"/>
+            </wp:cNvGraphicFramePr>
+            <a:graphic xmlns:a="http://schemas.openxmlformats.org/drawingml/2006/main">
+              <a:graphicData uri="http://schemas.openxmlformats.org/drawingml/2006/picture">
+                <pic:pic xmlns:pic="http://schemas.openxmlformats.org/drawingml/2006/picture">
+                  <pic:nvPicPr>
+                    <pic:cNvPr id="0" name="Picture 7"/>
+                    <pic:cNvPicPr>
+                      <a:picLocks noChangeAspect="1" noChangeArrowheads="1"/>
+                    </pic:cNvPicPr>
+                  </pic:nvPicPr>
+                  <pic:blipFill>
+                    <a:blip r:embed="rId12" cstate="print">
+                      <a:extLst>
+                        <a:ext uri="{28A0092B-C50C-407E-A947-70E740481C1C}">
+                          <a14:useLocalDpi xmlns:a14="http://schemas.microsoft.com/office/drawing/2010/main" val="0"/>
+                        </a:ext>
+                      </a:extLst>
+                    </a:blip>
+                    <a:srcRect/>
+                    <a:stretch>
+                      <a:fillRect/>
+                    </a:stretch>
+                  </pic:blipFill>
+                  <pic:spPr bwMode="auto">
+                    <a:xfrm>
+                      <a:off x="0" y="0"/>
+                      <a:ext cx="5934075" cy="4586605"/>
+                    </a:xfrm>
+                    <a:prstGeom prst="rect">
+                      <a:avLst/>
+                    </a:prstGeom>
+                    <a:noFill/>
+                    <a:ln>
+                      <a:noFill/>
+                    </a:ln>
+                  </pic:spPr>
+                </pic:pic>
+              </a:graphicData>
+            </a:graphic>
+          </wp:inline>
+        </w:drawing>
+      </w:r>
+    </w:p>
+    <w:p>
+      <w:pPr>
+        <w:pStyle w:val="a7"/>
+        <w:jc w:val="center"/>
+        <w:rPr>
+          <w:b w:val="0"/>
+          <w:bCs w:val="0"/>
+          <w:sz w:val="28"/>
+          <w:szCs w:val="28"/>
+        </w:rPr>
+      </w:pPr>
+      <w:r>
+        <w:rPr>
+          <w:b w:val="0"/>
+          <w:bCs w:val="0"/>
+          <w:sz w:val="28"/>
+          <w:szCs w:val="28"/>
+        </w:rPr>
+        <w:t xml:space="preserve">Рисунок </w:t>
+      </w:r>
+      <w:r>
+        <w:rPr>
+          <w:b w:val="0"/>
+          <w:bCs w:val="0"/>
+          <w:sz w:val="28"/>
+          <w:szCs w:val="28"/>
+        </w:rPr>
+        <w:fldChar w:fldCharType="begin"/>
+      </w:r>
+      <w:r>
+        <w:rPr>
+          <w:b w:val="0"/>
+          <w:bCs w:val="0"/>
+          <w:sz w:val="28"/>
+          <w:szCs w:val="28"/>
+        </w:rPr>
+        <w:instrText xml:space="preserve"> SEQ Рисунок \* ARABIC </w:instrText>
+      </w:r>
+      <w:r>
+        <w:rPr>
+          <w:b w:val="0"/>
+          <w:bCs w:val="0"/>
+          <w:sz w:val="28"/>
+          <w:szCs w:val="28"/>
+        </w:rPr>
+        <w:fldChar w:fldCharType="separate"/>
+      </w:r>
+      <w:r>
+        <w:rPr>
+          <w:b w:val="0"/>
+          <w:bCs w:val="0"/>
+          <w:noProof/>
+          <w:sz w:val="28"/>
+          <w:szCs w:val="28"/>
+        </w:rPr>
+        <w:t>4</w:t>
+      </w:r>
+      <w:r>
+        <w:rPr>
+          <w:b w:val="0"/>
+          <w:bCs w:val="0"/>
+          <w:sz w:val="28"/>
+          <w:szCs w:val="28"/>
+        </w:rPr>
+        <w:fldChar w:fldCharType="end"/>
+      </w:r>
+      <w:r>
+        <w:rPr>
+          <w:b w:val="0"/>
+          <w:bCs w:val="0"/>
+          <w:sz w:val="28"/>
+          <w:szCs w:val="28"/>
+        </w:rPr>
+        <w:t xml:space="preserve"> – Основной сценарий записи подхода к упражнению.</w:t>
       </w:r>
     </w:p>
     <w:p>
       <w:pPr>
         <w:pStyle w:val="af0"/>
-        <w:numPr>
-          <w:ilvl w:val="2"/>
-          <w:numId w:val="9"/>
-        </w:numPr>
-        <w:rPr>
-          <w:sz w:val="28"/>
-          <w:szCs w:val="28"/>
-        </w:rPr>
-      </w:pPr>
-      <w:r>
-        <w:rPr>
-          <w:sz w:val="28"/>
-          <w:szCs w:val="28"/>
-        </w:rPr>
-        <w:t>Е</w:t>
-      </w:r>
-      <w:r>
-        <w:rPr>
-          <w:sz w:val="28"/>
-          <w:szCs w:val="28"/>
-        </w:rPr>
-        <w:t xml:space="preserve">сли выбранная дата </w:t>
-      </w:r>
-      <w:r>
-        <w:rPr>
-          <w:sz w:val="28"/>
-          <w:szCs w:val="28"/>
-        </w:rPr>
-        <w:t>не на отображаемой неделе:</w:t>
+        <w:keepNext/>
+        <w:ind w:left="0" w:firstLine="0"/>
+        <w:jc w:val="center"/>
+      </w:pPr>
+      <w:r>
+        <w:rPr>
+          <w:noProof/>
+          <w:sz w:val="28"/>
+          <w:szCs w:val="28"/>
+        </w:rPr>
+        <w:lastRenderedPageBreak/>
+        <w:drawing>
+          <wp:inline distT="0" distB="0" distL="0" distR="0" wp14:anchorId="080E0CE2" wp14:editId="4CE23688">
+            <wp:extent cx="4138930" cy="5476875"/>
+            <wp:effectExtent l="0" t="0" r="0" b="9525"/>
+            <wp:docPr id="8" name="Рисунок 8"/>
+            <wp:cNvGraphicFramePr>
+              <a:graphicFrameLocks xmlns:a="http://schemas.openxmlformats.org/drawingml/2006/main" noChangeAspect="1"/>
+            </wp:cNvGraphicFramePr>
+            <a:graphic xmlns:a="http://schemas.openxmlformats.org/drawingml/2006/main">
+              <a:graphicData uri="http://schemas.openxmlformats.org/drawingml/2006/picture">
+                <pic:pic xmlns:pic="http://schemas.openxmlformats.org/drawingml/2006/picture">
+                  <pic:nvPicPr>
+                    <pic:cNvPr id="0" name="Picture 8"/>
+                    <pic:cNvPicPr>
+                      <a:picLocks noChangeAspect="1" noChangeArrowheads="1"/>
+                    </pic:cNvPicPr>
+                  </pic:nvPicPr>
+                  <pic:blipFill>
+                    <a:blip r:embed="rId13">
+                      <a:extLst>
+                        <a:ext uri="{28A0092B-C50C-407E-A947-70E740481C1C}">
+                          <a14:useLocalDpi xmlns:a14="http://schemas.microsoft.com/office/drawing/2010/main" val="0"/>
+                        </a:ext>
+                      </a:extLst>
+                    </a:blip>
+                    <a:srcRect/>
+                    <a:stretch>
+                      <a:fillRect/>
+                    </a:stretch>
+                  </pic:blipFill>
+                  <pic:spPr bwMode="auto">
+                    <a:xfrm>
+                      <a:off x="0" y="0"/>
+                      <a:ext cx="4138930" cy="5476875"/>
+                    </a:xfrm>
+                    <a:prstGeom prst="rect">
+                      <a:avLst/>
+                    </a:prstGeom>
+                    <a:noFill/>
+                    <a:ln>
+                      <a:noFill/>
+                    </a:ln>
+                  </pic:spPr>
+                </pic:pic>
+              </a:graphicData>
+            </a:graphic>
+          </wp:inline>
+        </w:drawing>
+      </w:r>
+    </w:p>
+    <w:p>
+      <w:pPr>
+        <w:pStyle w:val="a7"/>
+        <w:jc w:val="center"/>
+        <w:rPr>
+          <w:b w:val="0"/>
+          <w:bCs w:val="0"/>
+          <w:sz w:val="28"/>
+          <w:szCs w:val="28"/>
+        </w:rPr>
+      </w:pPr>
+      <w:r>
+        <w:rPr>
+          <w:b w:val="0"/>
+          <w:bCs w:val="0"/>
+          <w:sz w:val="28"/>
+          <w:szCs w:val="28"/>
+        </w:rPr>
+        <w:t xml:space="preserve">Рисунок </w:t>
+      </w:r>
+      <w:r>
+        <w:rPr>
+          <w:b w:val="0"/>
+          <w:bCs w:val="0"/>
+          <w:sz w:val="28"/>
+          <w:szCs w:val="28"/>
+        </w:rPr>
+        <w:fldChar w:fldCharType="begin"/>
+      </w:r>
+      <w:r>
+        <w:rPr>
+          <w:b w:val="0"/>
+          <w:bCs w:val="0"/>
+          <w:sz w:val="28"/>
+          <w:szCs w:val="28"/>
+        </w:rPr>
+        <w:instrText xml:space="preserve"> SEQ Рисунок \* ARABIC </w:instrText>
+      </w:r>
+      <w:r>
+        <w:rPr>
+          <w:b w:val="0"/>
+          <w:bCs w:val="0"/>
+          <w:sz w:val="28"/>
+          <w:szCs w:val="28"/>
+        </w:rPr>
+        <w:fldChar w:fldCharType="separate"/>
+      </w:r>
+      <w:r>
+        <w:rPr>
+          <w:b w:val="0"/>
+          <w:bCs w:val="0"/>
+          <w:noProof/>
+          <w:sz w:val="28"/>
+          <w:szCs w:val="28"/>
+        </w:rPr>
+        <w:t>5</w:t>
+      </w:r>
+      <w:r>
+        <w:rPr>
+          <w:b w:val="0"/>
+          <w:bCs w:val="0"/>
+          <w:sz w:val="28"/>
+          <w:szCs w:val="28"/>
+        </w:rPr>
+        <w:fldChar w:fldCharType="end"/>
+      </w:r>
+      <w:r>
+        <w:rPr>
+          <w:b w:val="0"/>
+          <w:bCs w:val="0"/>
+          <w:sz w:val="28"/>
+          <w:szCs w:val="28"/>
+        </w:rPr>
+        <w:t xml:space="preserve"> – Дополнительный сценарий изменения настроек.</w:t>
       </w:r>
     </w:p>
     <w:p>
       <w:pPr>
         <w:pStyle w:val="af0"/>
-        <w:numPr>
-          <w:ilvl w:val="3"/>
-          <w:numId w:val="9"/>
-        </w:numPr>
-        <w:rPr>
-          <w:sz w:val="28"/>
-          <w:szCs w:val="28"/>
-        </w:rPr>
-      </w:pPr>
-      <w:r>
-        <w:rPr>
-          <w:sz w:val="28"/>
-          <w:szCs w:val="28"/>
-        </w:rPr>
-        <w:t>и год – текущий, то «Месяц» (соответствующий отображаемой неделе);</w:t>
+        <w:keepNext/>
+        <w:ind w:left="0" w:firstLine="0"/>
+        <w:jc w:val="center"/>
+      </w:pPr>
+      <w:r>
+        <w:rPr>
+          <w:noProof/>
+          <w:sz w:val="28"/>
+          <w:szCs w:val="28"/>
+        </w:rPr>
+        <w:lastRenderedPageBreak/>
+        <w:drawing>
+          <wp:inline distT="0" distB="0" distL="0" distR="0" wp14:anchorId="2F4E2A12" wp14:editId="1E3FFCF0">
+            <wp:extent cx="4129405" cy="6291580"/>
+            <wp:effectExtent l="0" t="0" r="4445" b="0"/>
+            <wp:docPr id="9" name="Рисунок 9"/>
+            <wp:cNvGraphicFramePr>
+              <a:graphicFrameLocks xmlns:a="http://schemas.openxmlformats.org/drawingml/2006/main" noChangeAspect="1"/>
+            </wp:cNvGraphicFramePr>
+            <a:graphic xmlns:a="http://schemas.openxmlformats.org/drawingml/2006/main">
+              <a:graphicData uri="http://schemas.openxmlformats.org/drawingml/2006/picture">
+                <pic:pic xmlns:pic="http://schemas.openxmlformats.org/drawingml/2006/picture">
+                  <pic:nvPicPr>
+                    <pic:cNvPr id="0" name="Picture 9"/>
+                    <pic:cNvPicPr>
+                      <a:picLocks noChangeAspect="1" noChangeArrowheads="1"/>
+                    </pic:cNvPicPr>
+                  </pic:nvPicPr>
+                  <pic:blipFill>
+                    <a:blip r:embed="rId14">
+                      <a:extLst>
+                        <a:ext uri="{28A0092B-C50C-407E-A947-70E740481C1C}">
+                          <a14:useLocalDpi xmlns:a14="http://schemas.microsoft.com/office/drawing/2010/main" val="0"/>
+                        </a:ext>
+                      </a:extLst>
+                    </a:blip>
+                    <a:srcRect/>
+                    <a:stretch>
+                      <a:fillRect/>
+                    </a:stretch>
+                  </pic:blipFill>
+                  <pic:spPr bwMode="auto">
+                    <a:xfrm>
+                      <a:off x="0" y="0"/>
+                      <a:ext cx="4129405" cy="6291580"/>
+                    </a:xfrm>
+                    <a:prstGeom prst="rect">
+                      <a:avLst/>
+                    </a:prstGeom>
+                    <a:noFill/>
+                    <a:ln>
+                      <a:noFill/>
+                    </a:ln>
+                  </pic:spPr>
+                </pic:pic>
+              </a:graphicData>
+            </a:graphic>
+          </wp:inline>
+        </w:drawing>
+      </w:r>
+    </w:p>
+    <w:p>
+      <w:pPr>
+        <w:pStyle w:val="a7"/>
+        <w:jc w:val="center"/>
+        <w:rPr>
+          <w:b w:val="0"/>
+          <w:bCs w:val="0"/>
+          <w:sz w:val="40"/>
+          <w:szCs w:val="40"/>
+        </w:rPr>
+      </w:pPr>
+      <w:r>
+        <w:rPr>
+          <w:b w:val="0"/>
+          <w:bCs w:val="0"/>
+          <w:sz w:val="28"/>
+          <w:szCs w:val="32"/>
+        </w:rPr>
+        <w:t xml:space="preserve">Рисунок </w:t>
+      </w:r>
+      <w:r>
+        <w:rPr>
+          <w:b w:val="0"/>
+          <w:bCs w:val="0"/>
+          <w:sz w:val="28"/>
+          <w:szCs w:val="32"/>
+        </w:rPr>
+        <w:fldChar w:fldCharType="begin"/>
+      </w:r>
+      <w:r>
+        <w:rPr>
+          <w:b w:val="0"/>
+          <w:bCs w:val="0"/>
+          <w:sz w:val="28"/>
+          <w:szCs w:val="32"/>
+        </w:rPr>
+        <w:instrText xml:space="preserve"> SEQ Рисунок \* ARABIC </w:instrText>
+      </w:r>
+      <w:r>
+        <w:rPr>
+          <w:b w:val="0"/>
+          <w:bCs w:val="0"/>
+          <w:sz w:val="28"/>
+          <w:szCs w:val="32"/>
+        </w:rPr>
+        <w:fldChar w:fldCharType="separate"/>
+      </w:r>
+      <w:r>
+        <w:rPr>
+          <w:b w:val="0"/>
+          <w:bCs w:val="0"/>
+          <w:noProof/>
+          <w:sz w:val="28"/>
+          <w:szCs w:val="32"/>
+        </w:rPr>
+        <w:t>6</w:t>
+      </w:r>
+      <w:r>
+        <w:rPr>
+          <w:b w:val="0"/>
+          <w:bCs w:val="0"/>
+          <w:sz w:val="28"/>
+          <w:szCs w:val="32"/>
+        </w:rPr>
+        <w:fldChar w:fldCharType="end"/>
+      </w:r>
+      <w:r>
+        <w:rPr>
+          <w:b w:val="0"/>
+          <w:bCs w:val="0"/>
+          <w:sz w:val="28"/>
+          <w:szCs w:val="32"/>
+        </w:rPr>
+        <w:t xml:space="preserve"> – Дополнительный сценарий просмотра статистики по выбранным упражнениям.</w:t>
+      </w:r>
+    </w:p>
+    <w:p>
+      <w:pPr>
+        <w:rPr>
+          <w:sz w:val="28"/>
+          <w:szCs w:val="28"/>
+        </w:rPr>
+      </w:pPr>
+      <w:r>
+        <w:rPr>
+          <w:sz w:val="28"/>
+          <w:szCs w:val="28"/>
+        </w:rPr>
+        <w:br w:type="page"/>
       </w:r>
     </w:p>
     <w:p>
       <w:pPr>
         <w:pStyle w:val="af0"/>
-        <w:numPr>
-          <w:ilvl w:val="3"/>
-          <w:numId w:val="9"/>
-        </w:numPr>
-        <w:rPr>
-          <w:sz w:val="28"/>
-          <w:szCs w:val="28"/>
-        </w:rPr>
-      </w:pPr>
-      <w:r>
-        <w:rPr>
-          <w:sz w:val="28"/>
-          <w:szCs w:val="28"/>
-        </w:rPr>
-        <w:t>и год – не текущий, то «Месяц ГГГГ»</w:t>
-      </w:r>
-      <w:r>
-        <w:rPr>
-          <w:sz w:val="28"/>
-          <w:szCs w:val="28"/>
-        </w:rPr>
-        <w:t xml:space="preserve"> (соответствующий отображаемой неделе)</w:t>
-      </w:r>
-      <w:r>
-        <w:rPr>
-          <w:sz w:val="28"/>
-          <w:szCs w:val="28"/>
-        </w:rPr>
-        <w:t>;</w:t>
+        <w:ind w:left="0" w:firstLine="567"/>
+        <w:jc w:val="left"/>
+        <w:rPr>
+          <w:b/>
+          <w:bCs/>
+          <w:sz w:val="28"/>
+          <w:szCs w:val="28"/>
+        </w:rPr>
+      </w:pPr>
+      <w:r>
+        <w:rPr>
+          <w:b/>
+          <w:bCs/>
+          <w:sz w:val="28"/>
+          <w:szCs w:val="28"/>
+        </w:rPr>
+        <w:lastRenderedPageBreak/>
+        <w:t>Вывод</w:t>
       </w:r>
     </w:p>
     <w:p>
       <w:pPr>
         <w:pStyle w:val="af0"/>
-        <w:numPr>
-          <w:ilvl w:val="3"/>
-          <w:numId w:val="9"/>
-        </w:numPr>
-        <w:rPr>
-          <w:sz w:val="28"/>
-          <w:szCs w:val="28"/>
-        </w:rPr>
-      </w:pPr>
-      <w:r>
-        <w:rPr>
-          <w:sz w:val="28"/>
-          <w:szCs w:val="28"/>
-        </w:rPr>
-        <w:t>и на данной неделе пересекаются два года, то «Месяц ГГГГ – Месяц2 ГГГГ2» (первый соответствует понедельнику отображаемой недели, второй – воскресенью этой недели)</w:t>
-      </w:r>
-      <w:r>
-        <w:rPr>
-          <w:sz w:val="28"/>
-          <w:szCs w:val="28"/>
-        </w:rPr>
-        <w:t>.</w:t>
-      </w:r>
-    </w:p>
-    <w:p>
-      <w:pPr>
-        <w:pStyle w:val="af0"/>
-        <w:numPr>
-          <w:ilvl w:val="2"/>
-          <w:numId w:val="9"/>
-        </w:numPr>
-        <w:rPr>
-          <w:sz w:val="28"/>
-          <w:szCs w:val="28"/>
-        </w:rPr>
-      </w:pPr>
-      <w:r>
-        <w:rPr>
-          <w:sz w:val="28"/>
-          <w:szCs w:val="28"/>
-        </w:rPr>
-        <w:t>Е</w:t>
-      </w:r>
-      <w:r>
-        <w:rPr>
-          <w:sz w:val="28"/>
-          <w:szCs w:val="28"/>
-        </w:rPr>
-        <w:t>сли выбранная дата на отображаемой неделе</w:t>
-      </w:r>
-      <w:r>
-        <w:rPr>
-          <w:sz w:val="28"/>
-          <w:szCs w:val="28"/>
-        </w:rPr>
-        <w:t>:</w:t>
-      </w:r>
-    </w:p>
-    <w:p>
-      <w:pPr>
-        <w:pStyle w:val="af0"/>
-        <w:numPr>
-          <w:ilvl w:val="3"/>
-          <w:numId w:val="9"/>
-        </w:numPr>
-        <w:rPr>
-          <w:sz w:val="28"/>
-          <w:szCs w:val="28"/>
-        </w:rPr>
-      </w:pPr>
-      <w:r>
-        <w:rPr>
-          <w:sz w:val="28"/>
-          <w:szCs w:val="28"/>
-        </w:rPr>
-        <w:t>и выбранная дата – сегодня, то «Сегодня» (состояние по умолчанию).</w:t>
-      </w:r>
-    </w:p>
-    <w:p>
-      <w:pPr>
-        <w:pStyle w:val="af0"/>
-        <w:numPr>
-          <w:ilvl w:val="3"/>
-          <w:numId w:val="9"/>
-        </w:numPr>
-        <w:rPr>
-          <w:sz w:val="28"/>
-          <w:szCs w:val="28"/>
-        </w:rPr>
-      </w:pPr>
-      <w:r>
-        <w:rPr>
-          <w:sz w:val="28"/>
-          <w:szCs w:val="28"/>
-        </w:rPr>
-        <w:t>и год – текущий, то «ДД Месяца» (соответствующие выбранной дате);</w:t>
-      </w:r>
-    </w:p>
-    <w:p>
-      <w:pPr>
-        <w:pStyle w:val="af0"/>
-        <w:numPr>
-          <w:ilvl w:val="3"/>
-          <w:numId w:val="9"/>
-        </w:numPr>
-        <w:rPr>
-          <w:sz w:val="28"/>
-          <w:szCs w:val="28"/>
-        </w:rPr>
-      </w:pPr>
-      <w:r>
-        <w:rPr>
-          <w:sz w:val="28"/>
-          <w:szCs w:val="28"/>
-        </w:rPr>
-        <w:t>и год – не текущий, то «ДД Месяца ГГГГ» (соответствующие выбранной дате)</w:t>
-      </w:r>
-      <w:r>
-        <w:rPr>
-          <w:sz w:val="28"/>
-          <w:szCs w:val="28"/>
-        </w:rPr>
-        <w:t>.</w:t>
-      </w:r>
-    </w:p>
-    <w:p>
-      <w:pPr>
-        <w:pStyle w:val="af0"/>
-        <w:numPr>
-          <w:ilvl w:val="1"/>
-          <w:numId w:val="9"/>
-        </w:numPr>
-        <w:rPr>
-          <w:sz w:val="28"/>
-          <w:szCs w:val="28"/>
-        </w:rPr>
-      </w:pPr>
-      <w:r>
-        <w:rPr>
-          <w:sz w:val="28"/>
-          <w:szCs w:val="28"/>
-        </w:rPr>
-        <w:t>При активном месячном календаре</w:t>
-      </w:r>
-      <w:r>
-        <w:rPr>
-          <w:sz w:val="28"/>
-          <w:szCs w:val="28"/>
-        </w:rPr>
-        <w:t xml:space="preserve"> всегда показывается «Месяц ГГГГ» (соответствующие отображаемому месяцу).</w:t>
-      </w:r>
-    </w:p>
-    <w:p>
-      <w:pPr>
-        <w:pStyle w:val="af0"/>
-        <w:numPr>
-          <w:ilvl w:val="0"/>
-          <w:numId w:val="9"/>
-        </w:numPr>
-        <w:ind w:left="567" w:hanging="567"/>
-        <w:rPr>
-          <w:sz w:val="28"/>
-          <w:szCs w:val="28"/>
-        </w:rPr>
-      </w:pPr>
-      <w:r>
-        <w:rPr>
-          <w:sz w:val="28"/>
-          <w:szCs w:val="28"/>
-        </w:rPr>
-        <w:t xml:space="preserve">Недельный календарь. Выводит семь дней текущей недели (по умолчанию). Можно листать недели влево и вправо </w:t>
-      </w:r>
-      <w:proofErr w:type="spellStart"/>
-      <w:r>
-        <w:rPr>
-          <w:sz w:val="28"/>
-          <w:szCs w:val="28"/>
-        </w:rPr>
-        <w:t>свайпами</w:t>
-      </w:r>
-      <w:proofErr w:type="spellEnd"/>
-      <w:r>
-        <w:rPr>
-          <w:sz w:val="28"/>
-          <w:szCs w:val="28"/>
-        </w:rPr>
-        <w:t xml:space="preserve">. </w:t>
-      </w:r>
-      <w:r>
-        <w:rPr>
-          <w:sz w:val="28"/>
-          <w:szCs w:val="28"/>
-        </w:rPr>
-        <w:t xml:space="preserve">Нажатие на день недели сделает его активным, отобразится тренировка для этого дня. </w:t>
-      </w:r>
-      <w:proofErr w:type="spellStart"/>
-      <w:r>
-        <w:rPr>
-          <w:sz w:val="28"/>
-          <w:szCs w:val="28"/>
-        </w:rPr>
-        <w:t>Свайп</w:t>
-      </w:r>
-      <w:proofErr w:type="spellEnd"/>
-      <w:r>
-        <w:rPr>
-          <w:sz w:val="28"/>
-          <w:szCs w:val="28"/>
-        </w:rPr>
-        <w:t xml:space="preserve"> вниз покажет месячный календарь.</w:t>
-      </w:r>
-    </w:p>
-    <w:p>
-      <w:pPr>
-        <w:pStyle w:val="af0"/>
-        <w:numPr>
-          <w:ilvl w:val="0"/>
-          <w:numId w:val="9"/>
-        </w:numPr>
-        <w:ind w:left="567" w:hanging="567"/>
-        <w:rPr>
-          <w:sz w:val="28"/>
-          <w:szCs w:val="28"/>
-        </w:rPr>
-      </w:pPr>
-      <w:r>
-        <w:rPr>
-          <w:sz w:val="28"/>
-          <w:szCs w:val="28"/>
-        </w:rPr>
-        <w:t>Месячный календарь.</w:t>
-      </w:r>
-      <w:r>
-        <w:rPr>
-          <w:sz w:val="28"/>
-          <w:szCs w:val="28"/>
-        </w:rPr>
-        <w:t xml:space="preserve"> Календарь в</w:t>
-      </w:r>
-      <w:r>
-        <w:rPr>
-          <w:sz w:val="28"/>
-          <w:szCs w:val="28"/>
-        </w:rPr>
-        <w:t xml:space="preserve">ыводит </w:t>
-      </w:r>
-      <w:r>
-        <w:rPr>
-          <w:sz w:val="28"/>
-          <w:szCs w:val="28"/>
-        </w:rPr>
-        <w:t>все дни месяца сеткой 7х</w:t>
-      </w:r>
-      <w:r>
-        <w:rPr>
-          <w:sz w:val="28"/>
-          <w:szCs w:val="28"/>
-          <w:lang w:val="en-US"/>
-        </w:rPr>
-        <w:t>N</w:t>
-      </w:r>
-      <w:r>
-        <w:rPr>
-          <w:sz w:val="28"/>
-          <w:szCs w:val="28"/>
-        </w:rPr>
-        <w:t xml:space="preserve">, где </w:t>
-      </w:r>
-      <w:r>
-        <w:rPr>
-          <w:sz w:val="28"/>
-          <w:szCs w:val="28"/>
-          <w:lang w:val="en-US"/>
-        </w:rPr>
-        <w:t>N</w:t>
-      </w:r>
-      <w:r>
-        <w:rPr>
-          <w:sz w:val="28"/>
-          <w:szCs w:val="28"/>
-        </w:rPr>
-        <w:t xml:space="preserve"> </w:t>
-      </w:r>
-      <w:r>
-        <w:rPr>
-          <w:sz w:val="28"/>
-          <w:szCs w:val="28"/>
-        </w:rPr>
-        <w:t>– количество недель в месяце</w:t>
-      </w:r>
-      <w:r>
-        <w:rPr>
-          <w:sz w:val="28"/>
-          <w:szCs w:val="28"/>
-        </w:rPr>
-        <w:t>.</w:t>
-      </w:r>
-      <w:r>
-        <w:rPr>
-          <w:sz w:val="28"/>
-          <w:szCs w:val="28"/>
-        </w:rPr>
-        <w:t xml:space="preserve"> Отображает только дни текущего месяца на соответствующих им днях недели, </w:t>
-      </w:r>
-      <w:r>
-        <w:rPr>
-          <w:sz w:val="28"/>
-          <w:szCs w:val="28"/>
-        </w:rPr>
-        <w:t>клетки</w:t>
-      </w:r>
-      <w:r>
-        <w:rPr>
-          <w:sz w:val="28"/>
-          <w:szCs w:val="28"/>
-        </w:rPr>
-        <w:t xml:space="preserve"> дней предыдущего или следующего месяца в первой или последней неделе остаются пустыми.</w:t>
-      </w:r>
-      <w:r>
-        <w:rPr>
-          <w:sz w:val="28"/>
-          <w:szCs w:val="28"/>
-        </w:rPr>
-        <w:t xml:space="preserve"> Можно листать </w:t>
-      </w:r>
-      <w:r>
-        <w:rPr>
-          <w:sz w:val="28"/>
-          <w:szCs w:val="28"/>
-        </w:rPr>
-        <w:t>месяцы</w:t>
-      </w:r>
-      <w:r>
-        <w:rPr>
-          <w:sz w:val="28"/>
-          <w:szCs w:val="28"/>
-        </w:rPr>
-        <w:t xml:space="preserve"> влево и вправо </w:t>
-      </w:r>
-      <w:proofErr w:type="spellStart"/>
-      <w:r>
-        <w:rPr>
-          <w:sz w:val="28"/>
-          <w:szCs w:val="28"/>
-        </w:rPr>
-        <w:t>свайпами</w:t>
-      </w:r>
-      <w:proofErr w:type="spellEnd"/>
-      <w:r>
-        <w:rPr>
-          <w:sz w:val="28"/>
-          <w:szCs w:val="28"/>
-        </w:rPr>
-        <w:t xml:space="preserve">. Нажатие на </w:t>
-      </w:r>
-      <w:r>
-        <w:rPr>
-          <w:sz w:val="28"/>
-          <w:szCs w:val="28"/>
-        </w:rPr>
-        <w:t xml:space="preserve">любой день в календаре </w:t>
-      </w:r>
-      <w:r>
-        <w:rPr>
-          <w:sz w:val="28"/>
-          <w:szCs w:val="28"/>
-        </w:rPr>
-        <w:t xml:space="preserve">сделает его активным, отобразится тренировка для этого дня. </w:t>
-      </w:r>
-      <w:proofErr w:type="spellStart"/>
-      <w:r>
-        <w:rPr>
-          <w:sz w:val="28"/>
-          <w:szCs w:val="28"/>
-        </w:rPr>
-        <w:t>Свайп</w:t>
-      </w:r>
-      <w:proofErr w:type="spellEnd"/>
-      <w:r>
-        <w:rPr>
-          <w:sz w:val="28"/>
-          <w:szCs w:val="28"/>
-        </w:rPr>
-        <w:t xml:space="preserve"> </w:t>
-      </w:r>
-      <w:r>
-        <w:rPr>
-          <w:sz w:val="28"/>
-          <w:szCs w:val="28"/>
-        </w:rPr>
-        <w:t>вверх</w:t>
-      </w:r>
-      <w:r>
-        <w:rPr>
-          <w:sz w:val="28"/>
-          <w:szCs w:val="28"/>
-        </w:rPr>
-        <w:t xml:space="preserve"> покажет </w:t>
-      </w:r>
-      <w:r>
-        <w:rPr>
-          <w:sz w:val="28"/>
-          <w:szCs w:val="28"/>
-        </w:rPr>
-        <w:t>недельный</w:t>
-      </w:r>
-      <w:r>
-        <w:rPr>
-          <w:sz w:val="28"/>
-          <w:szCs w:val="28"/>
-        </w:rPr>
-        <w:t xml:space="preserve"> календарь.</w:t>
-      </w:r>
-    </w:p>
-    <w:p>
-      <w:pPr>
-        <w:pStyle w:val="af0"/>
-        <w:numPr>
-          <w:ilvl w:val="0"/>
-          <w:numId w:val="9"/>
-        </w:numPr>
-        <w:ind w:left="567" w:hanging="567"/>
-        <w:rPr>
-          <w:sz w:val="28"/>
-          <w:szCs w:val="28"/>
-        </w:rPr>
-      </w:pPr>
-      <w:r>
-        <w:rPr>
-          <w:sz w:val="28"/>
-          <w:szCs w:val="28"/>
-        </w:rPr>
-        <w:t xml:space="preserve">Список упражнений в тренировке. </w:t>
-      </w:r>
-      <w:r>
-        <w:rPr>
-          <w:sz w:val="28"/>
-          <w:szCs w:val="28"/>
-        </w:rPr>
-        <w:t xml:space="preserve">Если есть </w:t>
+        <w:ind w:left="0" w:firstLine="567"/>
+        <w:rPr>
+          <w:sz w:val="28"/>
+          <w:szCs w:val="28"/>
+        </w:rPr>
+      </w:pPr>
+      <w:r>
+        <w:rPr>
+          <w:sz w:val="28"/>
+          <w:szCs w:val="28"/>
+        </w:rPr>
+        <w:t>В ходе работы были проанализированы современные эргономические принципы и методы проектирования графических пользовательских интерфейсов цифровых продуктов. На их основе выполнено проектирование информационной архитектуры разрабатываемого продукта, определена структура взаимодействия пользователя с системой и разработан подробный пользовательский сценарий, отражающий ключевые этапы использования интерфейса.</w:t>
       </w:r>
     </w:p>
     <w:sectPr>
-      <w:footerReference w:type="default" r:id="rId9"/>
+      <w:footerReference w:type="default" r:id="rId15"/>
       <w:pgSz w:w="11906" w:h="16838"/>
       <w:pgMar w:top="1134" w:right="850" w:bottom="1134" w:left="1700" w:header="709" w:footer="14" w:gutter="0"/>
       <w:pgNumType w:start="1"/>
@@ -1630,7 +1960,7 @@
 </file>
 
 <file path=word/endnotes.xml><?xml version="1.0" encoding="utf-8"?>
-<w:endnotes xmlns:wpc="http://schemas.microsoft.com/office/word/2010/wordprocessingCanvas" xmlns:cx="http://schemas.microsoft.com/office/drawing/2014/chartex" xmlns:cx1="http://schemas.microsoft.com/office/drawing/2015/9/8/chartex" xmlns:cx2="http://schemas.microsoft.com/office/drawing/2015/10/21/chartex" xmlns:cx3="http://schemas.microsoft.com/office/drawing/2016/5/9/chartex" xmlns:cx4="http://schemas.microsoft.com/office/drawing/2016/5/10/chartex" xmlns:cx5="http://schemas.microsoft.com/office/drawing/2016/5/11/chartex" xmlns:cx6="http://schemas.microsoft.com/office/drawing/2016/5/12/chartex" xmlns:cx7="http://schemas.microsoft.com/office/drawing/2016/5/13/chartex" xmlns:cx8="http://schemas.microsoft.com/office/drawing/2016/5/14/chartex" xmlns:mc="http://schemas.openxmlformats.org/markup-compatibility/2006" xmlns:aink="http://schemas.microsoft.com/office/drawing/2016/ink" xmlns:am3d="http://schemas.microsoft.com/office/drawing/2017/model3d" xmlns:o="urn:schemas-microsoft-com:office:office" xmlns:r="http://schemas.openxmlformats.org/officeDocument/2006/relationships" xmlns:m="http://schemas.openxmlformats.org/officeDocument/2006/math" xmlns:v="urn:schemas-microsoft-com:vml" xmlns:wp14="http://schemas.microsoft.com/office/word/2010/wordprocessingDrawing" xmlns:wp="http://schemas.openxmlformats.org/drawingml/2006/wordprocessingDrawing" xmlns:w10="urn:schemas-microsoft-com:office:word" xmlns:w="http://schemas.openxmlformats.org/wordprocessingml/2006/main" xmlns:w14="http://schemas.microsoft.com/office/word/2010/wordml" xmlns:w15="http://schemas.microsoft.com/office/word/2012/wordml" xmlns:w16cex="http://schemas.microsoft.com/office/word/2018/wordml/cex" xmlns:w16cid="http://schemas.microsoft.com/office/word/2016/wordml/cid" xmlns:w16="http://schemas.microsoft.com/office/word/2018/wordml" xmlns:w16sdtdh="http://schemas.microsoft.com/office/word/2020/wordml/sdtdatahash" xmlns:w16se="http://schemas.microsoft.com/office/word/2015/wordml/symex" xmlns:wpg="http://schemas.microsoft.com/office/word/2010/wordprocessingGroup" xmlns:wpi="http://schemas.microsoft.com/office/word/2010/wordprocessingInk" xmlns:wne="http://schemas.microsoft.com/office/word/2006/wordml" xmlns:wps="http://schemas.microsoft.com/office/word/2010/wordprocessingShape" mc:Ignorable="w14 w15 w16se w16cid w16 w16cex w16sdtdh wp14">
+<w:endnotes xmlns:wpc="http://schemas.microsoft.com/office/word/2010/wordprocessingCanvas" xmlns:cx="http://schemas.microsoft.com/office/drawing/2014/chartex" xmlns:cx1="http://schemas.microsoft.com/office/drawing/2015/9/8/chartex" xmlns:cx2="http://schemas.microsoft.com/office/drawing/2015/10/21/chartex" xmlns:cx3="http://schemas.microsoft.com/office/drawing/2016/5/9/chartex" xmlns:cx4="http://schemas.microsoft.com/office/drawing/2016/5/10/chartex" xmlns:cx5="http://schemas.microsoft.com/office/drawing/2016/5/11/chartex" xmlns:cx6="http://schemas.microsoft.com/office/drawing/2016/5/12/chartex" xmlns:cx7="http://schemas.microsoft.com/office/drawing/2016/5/13/chartex" xmlns:cx8="http://schemas.microsoft.com/office/drawing/2016/5/14/chartex" xmlns:mc="http://schemas.openxmlformats.org/markup-compatibility/2006" xmlns:aink="http://schemas.microsoft.com/office/drawing/2016/ink" xmlns:am3d="http://schemas.microsoft.com/office/drawing/2017/model3d" xmlns:o="urn:schemas-microsoft-com:office:office" xmlns:oel="http://schemas.microsoft.com/office/2019/extlst" xmlns:r="http://schemas.openxmlformats.org/officeDocument/2006/relationships" xmlns:m="http://schemas.openxmlformats.org/officeDocument/2006/math" xmlns:v="urn:schemas-microsoft-com:vml" xmlns:wp14="http://schemas.microsoft.com/office/word/2010/wordprocessingDrawing" xmlns:wp="http://schemas.openxmlformats.org/drawingml/2006/wordprocessingDrawing" xmlns:w10="urn:schemas-microsoft-com:office:word" xmlns:w="http://schemas.openxmlformats.org/wordprocessingml/2006/main" xmlns:w14="http://schemas.microsoft.com/office/word/2010/wordml" xmlns:w15="http://schemas.microsoft.com/office/word/2012/wordml" xmlns:w16cex="http://schemas.microsoft.com/office/word/2018/wordml/cex" xmlns:w16cid="http://schemas.microsoft.com/office/word/2016/wordml/cid" xmlns:w16="http://schemas.microsoft.com/office/word/2018/wordml" xmlns:w16sdtdh="http://schemas.microsoft.com/office/word/2020/wordml/sdtdatahash" xmlns:w16se="http://schemas.microsoft.com/office/word/2015/wordml/symex" xmlns:wpg="http://schemas.microsoft.com/office/word/2010/wordprocessingGroup" xmlns:wpi="http://schemas.microsoft.com/office/word/2010/wordprocessingInk" xmlns:wne="http://schemas.microsoft.com/office/word/2006/wordml" xmlns:wps="http://schemas.microsoft.com/office/word/2010/wordprocessingShape" mc:Ignorable="w14 w15 w16se w16cid w16 w16cex w16sdtdh wp14">
   <w:endnote w:type="separator" w:id="-1">
     <w:p>
       <w:pPr>
@@ -1655,7 +1985,7 @@
 </file>
 
 <file path=word/footer1.xml><?xml version="1.0" encoding="utf-8"?>
-<w:ftr xmlns:wpc="http://schemas.microsoft.com/office/word/2010/wordprocessingCanvas" xmlns:cx="http://schemas.microsoft.com/office/drawing/2014/chartex" xmlns:cx1="http://schemas.microsoft.com/office/drawing/2015/9/8/chartex" xmlns:cx2="http://schemas.microsoft.com/office/drawing/2015/10/21/chartex" xmlns:cx3="http://schemas.microsoft.com/office/drawing/2016/5/9/chartex" xmlns:cx4="http://schemas.microsoft.com/office/drawing/2016/5/10/chartex" xmlns:cx5="http://schemas.microsoft.com/office/drawing/2016/5/11/chartex" xmlns:cx6="http://schemas.microsoft.com/office/drawing/2016/5/12/chartex" xmlns:cx7="http://schemas.microsoft.com/office/drawing/2016/5/13/chartex" xmlns:cx8="http://schemas.microsoft.com/office/drawing/2016/5/14/chartex" xmlns:mc="http://schemas.openxmlformats.org/markup-compatibility/2006" xmlns:aink="http://schemas.microsoft.com/office/drawing/2016/ink" xmlns:am3d="http://schemas.microsoft.com/office/drawing/2017/model3d" xmlns:o="urn:schemas-microsoft-com:office:office" xmlns:r="http://schemas.openxmlformats.org/officeDocument/2006/relationships" xmlns:m="http://schemas.openxmlformats.org/officeDocument/2006/math" xmlns:v="urn:schemas-microsoft-com:vml" xmlns:wp14="http://schemas.microsoft.com/office/word/2010/wordprocessingDrawing" xmlns:wp="http://schemas.openxmlformats.org/drawingml/2006/wordprocessingDrawing" xmlns:w10="urn:schemas-microsoft-com:office:word" xmlns:w="http://schemas.openxmlformats.org/wordprocessingml/2006/main" xmlns:w14="http://schemas.microsoft.com/office/word/2010/wordml" xmlns:w15="http://schemas.microsoft.com/office/word/2012/wordml" xmlns:w16cex="http://schemas.microsoft.com/office/word/2018/wordml/cex" xmlns:w16cid="http://schemas.microsoft.com/office/word/2016/wordml/cid" xmlns:w16="http://schemas.microsoft.com/office/word/2018/wordml" xmlns:w16sdtdh="http://schemas.microsoft.com/office/word/2020/wordml/sdtdatahash" xmlns:w16se="http://schemas.microsoft.com/office/word/2015/wordml/symex" xmlns:wpg="http://schemas.microsoft.com/office/word/2010/wordprocessingGroup" xmlns:wpi="http://schemas.microsoft.com/office/word/2010/wordprocessingInk" xmlns:wne="http://schemas.microsoft.com/office/word/2006/wordml" xmlns:wps="http://schemas.microsoft.com/office/word/2010/wordprocessingShape" mc:Ignorable="w14 w15 w16se w16cid w16 w16cex w16sdtdh wp14">
+<w:ftr xmlns:wpc="http://schemas.microsoft.com/office/word/2010/wordprocessingCanvas" xmlns:cx="http://schemas.microsoft.com/office/drawing/2014/chartex" xmlns:cx1="http://schemas.microsoft.com/office/drawing/2015/9/8/chartex" xmlns:cx2="http://schemas.microsoft.com/office/drawing/2015/10/21/chartex" xmlns:cx3="http://schemas.microsoft.com/office/drawing/2016/5/9/chartex" xmlns:cx4="http://schemas.microsoft.com/office/drawing/2016/5/10/chartex" xmlns:cx5="http://schemas.microsoft.com/office/drawing/2016/5/11/chartex" xmlns:cx6="http://schemas.microsoft.com/office/drawing/2016/5/12/chartex" xmlns:cx7="http://schemas.microsoft.com/office/drawing/2016/5/13/chartex" xmlns:cx8="http://schemas.microsoft.com/office/drawing/2016/5/14/chartex" xmlns:mc="http://schemas.openxmlformats.org/markup-compatibility/2006" xmlns:aink="http://schemas.microsoft.com/office/drawing/2016/ink" xmlns:am3d="http://schemas.microsoft.com/office/drawing/2017/model3d" xmlns:o="urn:schemas-microsoft-com:office:office" xmlns:oel="http://schemas.microsoft.com/office/2019/extlst" xmlns:r="http://schemas.openxmlformats.org/officeDocument/2006/relationships" xmlns:m="http://schemas.openxmlformats.org/officeDocument/2006/math" xmlns:v="urn:schemas-microsoft-com:vml" xmlns:wp14="http://schemas.microsoft.com/office/word/2010/wordprocessingDrawing" xmlns:wp="http://schemas.openxmlformats.org/drawingml/2006/wordprocessingDrawing" xmlns:w10="urn:schemas-microsoft-com:office:word" xmlns:w="http://schemas.openxmlformats.org/wordprocessingml/2006/main" xmlns:w14="http://schemas.microsoft.com/office/word/2010/wordml" xmlns:w15="http://schemas.microsoft.com/office/word/2012/wordml" xmlns:w16cex="http://schemas.microsoft.com/office/word/2018/wordml/cex" xmlns:w16cid="http://schemas.microsoft.com/office/word/2016/wordml/cid" xmlns:w16="http://schemas.microsoft.com/office/word/2018/wordml" xmlns:w16sdtdh="http://schemas.microsoft.com/office/word/2020/wordml/sdtdatahash" xmlns:w16se="http://schemas.microsoft.com/office/word/2015/wordml/symex" xmlns:wpg="http://schemas.microsoft.com/office/word/2010/wordprocessingGroup" xmlns:wpi="http://schemas.microsoft.com/office/word/2010/wordprocessingInk" xmlns:wne="http://schemas.microsoft.com/office/word/2006/wordml" xmlns:wps="http://schemas.microsoft.com/office/word/2010/wordprocessingShape" mc:Ignorable="w14 w15 w16se w16cid w16 w16cex w16sdtdh wp14">
   <w:p>
     <w:pPr>
       <w:pBdr>
@@ -1740,7 +2070,7 @@
 </file>
 
 <file path=word/footnotes.xml><?xml version="1.0" encoding="utf-8"?>
-<w:footnotes xmlns:wpc="http://schemas.microsoft.com/office/word/2010/wordprocessingCanvas" xmlns:cx="http://schemas.microsoft.com/office/drawing/2014/chartex" xmlns:cx1="http://schemas.microsoft.com/office/drawing/2015/9/8/chartex" xmlns:cx2="http://schemas.microsoft.com/office/drawing/2015/10/21/chartex" xmlns:cx3="http://schemas.microsoft.com/office/drawing/2016/5/9/chartex" xmlns:cx4="http://schemas.microsoft.com/office/drawing/2016/5/10/chartex" xmlns:cx5="http://schemas.microsoft.com/office/drawing/2016/5/11/chartex" xmlns:cx6="http://schemas.microsoft.com/office/drawing/2016/5/12/chartex" xmlns:cx7="http://schemas.microsoft.com/office/drawing/2016/5/13/chartex" xmlns:cx8="http://schemas.microsoft.com/office/drawing/2016/5/14/chartex" xmlns:mc="http://schemas.openxmlformats.org/markup-compatibility/2006" xmlns:aink="http://schemas.microsoft.com/office/drawing/2016/ink" xmlns:am3d="http://schemas.microsoft.com/office/drawing/2017/model3d" xmlns:o="urn:schemas-microsoft-com:office:office" xmlns:r="http://schemas.openxmlformats.org/officeDocument/2006/relationships" xmlns:m="http://schemas.openxmlformats.org/officeDocument/2006/math" xmlns:v="urn:schemas-microsoft-com:vml" xmlns:wp14="http://schemas.microsoft.com/office/word/2010/wordprocessingDrawing" xmlns:wp="http://schemas.openxmlformats.org/drawingml/2006/wordprocessingDrawing" xmlns:w10="urn:schemas-microsoft-com:office:word" xmlns:w="http://schemas.openxmlformats.org/wordprocessingml/2006/main" xmlns:w14="http://schemas.microsoft.com/office/word/2010/wordml" xmlns:w15="http://schemas.microsoft.com/office/word/2012/wordml" xmlns:w16cex="http://schemas.microsoft.com/office/word/2018/wordml/cex" xmlns:w16cid="http://schemas.microsoft.com/office/word/2016/wordml/cid" xmlns:w16="http://schemas.microsoft.com/office/word/2018/wordml" xmlns:w16sdtdh="http://schemas.microsoft.com/office/word/2020/wordml/sdtdatahash" xmlns:w16se="http://schemas.microsoft.com/office/word/2015/wordml/symex" xmlns:wpg="http://schemas.microsoft.com/office/word/2010/wordprocessingGroup" xmlns:wpi="http://schemas.microsoft.com/office/word/2010/wordprocessingInk" xmlns:wne="http://schemas.microsoft.com/office/word/2006/wordml" xmlns:wps="http://schemas.microsoft.com/office/word/2010/wordprocessingShape" mc:Ignorable="w14 w15 w16se w16cid w16 w16cex w16sdtdh wp14">
+<w:footnotes xmlns:wpc="http://schemas.microsoft.com/office/word/2010/wordprocessingCanvas" xmlns:cx="http://schemas.microsoft.com/office/drawing/2014/chartex" xmlns:cx1="http://schemas.microsoft.com/office/drawing/2015/9/8/chartex" xmlns:cx2="http://schemas.microsoft.com/office/drawing/2015/10/21/chartex" xmlns:cx3="http://schemas.microsoft.com/office/drawing/2016/5/9/chartex" xmlns:cx4="http://schemas.microsoft.com/office/drawing/2016/5/10/chartex" xmlns:cx5="http://schemas.microsoft.com/office/drawing/2016/5/11/chartex" xmlns:cx6="http://schemas.microsoft.com/office/drawing/2016/5/12/chartex" xmlns:cx7="http://schemas.microsoft.com/office/drawing/2016/5/13/chartex" xmlns:cx8="http://schemas.microsoft.com/office/drawing/2016/5/14/chartex" xmlns:mc="http://schemas.openxmlformats.org/markup-compatibility/2006" xmlns:aink="http://schemas.microsoft.com/office/drawing/2016/ink" xmlns:am3d="http://schemas.microsoft.com/office/drawing/2017/model3d" xmlns:o="urn:schemas-microsoft-com:office:office" xmlns:oel="http://schemas.microsoft.com/office/2019/extlst" xmlns:r="http://schemas.openxmlformats.org/officeDocument/2006/relationships" xmlns:m="http://schemas.openxmlformats.org/officeDocument/2006/math" xmlns:v="urn:schemas-microsoft-com:vml" xmlns:wp14="http://schemas.microsoft.com/office/word/2010/wordprocessingDrawing" xmlns:wp="http://schemas.openxmlformats.org/drawingml/2006/wordprocessingDrawing" xmlns:w10="urn:schemas-microsoft-com:office:word" xmlns:w="http://schemas.openxmlformats.org/wordprocessingml/2006/main" xmlns:w14="http://schemas.microsoft.com/office/word/2010/wordml" xmlns:w15="http://schemas.microsoft.com/office/word/2012/wordml" xmlns:w16cex="http://schemas.microsoft.com/office/word/2018/wordml/cex" xmlns:w16cid="http://schemas.microsoft.com/office/word/2016/wordml/cid" xmlns:w16="http://schemas.microsoft.com/office/word/2018/wordml" xmlns:w16sdtdh="http://schemas.microsoft.com/office/word/2020/wordml/sdtdatahash" xmlns:w16se="http://schemas.microsoft.com/office/word/2015/wordml/symex" xmlns:wpg="http://schemas.microsoft.com/office/word/2010/wordprocessingGroup" xmlns:wpi="http://schemas.microsoft.com/office/word/2010/wordprocessingInk" xmlns:wne="http://schemas.microsoft.com/office/word/2006/wordml" xmlns:wps="http://schemas.microsoft.com/office/word/2010/wordprocessingShape" mc:Ignorable="w14 w15 w16se w16cid w16 w16cex w16sdtdh wp14">
   <w:footnote w:type="separator" w:id="-1">
     <w:p>
       <w:pPr>
@@ -1765,7 +2095,7 @@
 </file>
 
 <file path=word/numbering.xml><?xml version="1.0" encoding="utf-8"?>
-<w:numbering xmlns:wpc="http://schemas.microsoft.com/office/word/2010/wordprocessingCanvas" xmlns:cx="http://schemas.microsoft.com/office/drawing/2014/chartex" xmlns:cx1="http://schemas.microsoft.com/office/drawing/2015/9/8/chartex" xmlns:cx2="http://schemas.microsoft.com/office/drawing/2015/10/21/chartex" xmlns:cx3="http://schemas.microsoft.com/office/drawing/2016/5/9/chartex" xmlns:cx4="http://schemas.microsoft.com/office/drawing/2016/5/10/chartex" xmlns:cx5="http://schemas.microsoft.com/office/drawing/2016/5/11/chartex" xmlns:cx6="http://schemas.microsoft.com/office/drawing/2016/5/12/chartex" xmlns:cx7="http://schemas.microsoft.com/office/drawing/2016/5/13/chartex" xmlns:cx8="http://schemas.microsoft.com/office/drawing/2016/5/14/chartex" xmlns:mc="http://schemas.openxmlformats.org/markup-compatibility/2006" xmlns:aink="http://schemas.microsoft.com/office/drawing/2016/ink" xmlns:am3d="http://schemas.microsoft.com/office/drawing/2017/model3d" xmlns:o="urn:schemas-microsoft-com:office:office" xmlns:r="http://schemas.openxmlformats.org/officeDocument/2006/relationships" xmlns:m="http://schemas.openxmlformats.org/officeDocument/2006/math" xmlns:v="urn:schemas-microsoft-com:vml" xmlns:wp14="http://schemas.microsoft.com/office/word/2010/wordprocessingDrawing" xmlns:wp="http://schemas.openxmlformats.org/drawingml/2006/wordprocessingDrawing" xmlns:w10="urn:schemas-microsoft-com:office:word" xmlns:w="http://schemas.openxmlformats.org/wordprocessingml/2006/main" xmlns:w14="http://schemas.microsoft.com/office/word/2010/wordml" xmlns:w15="http://schemas.microsoft.com/office/word/2012/wordml" xmlns:w16cex="http://schemas.microsoft.com/office/word/2018/wordml/cex" xmlns:w16cid="http://schemas.microsoft.com/office/word/2016/wordml/cid" xmlns:w16="http://schemas.microsoft.com/office/word/2018/wordml" xmlns:w16sdtdh="http://schemas.microsoft.com/office/word/2020/wordml/sdtdatahash" xmlns:w16se="http://schemas.microsoft.com/office/word/2015/wordml/symex" xmlns:wpg="http://schemas.microsoft.com/office/word/2010/wordprocessingGroup" xmlns:wpi="http://schemas.microsoft.com/office/word/2010/wordprocessingInk" xmlns:wne="http://schemas.microsoft.com/office/word/2006/wordml" xmlns:wps="http://schemas.microsoft.com/office/word/2010/wordprocessingShape" mc:Ignorable="w14 w15 w16se w16cid w16 w16cex w16sdtdh wp14">
+<w:numbering xmlns:wpc="http://schemas.microsoft.com/office/word/2010/wordprocessingCanvas" xmlns:cx="http://schemas.microsoft.com/office/drawing/2014/chartex" xmlns:cx1="http://schemas.microsoft.com/office/drawing/2015/9/8/chartex" xmlns:cx2="http://schemas.microsoft.com/office/drawing/2015/10/21/chartex" xmlns:cx3="http://schemas.microsoft.com/office/drawing/2016/5/9/chartex" xmlns:cx4="http://schemas.microsoft.com/office/drawing/2016/5/10/chartex" xmlns:cx5="http://schemas.microsoft.com/office/drawing/2016/5/11/chartex" xmlns:cx6="http://schemas.microsoft.com/office/drawing/2016/5/12/chartex" xmlns:cx7="http://schemas.microsoft.com/office/drawing/2016/5/13/chartex" xmlns:cx8="http://schemas.microsoft.com/office/drawing/2016/5/14/chartex" xmlns:mc="http://schemas.openxmlformats.org/markup-compatibility/2006" xmlns:aink="http://schemas.microsoft.com/office/drawing/2016/ink" xmlns:am3d="http://schemas.microsoft.com/office/drawing/2017/model3d" xmlns:o="urn:schemas-microsoft-com:office:office" xmlns:oel="http://schemas.microsoft.com/office/2019/extlst" xmlns:r="http://schemas.openxmlformats.org/officeDocument/2006/relationships" xmlns:m="http://schemas.openxmlformats.org/officeDocument/2006/math" xmlns:v="urn:schemas-microsoft-com:vml" xmlns:wp14="http://schemas.microsoft.com/office/word/2010/wordprocessingDrawing" xmlns:wp="http://schemas.openxmlformats.org/drawingml/2006/wordprocessingDrawing" xmlns:w10="urn:schemas-microsoft-com:office:word" xmlns:w="http://schemas.openxmlformats.org/wordprocessingml/2006/main" xmlns:w14="http://schemas.microsoft.com/office/word/2010/wordml" xmlns:w15="http://schemas.microsoft.com/office/word/2012/wordml" xmlns:w16cex="http://schemas.microsoft.com/office/word/2018/wordml/cex" xmlns:w16cid="http://schemas.microsoft.com/office/word/2016/wordml/cid" xmlns:w16="http://schemas.microsoft.com/office/word/2018/wordml" xmlns:w16sdtdh="http://schemas.microsoft.com/office/word/2020/wordml/sdtdatahash" xmlns:w16se="http://schemas.microsoft.com/office/word/2015/wordml/symex" xmlns:wpg="http://schemas.microsoft.com/office/word/2010/wordprocessingGroup" xmlns:wpi="http://schemas.microsoft.com/office/word/2010/wordprocessingInk" xmlns:wne="http://schemas.microsoft.com/office/word/2006/wordml" xmlns:wps="http://schemas.microsoft.com/office/word/2010/wordprocessingShape" mc:Ignorable="w14 w15 w16se w16cid w16 w16cex w16sdtdh wp14">
   <w:abstractNum w:abstractNumId="0" w15:restartNumberingAfterBreak="0">
     <w:nsid w:val="22D15349"/>
     <w:multiLevelType w:val="multilevel"/>
@@ -2597,31 +2927,31 @@
       </w:pPr>
     </w:lvl>
   </w:abstractNum>
-  <w:num w:numId="1">
+  <w:num w:numId="1" w16cid:durableId="148131124">
     <w:abstractNumId w:val="4"/>
   </w:num>
-  <w:num w:numId="2">
+  <w:num w:numId="2" w16cid:durableId="1584488440">
     <w:abstractNumId w:val="5"/>
   </w:num>
-  <w:num w:numId="3">
+  <w:num w:numId="3" w16cid:durableId="432094662">
     <w:abstractNumId w:val="6"/>
   </w:num>
-  <w:num w:numId="4">
+  <w:num w:numId="4" w16cid:durableId="1181823661">
     <w:abstractNumId w:val="0"/>
   </w:num>
-  <w:num w:numId="5">
+  <w:num w:numId="5" w16cid:durableId="810173971">
     <w:abstractNumId w:val="8"/>
   </w:num>
-  <w:num w:numId="6">
+  <w:num w:numId="6" w16cid:durableId="473840093">
     <w:abstractNumId w:val="7"/>
   </w:num>
-  <w:num w:numId="7">
+  <w:num w:numId="7" w16cid:durableId="904411582">
     <w:abstractNumId w:val="3"/>
   </w:num>
-  <w:num w:numId="8">
+  <w:num w:numId="8" w16cid:durableId="1758941271">
     <w:abstractNumId w:val="1"/>
   </w:num>
-  <w:num w:numId="9">
+  <w:num w:numId="9" w16cid:durableId="2019888311">
     <w:abstractNumId w:val="2"/>
   </w:num>
 </w:numbering>
@@ -3976,28 +4306,28 @@
 </file>
 
 <file path=customXml/item1.xml><?xml version="1.0" encoding="utf-8"?>
-<b:Sources xmlns:b="http://schemas.openxmlformats.org/officeDocument/2006/bibliography" xmlns="http://schemas.openxmlformats.org/officeDocument/2006/bibliography" SelectedStyle="\APASixthEditionOfficeOnline.xsl" StyleName="APA" Version="6"/>
-</file>
-
-<file path=customXml/item2.xml><?xml version="1.0" encoding="utf-8"?>
 <go:gDocsCustomXmlDataStorage xmlns:go="http://customooxmlschemas.google.com/" xmlns:r="http://schemas.openxmlformats.org/officeDocument/2006/relationships" uri="GoogleDocsCustomDataVersion2">
   <go:docsCustomData xmlns:go="http://customooxmlschemas.google.com/" roundtripDataSignature="AMtx7mhS5nyBdb5VxC8eTVGHbFQujG2xqw==">CgMxLjAyCGguZ2pkZ3hzMgloLjMwajB6bGwyCWguMWZvYjl0ZTIJaC4zem55c2g3MgloLjJldDkycDAyCGgudHlqY3d0MgloLjNkeTZ2a20yCWguMXQzaDVzZjgAciExQU82OURKT2Y5MXFnNjJRQVBLbGZPRGdkSDJPN2ZfaXY=</go:docsCustomData>
 </go:gDocsCustomXmlDataStorage>
 </file>
 
-<file path=customXml/itemProps1.xml><?xml version="1.0" encoding="utf-8"?>
-<ds:datastoreItem xmlns:ds="http://schemas.openxmlformats.org/officeDocument/2006/customXml" ds:itemID="{2140D44D-7043-45E4-A956-4B09F8D75013}">
-  <ds:schemaRefs>
-    <ds:schemaRef ds:uri="http://schemas.openxmlformats.org/officeDocument/2006/bibliography"/>
-  </ds:schemaRefs>
-</ds:datastoreItem>
+<file path=customXml/item2.xml><?xml version="1.0" encoding="utf-8"?>
+<b:Sources xmlns:b="http://schemas.openxmlformats.org/officeDocument/2006/bibliography" xmlns="http://schemas.openxmlformats.org/officeDocument/2006/bibliography" SelectedStyle="\APASixthEditionOfficeOnline.xsl" StyleName="APA" Version="6"/>
 </file>
 
-<file path=customXml/itemProps2.xml><?xml version="1.0" encoding="utf-8"?>
+<file path=customXml/itemProps1.xml><?xml version="1.0" encoding="utf-8"?>
 <ds:datastoreItem xmlns:ds="http://schemas.openxmlformats.org/officeDocument/2006/customXml" ds:itemID="{11111111-1234-1234-1234-123412341234}">
   <ds:schemaRefs>
     <ds:schemaRef ds:uri="http://customooxmlschemas.google.com/"/>
     <ds:schemaRef ds:uri="http://schemas.openxmlformats.org/officeDocument/2006/relationships"/>
   </ds:schemaRefs>
 </ds:datastoreItem>
+</file>
+
+<file path=customXml/itemProps2.xml><?xml version="1.0" encoding="utf-8"?>
+<ds:datastoreItem xmlns:ds="http://schemas.openxmlformats.org/officeDocument/2006/customXml" ds:itemID="{2140D44D-7043-45E4-A956-4B09F8D75013}">
+  <ds:schemaRefs>
+    <ds:schemaRef ds:uri="http://schemas.openxmlformats.org/officeDocument/2006/bibliography"/>
+  </ds:schemaRefs>
+</ds:datastoreItem>
 </file>
</xml_diff>

<commit_message>
feat: design lab 2
</commit_message>
<xml_diff>
--- a/Дизайн интерфейса информационных систем/ЛР2/отчёт.docx
+++ b/Дизайн интерфейса информационных систем/ЛР2/отчёт.docx
@@ -1,6 +1,6 @@
 
 <file path=word/document.xml><?xml version="1.0" encoding="utf-8"?>
-<w:document xmlns:wpc="http://schemas.microsoft.com/office/word/2010/wordprocessingCanvas" xmlns:cx="http://schemas.microsoft.com/office/drawing/2014/chartex" xmlns:cx1="http://schemas.microsoft.com/office/drawing/2015/9/8/chartex" xmlns:cx2="http://schemas.microsoft.com/office/drawing/2015/10/21/chartex" xmlns:cx3="http://schemas.microsoft.com/office/drawing/2016/5/9/chartex" xmlns:cx4="http://schemas.microsoft.com/office/drawing/2016/5/10/chartex" xmlns:cx5="http://schemas.microsoft.com/office/drawing/2016/5/11/chartex" xmlns:cx6="http://schemas.microsoft.com/office/drawing/2016/5/12/chartex" xmlns:cx7="http://schemas.microsoft.com/office/drawing/2016/5/13/chartex" xmlns:cx8="http://schemas.microsoft.com/office/drawing/2016/5/14/chartex" xmlns:mc="http://schemas.openxmlformats.org/markup-compatibility/2006" xmlns:aink="http://schemas.microsoft.com/office/drawing/2016/ink" xmlns:am3d="http://schemas.microsoft.com/office/drawing/2017/model3d" xmlns:o="urn:schemas-microsoft-com:office:office" xmlns:oel="http://schemas.microsoft.com/office/2019/extlst" xmlns:r="http://schemas.openxmlformats.org/officeDocument/2006/relationships" xmlns:m="http://schemas.openxmlformats.org/officeDocument/2006/math" xmlns:v="urn:schemas-microsoft-com:vml" xmlns:wp14="http://schemas.microsoft.com/office/word/2010/wordprocessingDrawing" xmlns:wp="http://schemas.openxmlformats.org/drawingml/2006/wordprocessingDrawing" xmlns:w10="urn:schemas-microsoft-com:office:word" xmlns:w="http://schemas.openxmlformats.org/wordprocessingml/2006/main" xmlns:w14="http://schemas.microsoft.com/office/word/2010/wordml" xmlns:w15="http://schemas.microsoft.com/office/word/2012/wordml" xmlns:w16cex="http://schemas.microsoft.com/office/word/2018/wordml/cex" xmlns:w16cid="http://schemas.microsoft.com/office/word/2016/wordml/cid" xmlns:w16="http://schemas.microsoft.com/office/word/2018/wordml" xmlns:w16sdtdh="http://schemas.microsoft.com/office/word/2020/wordml/sdtdatahash" xmlns:w16se="http://schemas.microsoft.com/office/word/2015/wordml/symex" xmlns:wpg="http://schemas.microsoft.com/office/word/2010/wordprocessingGroup" xmlns:wpi="http://schemas.microsoft.com/office/word/2010/wordprocessingInk" xmlns:wne="http://schemas.microsoft.com/office/word/2006/wordml" xmlns:wps="http://schemas.microsoft.com/office/word/2010/wordprocessingShape" mc:Ignorable="w14 w15 w16se w16cid w16 w16cex w16sdtdh wp14">
+<w:document xmlns:wpc="http://schemas.microsoft.com/office/word/2010/wordprocessingCanvas" xmlns:cx="http://schemas.microsoft.com/office/drawing/2014/chartex" xmlns:cx1="http://schemas.microsoft.com/office/drawing/2015/9/8/chartex" xmlns:cx2="http://schemas.microsoft.com/office/drawing/2015/10/21/chartex" xmlns:cx3="http://schemas.microsoft.com/office/drawing/2016/5/9/chartex" xmlns:cx4="http://schemas.microsoft.com/office/drawing/2016/5/10/chartex" xmlns:cx5="http://schemas.microsoft.com/office/drawing/2016/5/11/chartex" xmlns:cx6="http://schemas.microsoft.com/office/drawing/2016/5/12/chartex" xmlns:cx7="http://schemas.microsoft.com/office/drawing/2016/5/13/chartex" xmlns:cx8="http://schemas.microsoft.com/office/drawing/2016/5/14/chartex" xmlns:mc="http://schemas.openxmlformats.org/markup-compatibility/2006" xmlns:aink="http://schemas.microsoft.com/office/drawing/2016/ink" xmlns:am3d="http://schemas.microsoft.com/office/drawing/2017/model3d" xmlns:o="urn:schemas-microsoft-com:office:office" xmlns:r="http://schemas.openxmlformats.org/officeDocument/2006/relationships" xmlns:m="http://schemas.openxmlformats.org/officeDocument/2006/math" xmlns:v="urn:schemas-microsoft-com:vml" xmlns:wp14="http://schemas.microsoft.com/office/word/2010/wordprocessingDrawing" xmlns:wp="http://schemas.openxmlformats.org/drawingml/2006/wordprocessingDrawing" xmlns:w10="urn:schemas-microsoft-com:office:word" xmlns:w="http://schemas.openxmlformats.org/wordprocessingml/2006/main" xmlns:w14="http://schemas.microsoft.com/office/word/2010/wordml" xmlns:w15="http://schemas.microsoft.com/office/word/2012/wordml" xmlns:w16cex="http://schemas.microsoft.com/office/word/2018/wordml/cex" xmlns:w16cid="http://schemas.microsoft.com/office/word/2016/wordml/cid" xmlns:w16="http://schemas.microsoft.com/office/word/2018/wordml" xmlns:w16sdtdh="http://schemas.microsoft.com/office/word/2020/wordml/sdtdatahash" xmlns:w16se="http://schemas.microsoft.com/office/word/2015/wordml/symex" xmlns:wpg="http://schemas.microsoft.com/office/word/2010/wordprocessingGroup" xmlns:wpi="http://schemas.microsoft.com/office/word/2010/wordprocessingInk" xmlns:wne="http://schemas.microsoft.com/office/word/2006/wordml" xmlns:wps="http://schemas.microsoft.com/office/word/2010/wordprocessingShape" mc:Ignorable="w14 w15 w16se w16cid w16 w16cex w16sdtdh wp14">
   <w:body>
     <w:p>
       <w:pPr>
@@ -986,14 +986,12 @@
       <w:r>
         <w:rPr>
           <w:noProof/>
-          <w:sz w:val="28"/>
-          <w:szCs w:val="28"/>
         </w:rPr>
         <w:drawing>
-          <wp:inline distT="0" distB="0" distL="0" distR="0" wp14:anchorId="62E11267" wp14:editId="0BC2AE1B">
-            <wp:extent cx="5934075" cy="4319905"/>
-            <wp:effectExtent l="0" t="0" r="9525" b="4445"/>
-            <wp:docPr id="3" name="Рисунок 3"/>
+          <wp:inline distT="0" distB="0" distL="0" distR="0" wp14:anchorId="1425E96F" wp14:editId="444DE1D8">
+            <wp:extent cx="5964067" cy="3543300"/>
+            <wp:effectExtent l="0" t="0" r="0" b="0"/>
+            <wp:docPr id="1" name="Рисунок 1"/>
             <wp:cNvGraphicFramePr>
               <a:graphicFrameLocks xmlns:a="http://schemas.openxmlformats.org/drawingml/2006/main" noChangeAspect="1"/>
             </wp:cNvGraphicFramePr>
@@ -1001,36 +999,30 @@
               <a:graphicData uri="http://schemas.openxmlformats.org/drawingml/2006/picture">
                 <pic:pic xmlns:pic="http://schemas.openxmlformats.org/drawingml/2006/picture">
                   <pic:nvPicPr>
-                    <pic:cNvPr id="0" name="Picture 3"/>
-                    <pic:cNvPicPr>
-                      <a:picLocks noChangeAspect="1" noChangeArrowheads="1"/>
-                    </pic:cNvPicPr>
+                    <pic:cNvPr id="1" name=""/>
+                    <pic:cNvPicPr/>
                   </pic:nvPicPr>
-                  <pic:blipFill>
-                    <a:blip r:embed="rId9" cstate="print">
-                      <a:extLst>
-                        <a:ext uri="{28A0092B-C50C-407E-A947-70E740481C1C}">
-                          <a14:useLocalDpi xmlns:a14="http://schemas.microsoft.com/office/drawing/2010/main" val="0"/>
-                        </a:ext>
-                      </a:extLst>
-                    </a:blip>
-                    <a:srcRect/>
-                    <a:stretch>
-                      <a:fillRect/>
-                    </a:stretch>
+                  <pic:blipFill rotWithShape="1">
+                    <a:blip r:embed="rId9"/>
+                    <a:srcRect l="962" t="7261" r="1080" b="1852"/>
+                    <a:stretch/>
                   </pic:blipFill>
                   <pic:spPr bwMode="auto">
                     <a:xfrm>
                       <a:off x="0" y="0"/>
-                      <a:ext cx="5934075" cy="4319905"/>
+                      <a:ext cx="5965143" cy="3543939"/>
                     </a:xfrm>
                     <a:prstGeom prst="rect">
                       <a:avLst/>
                     </a:prstGeom>
-                    <a:noFill/>
                     <a:ln>
                       <a:noFill/>
                     </a:ln>
+                    <a:extLst>
+                      <a:ext uri="{53640926-AAD7-44D8-BBD7-CCE9431645EC}">
+                        <a14:shadowObscured xmlns:a14="http://schemas.microsoft.com/office/drawing/2010/main"/>
+                      </a:ext>
+                    </a:extLst>
                   </pic:spPr>
                 </pic:pic>
               </a:graphicData>
@@ -1112,7 +1104,124 @@
           <w:sz w:val="28"/>
           <w:szCs w:val="28"/>
         </w:rPr>
-        <w:t xml:space="preserve"> – Первая часть информационной архитектуры цифрового продукта.</w:t>
+        <w:t xml:space="preserve"> – </w:t>
+      </w:r>
+      <w:r>
+        <w:rPr>
+          <w:b w:val="0"/>
+          <w:bCs w:val="0"/>
+          <w:sz w:val="28"/>
+          <w:szCs w:val="28"/>
+        </w:rPr>
+        <w:t>Информационная</w:t>
+      </w:r>
+      <w:r>
+        <w:rPr>
+          <w:b w:val="0"/>
+          <w:bCs w:val="0"/>
+          <w:sz w:val="28"/>
+          <w:szCs w:val="28"/>
+        </w:rPr>
+        <w:t xml:space="preserve"> архитектур</w:t>
+      </w:r>
+      <w:r>
+        <w:rPr>
+          <w:b w:val="0"/>
+          <w:bCs w:val="0"/>
+          <w:sz w:val="28"/>
+          <w:szCs w:val="28"/>
+        </w:rPr>
+        <w:t>а</w:t>
+      </w:r>
+      <w:r>
+        <w:rPr>
+          <w:b w:val="0"/>
+          <w:bCs w:val="0"/>
+          <w:sz w:val="28"/>
+          <w:szCs w:val="28"/>
+        </w:rPr>
+        <w:t>.</w:t>
+      </w:r>
+    </w:p>
+    <w:p>
+      <w:pPr>
+        <w:rPr>
+          <w:b/>
+          <w:bCs/>
+          <w:sz w:val="28"/>
+          <w:szCs w:val="28"/>
+        </w:rPr>
+      </w:pPr>
+      <w:r>
+        <w:rPr>
+          <w:b/>
+          <w:bCs/>
+          <w:sz w:val="28"/>
+          <w:szCs w:val="28"/>
+        </w:rPr>
+        <w:br w:type="page"/>
+      </w:r>
+    </w:p>
+    <w:p>
+      <w:pPr>
+        <w:ind w:firstLine="567"/>
+        <w:rPr>
+          <w:b/>
+          <w:bCs/>
+          <w:sz w:val="28"/>
+          <w:szCs w:val="28"/>
+        </w:rPr>
+      </w:pPr>
+      <w:r>
+        <w:rPr>
+          <w:b/>
+          <w:bCs/>
+          <w:sz w:val="28"/>
+          <w:szCs w:val="28"/>
+        </w:rPr>
+        <w:lastRenderedPageBreak/>
+        <w:t>Основны</w:t>
+      </w:r>
+      <w:r>
+        <w:rPr>
+          <w:b/>
+          <w:bCs/>
+          <w:sz w:val="28"/>
+          <w:szCs w:val="28"/>
+        </w:rPr>
+        <w:t>е</w:t>
+      </w:r>
+      <w:r>
+        <w:t xml:space="preserve"> </w:t>
+      </w:r>
+      <w:r>
+        <w:rPr>
+          <w:b/>
+          <w:bCs/>
+          <w:sz w:val="28"/>
+          <w:szCs w:val="28"/>
+        </w:rPr>
+        <w:t xml:space="preserve">и дополнительные пользовательские сценарии (User </w:t>
+      </w:r>
+      <w:proofErr w:type="spellStart"/>
+      <w:r>
+        <w:rPr>
+          <w:b/>
+          <w:bCs/>
+          <w:sz w:val="28"/>
+          <w:szCs w:val="28"/>
+        </w:rPr>
+        <w:t>Flow</w:t>
+      </w:r>
+      <w:proofErr w:type="spellEnd"/>
+      <w:r>
+        <w:rPr>
+          <w:b/>
+          <w:bCs/>
+          <w:sz w:val="28"/>
+          <w:szCs w:val="28"/>
+        </w:rPr>
+        <w:t>)</w:t>
       </w:r>
     </w:p>
     <w:p>
@@ -1124,14 +1233,12 @@
       <w:r>
         <w:rPr>
           <w:noProof/>
-          <w:sz w:val="28"/>
-          <w:szCs w:val="28"/>
         </w:rPr>
         <w:drawing>
-          <wp:inline distT="0" distB="0" distL="0" distR="0" wp14:anchorId="6D7D9D28" wp14:editId="16BA7FBA">
-            <wp:extent cx="5934075" cy="1576705"/>
-            <wp:effectExtent l="0" t="0" r="9525" b="4445"/>
-            <wp:docPr id="4" name="Рисунок 4"/>
+          <wp:inline distT="0" distB="0" distL="0" distR="0" wp14:anchorId="493B8DF0" wp14:editId="34110668">
+            <wp:extent cx="3676190" cy="6676190"/>
+            <wp:effectExtent l="0" t="0" r="0" b="5080"/>
+            <wp:docPr id="2" name="Рисунок 2"/>
             <wp:cNvGraphicFramePr>
               <a:graphicFrameLocks xmlns:a="http://schemas.openxmlformats.org/drawingml/2006/main" noChangeAspect="1"/>
             </wp:cNvGraphicFramePr>
@@ -1139,36 +1246,23 @@
               <a:graphicData uri="http://schemas.openxmlformats.org/drawingml/2006/picture">
                 <pic:pic xmlns:pic="http://schemas.openxmlformats.org/drawingml/2006/picture">
                   <pic:nvPicPr>
-                    <pic:cNvPr id="0" name="Picture 4"/>
-                    <pic:cNvPicPr>
-                      <a:picLocks noChangeAspect="1" noChangeArrowheads="1"/>
-                    </pic:cNvPicPr>
+                    <pic:cNvPr id="1" name=""/>
+                    <pic:cNvPicPr/>
                   </pic:nvPicPr>
                   <pic:blipFill>
-                    <a:blip r:embed="rId10" cstate="print">
-                      <a:extLst>
-                        <a:ext uri="{28A0092B-C50C-407E-A947-70E740481C1C}">
-                          <a14:useLocalDpi xmlns:a14="http://schemas.microsoft.com/office/drawing/2010/main" val="0"/>
-                        </a:ext>
-                      </a:extLst>
-                    </a:blip>
-                    <a:srcRect/>
+                    <a:blip r:embed="rId10"/>
                     <a:stretch>
                       <a:fillRect/>
                     </a:stretch>
                   </pic:blipFill>
-                  <pic:spPr bwMode="auto">
+                  <pic:spPr>
                     <a:xfrm>
                       <a:off x="0" y="0"/>
-                      <a:ext cx="5934075" cy="1576705"/>
+                      <a:ext cx="3676190" cy="6676190"/>
                     </a:xfrm>
                     <a:prstGeom prst="rect">
                       <a:avLst/>
                     </a:prstGeom>
-                    <a:noFill/>
-                    <a:ln>
-                      <a:noFill/>
-                    </a:ln>
                   </pic:spPr>
                 </pic:pic>
               </a:graphicData>
@@ -1184,16 +1278,16 @@
         <w:rPr>
           <w:b w:val="0"/>
           <w:bCs w:val="0"/>
-          <w:sz w:val="28"/>
-          <w:szCs w:val="28"/>
-        </w:rPr>
-      </w:pPr>
-      <w:r>
-        <w:rPr>
-          <w:b w:val="0"/>
-          <w:bCs w:val="0"/>
-          <w:sz w:val="28"/>
-          <w:szCs w:val="28"/>
+          <w:sz w:val="40"/>
+          <w:szCs w:val="40"/>
+        </w:rPr>
+      </w:pPr>
+      <w:r>
+        <w:rPr>
+          <w:b w:val="0"/>
+          <w:bCs w:val="0"/>
+          <w:sz w:val="28"/>
+          <w:szCs w:val="32"/>
         </w:rPr>
         <w:t xml:space="preserve">Рисунок </w:t>
       </w:r>
@@ -1202,7 +1296,7 @@
           <w:b w:val="0"/>
           <w:bCs w:val="0"/>
           <w:sz w:val="28"/>
-          <w:szCs w:val="28"/>
+          <w:szCs w:val="32"/>
         </w:rPr>
         <w:fldChar w:fldCharType="begin"/>
       </w:r>
@@ -1211,7 +1305,7 @@
           <w:b w:val="0"/>
           <w:bCs w:val="0"/>
           <w:sz w:val="28"/>
-          <w:szCs w:val="28"/>
+          <w:szCs w:val="32"/>
         </w:rPr>
         <w:instrText xml:space="preserve"> SEQ Рисунок \* ARABIC </w:instrText>
       </w:r>
@@ -1220,7 +1314,7 @@
           <w:b w:val="0"/>
           <w:bCs w:val="0"/>
           <w:sz w:val="28"/>
-          <w:szCs w:val="28"/>
+          <w:szCs w:val="32"/>
         </w:rPr>
         <w:fldChar w:fldCharType="separate"/>
       </w:r>
@@ -1230,7 +1324,7 @@
           <w:bCs w:val="0"/>
           <w:noProof/>
           <w:sz w:val="28"/>
-          <w:szCs w:val="28"/>
+          <w:szCs w:val="32"/>
         </w:rPr>
         <w:t>2</w:t>
       </w:r>
@@ -1239,7 +1333,7 @@
           <w:b w:val="0"/>
           <w:bCs w:val="0"/>
           <w:sz w:val="28"/>
-          <w:szCs w:val="28"/>
+          <w:szCs w:val="32"/>
         </w:rPr>
         <w:fldChar w:fldCharType="end"/>
       </w:r>
@@ -1248,108 +1342,27 @@
           <w:b w:val="0"/>
           <w:bCs w:val="0"/>
           <w:sz w:val="28"/>
-          <w:szCs w:val="28"/>
-        </w:rPr>
-        <w:t xml:space="preserve"> – Вторая часть информационной архитектуры цифрового продукта.</w:t>
-      </w:r>
-    </w:p>
-    <w:p>
-      <w:pPr>
-        <w:rPr>
-          <w:b/>
-          <w:bCs/>
-          <w:sz w:val="28"/>
-          <w:szCs w:val="28"/>
-        </w:rPr>
-      </w:pPr>
-      <w:r>
-        <w:rPr>
-          <w:b/>
-          <w:bCs/>
-          <w:sz w:val="28"/>
-          <w:szCs w:val="28"/>
-        </w:rPr>
-        <w:br w:type="page"/>
-      </w:r>
-    </w:p>
-    <w:p>
-      <w:pPr>
-        <w:ind w:firstLine="567"/>
-        <w:rPr>
-          <w:b/>
-          <w:bCs/>
-          <w:sz w:val="28"/>
-          <w:szCs w:val="28"/>
-        </w:rPr>
-      </w:pPr>
-      <w:r>
-        <w:rPr>
-          <w:b/>
-          <w:bCs/>
-          <w:sz w:val="28"/>
-          <w:szCs w:val="28"/>
+          <w:szCs w:val="32"/>
+        </w:rPr>
+        <w:t xml:space="preserve"> – Основной сценарий добавления нового упражнения и подхода к нему (сначала вес, потом кол-во).</w:t>
+      </w:r>
+    </w:p>
+    <w:p>
+      <w:pPr>
+        <w:keepNext/>
+        <w:ind w:firstLine="0"/>
+        <w:jc w:val="center"/>
+      </w:pPr>
+      <w:r>
+        <w:rPr>
+          <w:noProof/>
         </w:rPr>
         <w:lastRenderedPageBreak/>
-        <w:t>Основны</w:t>
-      </w:r>
-      <w:r>
-        <w:rPr>
-          <w:b/>
-          <w:bCs/>
-          <w:sz w:val="28"/>
-          <w:szCs w:val="28"/>
-        </w:rPr>
-        <w:t>е</w:t>
-      </w:r>
-      <w:r>
-        <w:t xml:space="preserve"> </w:t>
-      </w:r>
-      <w:r>
-        <w:rPr>
-          <w:b/>
-          <w:bCs/>
-          <w:sz w:val="28"/>
-          <w:szCs w:val="28"/>
-        </w:rPr>
-        <w:t xml:space="preserve">и дополнительные пользовательские сценарии (User </w:t>
-      </w:r>
-      <w:proofErr w:type="spellStart"/>
-      <w:r>
-        <w:rPr>
-          <w:b/>
-          <w:bCs/>
-          <w:sz w:val="28"/>
-          <w:szCs w:val="28"/>
-        </w:rPr>
-        <w:t>Flow</w:t>
-      </w:r>
-      <w:proofErr w:type="spellEnd"/>
-      <w:r>
-        <w:rPr>
-          <w:b/>
-          <w:bCs/>
-          <w:sz w:val="28"/>
-          <w:szCs w:val="28"/>
-        </w:rPr>
-        <w:t>)</w:t>
-      </w:r>
-    </w:p>
-    <w:p>
-      <w:pPr>
-        <w:pStyle w:val="af0"/>
-        <w:keepNext/>
-        <w:ind w:left="0" w:firstLine="0"/>
-        <w:jc w:val="center"/>
-      </w:pPr>
-      <w:r>
-        <w:rPr>
-          <w:noProof/>
-        </w:rPr>
         <w:drawing>
-          <wp:inline distT="0" distB="0" distL="0" distR="0" wp14:anchorId="72B1A533" wp14:editId="59C2759A">
-            <wp:extent cx="5939155" cy="5510530"/>
-            <wp:effectExtent l="0" t="0" r="4445" b="0"/>
-            <wp:docPr id="6" name="Рисунок 6"/>
+          <wp:inline distT="0" distB="0" distL="0" distR="0" wp14:anchorId="0F0EB5A6" wp14:editId="425B4C2A">
+            <wp:extent cx="5704762" cy="8409524"/>
+            <wp:effectExtent l="0" t="0" r="0" b="0"/>
+            <wp:docPr id="5" name="Рисунок 5"/>
             <wp:cNvGraphicFramePr>
               <a:graphicFrameLocks xmlns:a="http://schemas.openxmlformats.org/drawingml/2006/main" noChangeAspect="1"/>
             </wp:cNvGraphicFramePr>
@@ -1357,36 +1370,23 @@
               <a:graphicData uri="http://schemas.openxmlformats.org/drawingml/2006/picture">
                 <pic:pic xmlns:pic="http://schemas.openxmlformats.org/drawingml/2006/picture">
                   <pic:nvPicPr>
-                    <pic:cNvPr id="0" name="Picture 6"/>
-                    <pic:cNvPicPr>
-                      <a:picLocks noChangeAspect="1" noChangeArrowheads="1"/>
-                    </pic:cNvPicPr>
+                    <pic:cNvPr id="1" name=""/>
+                    <pic:cNvPicPr/>
                   </pic:nvPicPr>
                   <pic:blipFill>
-                    <a:blip r:embed="rId11">
-                      <a:extLst>
-                        <a:ext uri="{28A0092B-C50C-407E-A947-70E740481C1C}">
-                          <a14:useLocalDpi xmlns:a14="http://schemas.microsoft.com/office/drawing/2010/main" val="0"/>
-                        </a:ext>
-                      </a:extLst>
-                    </a:blip>
-                    <a:srcRect/>
+                    <a:blip r:embed="rId11"/>
                     <a:stretch>
                       <a:fillRect/>
                     </a:stretch>
                   </pic:blipFill>
-                  <pic:spPr bwMode="auto">
+                  <pic:spPr>
                     <a:xfrm>
                       <a:off x="0" y="0"/>
-                      <a:ext cx="5939155" cy="5510530"/>
+                      <a:ext cx="5704762" cy="8409524"/>
                     </a:xfrm>
                     <a:prstGeom prst="rect">
                       <a:avLst/>
                     </a:prstGeom>
-                    <a:noFill/>
-                    <a:ln>
-                      <a:noFill/>
-                    </a:ln>
                   </pic:spPr>
                 </pic:pic>
               </a:graphicData>
@@ -1402,16 +1402,16 @@
         <w:rPr>
           <w:b w:val="0"/>
           <w:bCs w:val="0"/>
-          <w:sz w:val="28"/>
-          <w:szCs w:val="28"/>
-        </w:rPr>
-      </w:pPr>
-      <w:r>
-        <w:rPr>
-          <w:b w:val="0"/>
-          <w:bCs w:val="0"/>
-          <w:sz w:val="28"/>
-          <w:szCs w:val="28"/>
+          <w:sz w:val="40"/>
+          <w:szCs w:val="40"/>
+        </w:rPr>
+      </w:pPr>
+      <w:r>
+        <w:rPr>
+          <w:b w:val="0"/>
+          <w:bCs w:val="0"/>
+          <w:sz w:val="28"/>
+          <w:szCs w:val="32"/>
         </w:rPr>
         <w:t xml:space="preserve">Рисунок </w:t>
       </w:r>
@@ -1420,7 +1420,7 @@
           <w:b w:val="0"/>
           <w:bCs w:val="0"/>
           <w:sz w:val="28"/>
-          <w:szCs w:val="28"/>
+          <w:szCs w:val="32"/>
         </w:rPr>
         <w:fldChar w:fldCharType="begin"/>
       </w:r>
@@ -1429,7 +1429,7 @@
           <w:b w:val="0"/>
           <w:bCs w:val="0"/>
           <w:sz w:val="28"/>
-          <w:szCs w:val="28"/>
+          <w:szCs w:val="32"/>
         </w:rPr>
         <w:instrText xml:space="preserve"> SEQ Рисунок \* ARABIC </w:instrText>
       </w:r>
@@ -1438,7 +1438,7 @@
           <w:b w:val="0"/>
           <w:bCs w:val="0"/>
           <w:sz w:val="28"/>
-          <w:szCs w:val="28"/>
+          <w:szCs w:val="32"/>
         </w:rPr>
         <w:fldChar w:fldCharType="separate"/>
       </w:r>
@@ -1448,7 +1448,7 @@
           <w:bCs w:val="0"/>
           <w:noProof/>
           <w:sz w:val="28"/>
-          <w:szCs w:val="28"/>
+          <w:szCs w:val="32"/>
         </w:rPr>
         <w:t>3</w:t>
       </w:r>
@@ -1457,7 +1457,7 @@
           <w:b w:val="0"/>
           <w:bCs w:val="0"/>
           <w:sz w:val="28"/>
-          <w:szCs w:val="28"/>
+          <w:szCs w:val="32"/>
         </w:rPr>
         <w:fldChar w:fldCharType="end"/>
       </w:r>
@@ -1466,30 +1466,45 @@
           <w:b w:val="0"/>
           <w:bCs w:val="0"/>
           <w:sz w:val="28"/>
-          <w:szCs w:val="28"/>
-        </w:rPr>
-        <w:t xml:space="preserve"> – Основной сценарий записи упражнения и подхода.</w:t>
-      </w:r>
-    </w:p>
-    <w:p>
-      <w:pPr>
-        <w:pStyle w:val="af0"/>
+          <w:szCs w:val="32"/>
+        </w:rPr>
+        <w:t xml:space="preserve"> – </w:t>
+      </w:r>
+      <w:r>
+        <w:rPr>
+          <w:b w:val="0"/>
+          <w:bCs w:val="0"/>
+          <w:sz w:val="28"/>
+          <w:szCs w:val="32"/>
+        </w:rPr>
+        <w:t>Основной сценарий добавления нового упражнения и подхода к нему</w:t>
+      </w:r>
+      <w:r>
+        <w:rPr>
+          <w:b w:val="0"/>
+          <w:bCs w:val="0"/>
+          <w:sz w:val="28"/>
+          <w:szCs w:val="32"/>
+        </w:rPr>
+        <w:t xml:space="preserve"> (сначала вес, потом кол-во).</w:t>
+      </w:r>
+    </w:p>
+    <w:p>
+      <w:pPr>
         <w:keepNext/>
-        <w:ind w:left="0" w:firstLine="0"/>
+        <w:ind w:firstLine="0"/>
         <w:jc w:val="center"/>
       </w:pPr>
       <w:r>
         <w:rPr>
           <w:noProof/>
-          <w:sz w:val="28"/>
-          <w:szCs w:val="28"/>
         </w:rPr>
         <w:lastRenderedPageBreak/>
         <w:drawing>
-          <wp:inline distT="0" distB="0" distL="0" distR="0" wp14:anchorId="26AA6566" wp14:editId="142650D5">
-            <wp:extent cx="5934075" cy="4586605"/>
-            <wp:effectExtent l="0" t="0" r="9525" b="4445"/>
-            <wp:docPr id="7" name="Рисунок 7"/>
+          <wp:inline distT="0" distB="0" distL="0" distR="0" wp14:anchorId="6160D0CD" wp14:editId="5A372A07">
+            <wp:extent cx="3800000" cy="6590476"/>
+            <wp:effectExtent l="0" t="0" r="0" b="1270"/>
+            <wp:docPr id="10" name="Рисунок 10"/>
             <wp:cNvGraphicFramePr>
               <a:graphicFrameLocks xmlns:a="http://schemas.openxmlformats.org/drawingml/2006/main" noChangeAspect="1"/>
             </wp:cNvGraphicFramePr>
@@ -1497,36 +1512,23 @@
               <a:graphicData uri="http://schemas.openxmlformats.org/drawingml/2006/picture">
                 <pic:pic xmlns:pic="http://schemas.openxmlformats.org/drawingml/2006/picture">
                   <pic:nvPicPr>
-                    <pic:cNvPr id="0" name="Picture 7"/>
-                    <pic:cNvPicPr>
-                      <a:picLocks noChangeAspect="1" noChangeArrowheads="1"/>
-                    </pic:cNvPicPr>
+                    <pic:cNvPr id="1" name=""/>
+                    <pic:cNvPicPr/>
                   </pic:nvPicPr>
                   <pic:blipFill>
-                    <a:blip r:embed="rId12" cstate="print">
-                      <a:extLst>
-                        <a:ext uri="{28A0092B-C50C-407E-A947-70E740481C1C}">
-                          <a14:useLocalDpi xmlns:a14="http://schemas.microsoft.com/office/drawing/2010/main" val="0"/>
-                        </a:ext>
-                      </a:extLst>
-                    </a:blip>
-                    <a:srcRect/>
+                    <a:blip r:embed="rId12"/>
                     <a:stretch>
                       <a:fillRect/>
                     </a:stretch>
                   </pic:blipFill>
-                  <pic:spPr bwMode="auto">
+                  <pic:spPr>
                     <a:xfrm>
                       <a:off x="0" y="0"/>
-                      <a:ext cx="5934075" cy="4586605"/>
+                      <a:ext cx="3800000" cy="6590476"/>
                     </a:xfrm>
                     <a:prstGeom prst="rect">
                       <a:avLst/>
                     </a:prstGeom>
-                    <a:noFill/>
-                    <a:ln>
-                      <a:noFill/>
-                    </a:ln>
                   </pic:spPr>
                 </pic:pic>
               </a:graphicData>
@@ -1542,16 +1544,16 @@
         <w:rPr>
           <w:b w:val="0"/>
           <w:bCs w:val="0"/>
-          <w:sz w:val="28"/>
-          <w:szCs w:val="28"/>
-        </w:rPr>
-      </w:pPr>
-      <w:r>
-        <w:rPr>
-          <w:b w:val="0"/>
-          <w:bCs w:val="0"/>
-          <w:sz w:val="28"/>
-          <w:szCs w:val="28"/>
+          <w:sz w:val="40"/>
+          <w:szCs w:val="40"/>
+        </w:rPr>
+      </w:pPr>
+      <w:r>
+        <w:rPr>
+          <w:b w:val="0"/>
+          <w:bCs w:val="0"/>
+          <w:sz w:val="28"/>
+          <w:szCs w:val="32"/>
         </w:rPr>
         <w:t xml:space="preserve">Рисунок </w:t>
       </w:r>
@@ -1560,7 +1562,7 @@
           <w:b w:val="0"/>
           <w:bCs w:val="0"/>
           <w:sz w:val="28"/>
-          <w:szCs w:val="28"/>
+          <w:szCs w:val="32"/>
         </w:rPr>
         <w:fldChar w:fldCharType="begin"/>
       </w:r>
@@ -1569,7 +1571,7 @@
           <w:b w:val="0"/>
           <w:bCs w:val="0"/>
           <w:sz w:val="28"/>
-          <w:szCs w:val="28"/>
+          <w:szCs w:val="32"/>
         </w:rPr>
         <w:instrText xml:space="preserve"> SEQ Рисунок \* ARABIC </w:instrText>
       </w:r>
@@ -1578,7 +1580,7 @@
           <w:b w:val="0"/>
           <w:bCs w:val="0"/>
           <w:sz w:val="28"/>
-          <w:szCs w:val="28"/>
+          <w:szCs w:val="32"/>
         </w:rPr>
         <w:fldChar w:fldCharType="separate"/>
       </w:r>
@@ -1588,7 +1590,7 @@
           <w:bCs w:val="0"/>
           <w:noProof/>
           <w:sz w:val="28"/>
-          <w:szCs w:val="28"/>
+          <w:szCs w:val="32"/>
         </w:rPr>
         <w:t>4</w:t>
       </w:r>
@@ -1597,7 +1599,7 @@
           <w:b w:val="0"/>
           <w:bCs w:val="0"/>
           <w:sz w:val="28"/>
-          <w:szCs w:val="28"/>
+          <w:szCs w:val="32"/>
         </w:rPr>
         <w:fldChar w:fldCharType="end"/>
       </w:r>
@@ -1606,30 +1608,45 @@
           <w:b w:val="0"/>
           <w:bCs w:val="0"/>
           <w:sz w:val="28"/>
-          <w:szCs w:val="28"/>
-        </w:rPr>
-        <w:t xml:space="preserve"> – Основной сценарий записи подхода к упражнению.</w:t>
-      </w:r>
-    </w:p>
-    <w:p>
-      <w:pPr>
-        <w:pStyle w:val="af0"/>
+          <w:szCs w:val="32"/>
+        </w:rPr>
+        <w:t xml:space="preserve"> – </w:t>
+      </w:r>
+      <w:r>
+        <w:rPr>
+          <w:b w:val="0"/>
+          <w:bCs w:val="0"/>
+          <w:sz w:val="28"/>
+          <w:szCs w:val="32"/>
+        </w:rPr>
+        <w:t>Основной сценарий добавления нового упражнения и подхода к нему</w:t>
+      </w:r>
+      <w:r>
+        <w:rPr>
+          <w:b w:val="0"/>
+          <w:bCs w:val="0"/>
+          <w:sz w:val="28"/>
+          <w:szCs w:val="32"/>
+        </w:rPr>
+        <w:t xml:space="preserve"> (сначала кол-во, потом вес).</w:t>
+      </w:r>
+    </w:p>
+    <w:p>
+      <w:pPr>
         <w:keepNext/>
-        <w:ind w:left="0" w:firstLine="0"/>
+        <w:ind w:firstLine="0"/>
         <w:jc w:val="center"/>
       </w:pPr>
       <w:r>
         <w:rPr>
           <w:noProof/>
-          <w:sz w:val="28"/>
-          <w:szCs w:val="28"/>
         </w:rPr>
         <w:lastRenderedPageBreak/>
         <w:drawing>
-          <wp:inline distT="0" distB="0" distL="0" distR="0" wp14:anchorId="080E0CE2" wp14:editId="4CE23688">
-            <wp:extent cx="4138930" cy="5476875"/>
-            <wp:effectExtent l="0" t="0" r="0" b="9525"/>
-            <wp:docPr id="8" name="Рисунок 8"/>
+          <wp:inline distT="0" distB="0" distL="0" distR="0" wp14:anchorId="0E61C670" wp14:editId="58067028">
+            <wp:extent cx="5933333" cy="8304762"/>
+            <wp:effectExtent l="0" t="0" r="0" b="1270"/>
+            <wp:docPr id="11" name="Рисунок 11"/>
             <wp:cNvGraphicFramePr>
               <a:graphicFrameLocks xmlns:a="http://schemas.openxmlformats.org/drawingml/2006/main" noChangeAspect="1"/>
             </wp:cNvGraphicFramePr>
@@ -1637,36 +1654,23 @@
               <a:graphicData uri="http://schemas.openxmlformats.org/drawingml/2006/picture">
                 <pic:pic xmlns:pic="http://schemas.openxmlformats.org/drawingml/2006/picture">
                   <pic:nvPicPr>
-                    <pic:cNvPr id="0" name="Picture 8"/>
-                    <pic:cNvPicPr>
-                      <a:picLocks noChangeAspect="1" noChangeArrowheads="1"/>
-                    </pic:cNvPicPr>
+                    <pic:cNvPr id="1" name=""/>
+                    <pic:cNvPicPr/>
                   </pic:nvPicPr>
                   <pic:blipFill>
-                    <a:blip r:embed="rId13">
-                      <a:extLst>
-                        <a:ext uri="{28A0092B-C50C-407E-A947-70E740481C1C}">
-                          <a14:useLocalDpi xmlns:a14="http://schemas.microsoft.com/office/drawing/2010/main" val="0"/>
-                        </a:ext>
-                      </a:extLst>
-                    </a:blip>
-                    <a:srcRect/>
+                    <a:blip r:embed="rId13"/>
                     <a:stretch>
                       <a:fillRect/>
                     </a:stretch>
                   </pic:blipFill>
-                  <pic:spPr bwMode="auto">
+                  <pic:spPr>
                     <a:xfrm>
                       <a:off x="0" y="0"/>
-                      <a:ext cx="4138930" cy="5476875"/>
+                      <a:ext cx="5933333" cy="8304762"/>
                     </a:xfrm>
                     <a:prstGeom prst="rect">
                       <a:avLst/>
                     </a:prstGeom>
-                    <a:noFill/>
-                    <a:ln>
-                      <a:noFill/>
-                    </a:ln>
                   </pic:spPr>
                 </pic:pic>
               </a:graphicData>
@@ -1682,16 +1686,16 @@
         <w:rPr>
           <w:b w:val="0"/>
           <w:bCs w:val="0"/>
-          <w:sz w:val="28"/>
-          <w:szCs w:val="28"/>
-        </w:rPr>
-      </w:pPr>
-      <w:r>
-        <w:rPr>
-          <w:b w:val="0"/>
-          <w:bCs w:val="0"/>
-          <w:sz w:val="28"/>
-          <w:szCs w:val="28"/>
+          <w:sz w:val="40"/>
+          <w:szCs w:val="40"/>
+        </w:rPr>
+      </w:pPr>
+      <w:r>
+        <w:rPr>
+          <w:b w:val="0"/>
+          <w:bCs w:val="0"/>
+          <w:sz w:val="28"/>
+          <w:szCs w:val="32"/>
         </w:rPr>
         <w:t xml:space="preserve">Рисунок </w:t>
       </w:r>
@@ -1700,7 +1704,7 @@
           <w:b w:val="0"/>
           <w:bCs w:val="0"/>
           <w:sz w:val="28"/>
-          <w:szCs w:val="28"/>
+          <w:szCs w:val="32"/>
         </w:rPr>
         <w:fldChar w:fldCharType="begin"/>
       </w:r>
@@ -1709,7 +1713,7 @@
           <w:b w:val="0"/>
           <w:bCs w:val="0"/>
           <w:sz w:val="28"/>
-          <w:szCs w:val="28"/>
+          <w:szCs w:val="32"/>
         </w:rPr>
         <w:instrText xml:space="preserve"> SEQ Рисунок \* ARABIC </w:instrText>
       </w:r>
@@ -1718,7 +1722,7 @@
           <w:b w:val="0"/>
           <w:bCs w:val="0"/>
           <w:sz w:val="28"/>
-          <w:szCs w:val="28"/>
+          <w:szCs w:val="32"/>
         </w:rPr>
         <w:fldChar w:fldCharType="separate"/>
       </w:r>
@@ -1728,7 +1732,7 @@
           <w:bCs w:val="0"/>
           <w:noProof/>
           <w:sz w:val="28"/>
-          <w:szCs w:val="28"/>
+          <w:szCs w:val="32"/>
         </w:rPr>
         <w:t>5</w:t>
       </w:r>
@@ -1737,7 +1741,7 @@
           <w:b w:val="0"/>
           <w:bCs w:val="0"/>
           <w:sz w:val="28"/>
-          <w:szCs w:val="28"/>
+          <w:szCs w:val="32"/>
         </w:rPr>
         <w:fldChar w:fldCharType="end"/>
       </w:r>
@@ -1746,30 +1750,45 @@
           <w:b w:val="0"/>
           <w:bCs w:val="0"/>
           <w:sz w:val="28"/>
-          <w:szCs w:val="28"/>
-        </w:rPr>
-        <w:t xml:space="preserve"> – Дополнительный сценарий изменения настроек.</w:t>
-      </w:r>
-    </w:p>
-    <w:p>
-      <w:pPr>
-        <w:pStyle w:val="af0"/>
+          <w:szCs w:val="32"/>
+        </w:rPr>
+        <w:t xml:space="preserve"> – </w:t>
+      </w:r>
+      <w:r>
+        <w:rPr>
+          <w:b w:val="0"/>
+          <w:bCs w:val="0"/>
+          <w:sz w:val="28"/>
+          <w:szCs w:val="32"/>
+        </w:rPr>
+        <w:t>Основной сценарий добавления нового упражнения и подхода к нему</w:t>
+      </w:r>
+      <w:r>
+        <w:rPr>
+          <w:b w:val="0"/>
+          <w:bCs w:val="0"/>
+          <w:sz w:val="28"/>
+          <w:szCs w:val="32"/>
+        </w:rPr>
+        <w:t xml:space="preserve"> (сначала кол-во, потом вес).</w:t>
+      </w:r>
+    </w:p>
+    <w:p>
+      <w:pPr>
         <w:keepNext/>
-        <w:ind w:left="0" w:firstLine="0"/>
+        <w:ind w:firstLine="0"/>
         <w:jc w:val="center"/>
       </w:pPr>
       <w:r>
         <w:rPr>
           <w:noProof/>
-          <w:sz w:val="28"/>
-          <w:szCs w:val="28"/>
         </w:rPr>
         <w:lastRenderedPageBreak/>
         <w:drawing>
-          <wp:inline distT="0" distB="0" distL="0" distR="0" wp14:anchorId="2F4E2A12" wp14:editId="1E3FFCF0">
-            <wp:extent cx="4129405" cy="6291580"/>
-            <wp:effectExtent l="0" t="0" r="4445" b="0"/>
-            <wp:docPr id="9" name="Рисунок 9"/>
+          <wp:inline distT="0" distB="0" distL="0" distR="0" wp14:anchorId="046FCFC2" wp14:editId="5081F7D4">
+            <wp:extent cx="3885714" cy="6685714"/>
+            <wp:effectExtent l="0" t="0" r="635" b="1270"/>
+            <wp:docPr id="12" name="Рисунок 12"/>
             <wp:cNvGraphicFramePr>
               <a:graphicFrameLocks xmlns:a="http://schemas.openxmlformats.org/drawingml/2006/main" noChangeAspect="1"/>
             </wp:cNvGraphicFramePr>
@@ -1777,36 +1796,23 @@
               <a:graphicData uri="http://schemas.openxmlformats.org/drawingml/2006/picture">
                 <pic:pic xmlns:pic="http://schemas.openxmlformats.org/drawingml/2006/picture">
                   <pic:nvPicPr>
-                    <pic:cNvPr id="0" name="Picture 9"/>
-                    <pic:cNvPicPr>
-                      <a:picLocks noChangeAspect="1" noChangeArrowheads="1"/>
-                    </pic:cNvPicPr>
+                    <pic:cNvPr id="1" name=""/>
+                    <pic:cNvPicPr/>
                   </pic:nvPicPr>
                   <pic:blipFill>
-                    <a:blip r:embed="rId14">
-                      <a:extLst>
-                        <a:ext uri="{28A0092B-C50C-407E-A947-70E740481C1C}">
-                          <a14:useLocalDpi xmlns:a14="http://schemas.microsoft.com/office/drawing/2010/main" val="0"/>
-                        </a:ext>
-                      </a:extLst>
-                    </a:blip>
-                    <a:srcRect/>
+                    <a:blip r:embed="rId14"/>
                     <a:stretch>
                       <a:fillRect/>
                     </a:stretch>
                   </pic:blipFill>
-                  <pic:spPr bwMode="auto">
+                  <pic:spPr>
                     <a:xfrm>
                       <a:off x="0" y="0"/>
-                      <a:ext cx="4129405" cy="6291580"/>
+                      <a:ext cx="3885714" cy="6685714"/>
                     </a:xfrm>
                     <a:prstGeom prst="rect">
                       <a:avLst/>
                     </a:prstGeom>
-                    <a:noFill/>
-                    <a:ln>
-                      <a:noFill/>
-                    </a:ln>
                   </pic:spPr>
                 </pic:pic>
               </a:graphicData>
@@ -1888,7 +1894,548 @@
           <w:sz w:val="28"/>
           <w:szCs w:val="32"/>
         </w:rPr>
-        <w:t xml:space="preserve"> – Дополнительный сценарий просмотра статистики по выбранным упражнениям.</w:t>
+        <w:t xml:space="preserve"> – Дополнительный сценарий выбора дня в месячном календаре.</w:t>
+      </w:r>
+    </w:p>
+    <w:p>
+      <w:pPr>
+        <w:keepNext/>
+        <w:ind w:firstLine="0"/>
+        <w:jc w:val="center"/>
+      </w:pPr>
+      <w:r>
+        <w:rPr>
+          <w:noProof/>
+        </w:rPr>
+        <w:lastRenderedPageBreak/>
+        <w:drawing>
+          <wp:inline distT="0" distB="0" distL="0" distR="0" wp14:anchorId="7A04D76C" wp14:editId="26C93143">
+            <wp:extent cx="4095238" cy="4876190"/>
+            <wp:effectExtent l="0" t="0" r="635" b="635"/>
+            <wp:docPr id="13" name="Рисунок 13"/>
+            <wp:cNvGraphicFramePr>
+              <a:graphicFrameLocks xmlns:a="http://schemas.openxmlformats.org/drawingml/2006/main" noChangeAspect="1"/>
+            </wp:cNvGraphicFramePr>
+            <a:graphic xmlns:a="http://schemas.openxmlformats.org/drawingml/2006/main">
+              <a:graphicData uri="http://schemas.openxmlformats.org/drawingml/2006/picture">
+                <pic:pic xmlns:pic="http://schemas.openxmlformats.org/drawingml/2006/picture">
+                  <pic:nvPicPr>
+                    <pic:cNvPr id="1" name=""/>
+                    <pic:cNvPicPr/>
+                  </pic:nvPicPr>
+                  <pic:blipFill>
+                    <a:blip r:embed="rId15"/>
+                    <a:stretch>
+                      <a:fillRect/>
+                    </a:stretch>
+                  </pic:blipFill>
+                  <pic:spPr>
+                    <a:xfrm>
+                      <a:off x="0" y="0"/>
+                      <a:ext cx="4095238" cy="4876190"/>
+                    </a:xfrm>
+                    <a:prstGeom prst="rect">
+                      <a:avLst/>
+                    </a:prstGeom>
+                  </pic:spPr>
+                </pic:pic>
+              </a:graphicData>
+            </a:graphic>
+          </wp:inline>
+        </w:drawing>
+      </w:r>
+    </w:p>
+    <w:p>
+      <w:pPr>
+        <w:pStyle w:val="a7"/>
+        <w:jc w:val="center"/>
+        <w:rPr>
+          <w:b w:val="0"/>
+          <w:bCs w:val="0"/>
+          <w:sz w:val="40"/>
+          <w:szCs w:val="40"/>
+        </w:rPr>
+      </w:pPr>
+      <w:r>
+        <w:rPr>
+          <w:b w:val="0"/>
+          <w:bCs w:val="0"/>
+          <w:sz w:val="28"/>
+          <w:szCs w:val="32"/>
+        </w:rPr>
+        <w:t xml:space="preserve">Рисунок </w:t>
+      </w:r>
+      <w:r>
+        <w:rPr>
+          <w:b w:val="0"/>
+          <w:bCs w:val="0"/>
+          <w:sz w:val="28"/>
+          <w:szCs w:val="32"/>
+        </w:rPr>
+        <w:fldChar w:fldCharType="begin"/>
+      </w:r>
+      <w:r>
+        <w:rPr>
+          <w:b w:val="0"/>
+          <w:bCs w:val="0"/>
+          <w:sz w:val="28"/>
+          <w:szCs w:val="32"/>
+        </w:rPr>
+        <w:instrText xml:space="preserve"> SEQ Рисунок \* ARABIC </w:instrText>
+      </w:r>
+      <w:r>
+        <w:rPr>
+          <w:b w:val="0"/>
+          <w:bCs w:val="0"/>
+          <w:sz w:val="28"/>
+          <w:szCs w:val="32"/>
+        </w:rPr>
+        <w:fldChar w:fldCharType="separate"/>
+      </w:r>
+      <w:r>
+        <w:rPr>
+          <w:b w:val="0"/>
+          <w:bCs w:val="0"/>
+          <w:noProof/>
+          <w:sz w:val="28"/>
+          <w:szCs w:val="32"/>
+        </w:rPr>
+        <w:t>7</w:t>
+      </w:r>
+      <w:r>
+        <w:rPr>
+          <w:b w:val="0"/>
+          <w:bCs w:val="0"/>
+          <w:sz w:val="28"/>
+          <w:szCs w:val="32"/>
+        </w:rPr>
+        <w:fldChar w:fldCharType="end"/>
+      </w:r>
+      <w:r>
+        <w:rPr>
+          <w:b w:val="0"/>
+          <w:bCs w:val="0"/>
+          <w:sz w:val="28"/>
+          <w:szCs w:val="32"/>
+        </w:rPr>
+        <w:t xml:space="preserve"> – </w:t>
+      </w:r>
+      <w:r>
+        <w:rPr>
+          <w:b w:val="0"/>
+          <w:bCs w:val="0"/>
+          <w:sz w:val="28"/>
+          <w:szCs w:val="32"/>
+        </w:rPr>
+        <w:t>Дополнительный сценарий выбора дня в месячном календаре</w:t>
+      </w:r>
+      <w:r>
+        <w:rPr>
+          <w:b w:val="0"/>
+          <w:bCs w:val="0"/>
+          <w:sz w:val="28"/>
+          <w:szCs w:val="32"/>
+        </w:rPr>
+        <w:t>.</w:t>
+      </w:r>
+    </w:p>
+    <w:p>
+      <w:pPr>
+        <w:keepNext/>
+        <w:ind w:firstLine="0"/>
+        <w:jc w:val="center"/>
+      </w:pPr>
+      <w:r>
+        <w:rPr>
+          <w:noProof/>
+        </w:rPr>
+        <w:lastRenderedPageBreak/>
+        <w:drawing>
+          <wp:inline distT="0" distB="0" distL="0" distR="0" wp14:anchorId="7EDACA20" wp14:editId="2A89254A">
+            <wp:extent cx="3800000" cy="5380952"/>
+            <wp:effectExtent l="0" t="0" r="0" b="0"/>
+            <wp:docPr id="14" name="Рисунок 14"/>
+            <wp:cNvGraphicFramePr>
+              <a:graphicFrameLocks xmlns:a="http://schemas.openxmlformats.org/drawingml/2006/main" noChangeAspect="1"/>
+            </wp:cNvGraphicFramePr>
+            <a:graphic xmlns:a="http://schemas.openxmlformats.org/drawingml/2006/main">
+              <a:graphicData uri="http://schemas.openxmlformats.org/drawingml/2006/picture">
+                <pic:pic xmlns:pic="http://schemas.openxmlformats.org/drawingml/2006/picture">
+                  <pic:nvPicPr>
+                    <pic:cNvPr id="1" name=""/>
+                    <pic:cNvPicPr/>
+                  </pic:nvPicPr>
+                  <pic:blipFill>
+                    <a:blip r:embed="rId16"/>
+                    <a:stretch>
+                      <a:fillRect/>
+                    </a:stretch>
+                  </pic:blipFill>
+                  <pic:spPr>
+                    <a:xfrm>
+                      <a:off x="0" y="0"/>
+                      <a:ext cx="3800000" cy="5380952"/>
+                    </a:xfrm>
+                    <a:prstGeom prst="rect">
+                      <a:avLst/>
+                    </a:prstGeom>
+                  </pic:spPr>
+                </pic:pic>
+              </a:graphicData>
+            </a:graphic>
+          </wp:inline>
+        </w:drawing>
+      </w:r>
+    </w:p>
+    <w:p>
+      <w:pPr>
+        <w:pStyle w:val="a7"/>
+        <w:jc w:val="center"/>
+        <w:rPr>
+          <w:b w:val="0"/>
+          <w:bCs w:val="0"/>
+          <w:sz w:val="40"/>
+          <w:szCs w:val="40"/>
+        </w:rPr>
+      </w:pPr>
+      <w:r>
+        <w:rPr>
+          <w:b w:val="0"/>
+          <w:bCs w:val="0"/>
+          <w:sz w:val="28"/>
+          <w:szCs w:val="32"/>
+        </w:rPr>
+        <w:t xml:space="preserve">Рисунок </w:t>
+      </w:r>
+      <w:r>
+        <w:rPr>
+          <w:b w:val="0"/>
+          <w:bCs w:val="0"/>
+          <w:sz w:val="28"/>
+          <w:szCs w:val="32"/>
+        </w:rPr>
+        <w:fldChar w:fldCharType="begin"/>
+      </w:r>
+      <w:r>
+        <w:rPr>
+          <w:b w:val="0"/>
+          <w:bCs w:val="0"/>
+          <w:sz w:val="28"/>
+          <w:szCs w:val="32"/>
+        </w:rPr>
+        <w:instrText xml:space="preserve"> SEQ Рисунок \* ARABIC </w:instrText>
+      </w:r>
+      <w:r>
+        <w:rPr>
+          <w:b w:val="0"/>
+          <w:bCs w:val="0"/>
+          <w:sz w:val="28"/>
+          <w:szCs w:val="32"/>
+        </w:rPr>
+        <w:fldChar w:fldCharType="separate"/>
+      </w:r>
+      <w:r>
+        <w:rPr>
+          <w:b w:val="0"/>
+          <w:bCs w:val="0"/>
+          <w:noProof/>
+          <w:sz w:val="28"/>
+          <w:szCs w:val="32"/>
+        </w:rPr>
+        <w:t>8</w:t>
+      </w:r>
+      <w:r>
+        <w:rPr>
+          <w:b w:val="0"/>
+          <w:bCs w:val="0"/>
+          <w:sz w:val="28"/>
+          <w:szCs w:val="32"/>
+        </w:rPr>
+        <w:fldChar w:fldCharType="end"/>
+      </w:r>
+      <w:r>
+        <w:rPr>
+          <w:b w:val="0"/>
+          <w:bCs w:val="0"/>
+          <w:sz w:val="28"/>
+          <w:szCs w:val="32"/>
+        </w:rPr>
+        <w:t xml:space="preserve"> – </w:t>
+      </w:r>
+      <w:r>
+        <w:rPr>
+          <w:b w:val="0"/>
+          <w:bCs w:val="0"/>
+          <w:sz w:val="28"/>
+          <w:szCs w:val="32"/>
+        </w:rPr>
+        <w:t>Дополнительный сценарий</w:t>
+      </w:r>
+      <w:r>
+        <w:rPr>
+          <w:b w:val="0"/>
+          <w:bCs w:val="0"/>
+          <w:sz w:val="28"/>
+          <w:szCs w:val="32"/>
+        </w:rPr>
+        <w:t xml:space="preserve"> добавления подхода к записанному упражнению.</w:t>
+      </w:r>
+    </w:p>
+    <w:p>
+      <w:pPr>
+        <w:keepNext/>
+        <w:ind w:firstLine="0"/>
+        <w:jc w:val="center"/>
+      </w:pPr>
+      <w:r>
+        <w:rPr>
+          <w:noProof/>
+        </w:rPr>
+        <w:lastRenderedPageBreak/>
+        <w:drawing>
+          <wp:inline distT="0" distB="0" distL="0" distR="0" wp14:anchorId="08CE51AE" wp14:editId="642A5DF7">
+            <wp:extent cx="5941060" cy="8587105"/>
+            <wp:effectExtent l="0" t="0" r="2540" b="4445"/>
+            <wp:docPr id="15" name="Рисунок 15"/>
+            <wp:cNvGraphicFramePr>
+              <a:graphicFrameLocks xmlns:a="http://schemas.openxmlformats.org/drawingml/2006/main" noChangeAspect="1"/>
+            </wp:cNvGraphicFramePr>
+            <a:graphic xmlns:a="http://schemas.openxmlformats.org/drawingml/2006/main">
+              <a:graphicData uri="http://schemas.openxmlformats.org/drawingml/2006/picture">
+                <pic:pic xmlns:pic="http://schemas.openxmlformats.org/drawingml/2006/picture">
+                  <pic:nvPicPr>
+                    <pic:cNvPr id="1" name=""/>
+                    <pic:cNvPicPr/>
+                  </pic:nvPicPr>
+                  <pic:blipFill>
+                    <a:blip r:embed="rId17"/>
+                    <a:stretch>
+                      <a:fillRect/>
+                    </a:stretch>
+                  </pic:blipFill>
+                  <pic:spPr>
+                    <a:xfrm>
+                      <a:off x="0" y="0"/>
+                      <a:ext cx="5941060" cy="8587105"/>
+                    </a:xfrm>
+                    <a:prstGeom prst="rect">
+                      <a:avLst/>
+                    </a:prstGeom>
+                  </pic:spPr>
+                </pic:pic>
+              </a:graphicData>
+            </a:graphic>
+          </wp:inline>
+        </w:drawing>
+      </w:r>
+    </w:p>
+    <w:p>
+      <w:pPr>
+        <w:pStyle w:val="a7"/>
+        <w:jc w:val="center"/>
+        <w:rPr>
+          <w:b w:val="0"/>
+          <w:bCs w:val="0"/>
+          <w:sz w:val="40"/>
+          <w:szCs w:val="40"/>
+        </w:rPr>
+      </w:pPr>
+      <w:r>
+        <w:rPr>
+          <w:b w:val="0"/>
+          <w:bCs w:val="0"/>
+          <w:sz w:val="28"/>
+          <w:szCs w:val="32"/>
+        </w:rPr>
+        <w:t xml:space="preserve">Рисунок </w:t>
+      </w:r>
+      <w:r>
+        <w:rPr>
+          <w:b w:val="0"/>
+          <w:bCs w:val="0"/>
+          <w:sz w:val="28"/>
+          <w:szCs w:val="32"/>
+        </w:rPr>
+        <w:fldChar w:fldCharType="begin"/>
+      </w:r>
+      <w:r>
+        <w:rPr>
+          <w:b w:val="0"/>
+          <w:bCs w:val="0"/>
+          <w:sz w:val="28"/>
+          <w:szCs w:val="32"/>
+        </w:rPr>
+        <w:instrText xml:space="preserve"> SEQ Рисунок \* ARABIC </w:instrText>
+      </w:r>
+      <w:r>
+        <w:rPr>
+          <w:b w:val="0"/>
+          <w:bCs w:val="0"/>
+          <w:sz w:val="28"/>
+          <w:szCs w:val="32"/>
+        </w:rPr>
+        <w:fldChar w:fldCharType="separate"/>
+      </w:r>
+      <w:r>
+        <w:rPr>
+          <w:b w:val="0"/>
+          <w:bCs w:val="0"/>
+          <w:noProof/>
+          <w:sz w:val="28"/>
+          <w:szCs w:val="32"/>
+        </w:rPr>
+        <w:t>9</w:t>
+      </w:r>
+      <w:r>
+        <w:rPr>
+          <w:b w:val="0"/>
+          <w:bCs w:val="0"/>
+          <w:sz w:val="28"/>
+          <w:szCs w:val="32"/>
+        </w:rPr>
+        <w:fldChar w:fldCharType="end"/>
+      </w:r>
+      <w:r>
+        <w:rPr>
+          <w:b w:val="0"/>
+          <w:bCs w:val="0"/>
+          <w:sz w:val="28"/>
+          <w:szCs w:val="32"/>
+        </w:rPr>
+        <w:t xml:space="preserve"> – </w:t>
+      </w:r>
+      <w:r>
+        <w:rPr>
+          <w:b w:val="0"/>
+          <w:bCs w:val="0"/>
+          <w:sz w:val="28"/>
+          <w:szCs w:val="32"/>
+        </w:rPr>
+        <w:t>Дополнительный сценарий добавления подхода к записанному упражнению.</w:t>
+      </w:r>
+    </w:p>
+    <w:p>
+      <w:pPr>
+        <w:keepNext/>
+        <w:ind w:firstLine="0"/>
+        <w:jc w:val="center"/>
+      </w:pPr>
+      <w:r>
+        <w:rPr>
+          <w:noProof/>
+        </w:rPr>
+        <w:lastRenderedPageBreak/>
+        <w:drawing>
+          <wp:inline distT="0" distB="0" distL="0" distR="0" wp14:anchorId="38C091A7" wp14:editId="4EA098D2">
+            <wp:extent cx="4085714" cy="6914286"/>
+            <wp:effectExtent l="0" t="0" r="0" b="1270"/>
+            <wp:docPr id="16" name="Рисунок 16"/>
+            <wp:cNvGraphicFramePr>
+              <a:graphicFrameLocks xmlns:a="http://schemas.openxmlformats.org/drawingml/2006/main" noChangeAspect="1"/>
+            </wp:cNvGraphicFramePr>
+            <a:graphic xmlns:a="http://schemas.openxmlformats.org/drawingml/2006/main">
+              <a:graphicData uri="http://schemas.openxmlformats.org/drawingml/2006/picture">
+                <pic:pic xmlns:pic="http://schemas.openxmlformats.org/drawingml/2006/picture">
+                  <pic:nvPicPr>
+                    <pic:cNvPr id="1" name=""/>
+                    <pic:cNvPicPr/>
+                  </pic:nvPicPr>
+                  <pic:blipFill>
+                    <a:blip r:embed="rId18"/>
+                    <a:stretch>
+                      <a:fillRect/>
+                    </a:stretch>
+                  </pic:blipFill>
+                  <pic:spPr>
+                    <a:xfrm>
+                      <a:off x="0" y="0"/>
+                      <a:ext cx="4085714" cy="6914286"/>
+                    </a:xfrm>
+                    <a:prstGeom prst="rect">
+                      <a:avLst/>
+                    </a:prstGeom>
+                  </pic:spPr>
+                </pic:pic>
+              </a:graphicData>
+            </a:graphic>
+          </wp:inline>
+        </w:drawing>
+      </w:r>
+    </w:p>
+    <w:p>
+      <w:pPr>
+        <w:pStyle w:val="a7"/>
+        <w:jc w:val="center"/>
+        <w:rPr>
+          <w:b w:val="0"/>
+          <w:bCs w:val="0"/>
+          <w:sz w:val="40"/>
+          <w:szCs w:val="40"/>
+        </w:rPr>
+      </w:pPr>
+      <w:r>
+        <w:rPr>
+          <w:b w:val="0"/>
+          <w:bCs w:val="0"/>
+          <w:sz w:val="28"/>
+          <w:szCs w:val="32"/>
+        </w:rPr>
+        <w:t xml:space="preserve">Рисунок </w:t>
+      </w:r>
+      <w:r>
+        <w:rPr>
+          <w:b w:val="0"/>
+          <w:bCs w:val="0"/>
+          <w:sz w:val="28"/>
+          <w:szCs w:val="32"/>
+        </w:rPr>
+        <w:fldChar w:fldCharType="begin"/>
+      </w:r>
+      <w:r>
+        <w:rPr>
+          <w:b w:val="0"/>
+          <w:bCs w:val="0"/>
+          <w:sz w:val="28"/>
+          <w:szCs w:val="32"/>
+        </w:rPr>
+        <w:instrText xml:space="preserve"> SEQ Рисунок \* ARABIC </w:instrText>
+      </w:r>
+      <w:r>
+        <w:rPr>
+          <w:b w:val="0"/>
+          <w:bCs w:val="0"/>
+          <w:sz w:val="28"/>
+          <w:szCs w:val="32"/>
+        </w:rPr>
+        <w:fldChar w:fldCharType="separate"/>
+      </w:r>
+      <w:r>
+        <w:rPr>
+          <w:b w:val="0"/>
+          <w:bCs w:val="0"/>
+          <w:noProof/>
+          <w:sz w:val="28"/>
+          <w:szCs w:val="32"/>
+        </w:rPr>
+        <w:t>10</w:t>
+      </w:r>
+      <w:r>
+        <w:rPr>
+          <w:b w:val="0"/>
+          <w:bCs w:val="0"/>
+          <w:sz w:val="28"/>
+          <w:szCs w:val="32"/>
+        </w:rPr>
+        <w:fldChar w:fldCharType="end"/>
+      </w:r>
+      <w:r>
+        <w:rPr>
+          <w:b w:val="0"/>
+          <w:bCs w:val="0"/>
+          <w:sz w:val="28"/>
+          <w:szCs w:val="32"/>
+        </w:rPr>
+        <w:t xml:space="preserve"> – Дополнительный сценарий переключения темы приложения.</w:t>
       </w:r>
     </w:p>
     <w:p>
@@ -1947,7 +2494,7 @@
       </w:r>
     </w:p>
     <w:sectPr>
-      <w:footerReference w:type="default" r:id="rId15"/>
+      <w:footerReference w:type="default" r:id="rId19"/>
       <w:pgSz w:w="11906" w:h="16838"/>
       <w:pgMar w:top="1134" w:right="850" w:bottom="1134" w:left="1700" w:header="709" w:footer="14" w:gutter="0"/>
       <w:pgNumType w:start="1"/>
@@ -1960,7 +2507,7 @@
 </file>
 
 <file path=word/endnotes.xml><?xml version="1.0" encoding="utf-8"?>
-<w:endnotes xmlns:wpc="http://schemas.microsoft.com/office/word/2010/wordprocessingCanvas" xmlns:cx="http://schemas.microsoft.com/office/drawing/2014/chartex" xmlns:cx1="http://schemas.microsoft.com/office/drawing/2015/9/8/chartex" xmlns:cx2="http://schemas.microsoft.com/office/drawing/2015/10/21/chartex" xmlns:cx3="http://schemas.microsoft.com/office/drawing/2016/5/9/chartex" xmlns:cx4="http://schemas.microsoft.com/office/drawing/2016/5/10/chartex" xmlns:cx5="http://schemas.microsoft.com/office/drawing/2016/5/11/chartex" xmlns:cx6="http://schemas.microsoft.com/office/drawing/2016/5/12/chartex" xmlns:cx7="http://schemas.microsoft.com/office/drawing/2016/5/13/chartex" xmlns:cx8="http://schemas.microsoft.com/office/drawing/2016/5/14/chartex" xmlns:mc="http://schemas.openxmlformats.org/markup-compatibility/2006" xmlns:aink="http://schemas.microsoft.com/office/drawing/2016/ink" xmlns:am3d="http://schemas.microsoft.com/office/drawing/2017/model3d" xmlns:o="urn:schemas-microsoft-com:office:office" xmlns:oel="http://schemas.microsoft.com/office/2019/extlst" xmlns:r="http://schemas.openxmlformats.org/officeDocument/2006/relationships" xmlns:m="http://schemas.openxmlformats.org/officeDocument/2006/math" xmlns:v="urn:schemas-microsoft-com:vml" xmlns:wp14="http://schemas.microsoft.com/office/word/2010/wordprocessingDrawing" xmlns:wp="http://schemas.openxmlformats.org/drawingml/2006/wordprocessingDrawing" xmlns:w10="urn:schemas-microsoft-com:office:word" xmlns:w="http://schemas.openxmlformats.org/wordprocessingml/2006/main" xmlns:w14="http://schemas.microsoft.com/office/word/2010/wordml" xmlns:w15="http://schemas.microsoft.com/office/word/2012/wordml" xmlns:w16cex="http://schemas.microsoft.com/office/word/2018/wordml/cex" xmlns:w16cid="http://schemas.microsoft.com/office/word/2016/wordml/cid" xmlns:w16="http://schemas.microsoft.com/office/word/2018/wordml" xmlns:w16sdtdh="http://schemas.microsoft.com/office/word/2020/wordml/sdtdatahash" xmlns:w16se="http://schemas.microsoft.com/office/word/2015/wordml/symex" xmlns:wpg="http://schemas.microsoft.com/office/word/2010/wordprocessingGroup" xmlns:wpi="http://schemas.microsoft.com/office/word/2010/wordprocessingInk" xmlns:wne="http://schemas.microsoft.com/office/word/2006/wordml" xmlns:wps="http://schemas.microsoft.com/office/word/2010/wordprocessingShape" mc:Ignorable="w14 w15 w16se w16cid w16 w16cex w16sdtdh wp14">
+<w:endnotes xmlns:wpc="http://schemas.microsoft.com/office/word/2010/wordprocessingCanvas" xmlns:cx="http://schemas.microsoft.com/office/drawing/2014/chartex" xmlns:cx1="http://schemas.microsoft.com/office/drawing/2015/9/8/chartex" xmlns:cx2="http://schemas.microsoft.com/office/drawing/2015/10/21/chartex" xmlns:cx3="http://schemas.microsoft.com/office/drawing/2016/5/9/chartex" xmlns:cx4="http://schemas.microsoft.com/office/drawing/2016/5/10/chartex" xmlns:cx5="http://schemas.microsoft.com/office/drawing/2016/5/11/chartex" xmlns:cx6="http://schemas.microsoft.com/office/drawing/2016/5/12/chartex" xmlns:cx7="http://schemas.microsoft.com/office/drawing/2016/5/13/chartex" xmlns:cx8="http://schemas.microsoft.com/office/drawing/2016/5/14/chartex" xmlns:mc="http://schemas.openxmlformats.org/markup-compatibility/2006" xmlns:aink="http://schemas.microsoft.com/office/drawing/2016/ink" xmlns:am3d="http://schemas.microsoft.com/office/drawing/2017/model3d" xmlns:o="urn:schemas-microsoft-com:office:office" xmlns:r="http://schemas.openxmlformats.org/officeDocument/2006/relationships" xmlns:m="http://schemas.openxmlformats.org/officeDocument/2006/math" xmlns:v="urn:schemas-microsoft-com:vml" xmlns:wp14="http://schemas.microsoft.com/office/word/2010/wordprocessingDrawing" xmlns:wp="http://schemas.openxmlformats.org/drawingml/2006/wordprocessingDrawing" xmlns:w10="urn:schemas-microsoft-com:office:word" xmlns:w="http://schemas.openxmlformats.org/wordprocessingml/2006/main" xmlns:w14="http://schemas.microsoft.com/office/word/2010/wordml" xmlns:w15="http://schemas.microsoft.com/office/word/2012/wordml" xmlns:w16cex="http://schemas.microsoft.com/office/word/2018/wordml/cex" xmlns:w16cid="http://schemas.microsoft.com/office/word/2016/wordml/cid" xmlns:w16="http://schemas.microsoft.com/office/word/2018/wordml" xmlns:w16sdtdh="http://schemas.microsoft.com/office/word/2020/wordml/sdtdatahash" xmlns:w16se="http://schemas.microsoft.com/office/word/2015/wordml/symex" xmlns:wpg="http://schemas.microsoft.com/office/word/2010/wordprocessingGroup" xmlns:wpi="http://schemas.microsoft.com/office/word/2010/wordprocessingInk" xmlns:wne="http://schemas.microsoft.com/office/word/2006/wordml" xmlns:wps="http://schemas.microsoft.com/office/word/2010/wordprocessingShape" mc:Ignorable="w14 w15 w16se w16cid w16 w16cex w16sdtdh wp14">
   <w:endnote w:type="separator" w:id="-1">
     <w:p>
       <w:pPr>
@@ -1985,7 +2532,7 @@
 </file>
 
 <file path=word/footer1.xml><?xml version="1.0" encoding="utf-8"?>
-<w:ftr xmlns:wpc="http://schemas.microsoft.com/office/word/2010/wordprocessingCanvas" xmlns:cx="http://schemas.microsoft.com/office/drawing/2014/chartex" xmlns:cx1="http://schemas.microsoft.com/office/drawing/2015/9/8/chartex" xmlns:cx2="http://schemas.microsoft.com/office/drawing/2015/10/21/chartex" xmlns:cx3="http://schemas.microsoft.com/office/drawing/2016/5/9/chartex" xmlns:cx4="http://schemas.microsoft.com/office/drawing/2016/5/10/chartex" xmlns:cx5="http://schemas.microsoft.com/office/drawing/2016/5/11/chartex" xmlns:cx6="http://schemas.microsoft.com/office/drawing/2016/5/12/chartex" xmlns:cx7="http://schemas.microsoft.com/office/drawing/2016/5/13/chartex" xmlns:cx8="http://schemas.microsoft.com/office/drawing/2016/5/14/chartex" xmlns:mc="http://schemas.openxmlformats.org/markup-compatibility/2006" xmlns:aink="http://schemas.microsoft.com/office/drawing/2016/ink" xmlns:am3d="http://schemas.microsoft.com/office/drawing/2017/model3d" xmlns:o="urn:schemas-microsoft-com:office:office" xmlns:oel="http://schemas.microsoft.com/office/2019/extlst" xmlns:r="http://schemas.openxmlformats.org/officeDocument/2006/relationships" xmlns:m="http://schemas.openxmlformats.org/officeDocument/2006/math" xmlns:v="urn:schemas-microsoft-com:vml" xmlns:wp14="http://schemas.microsoft.com/office/word/2010/wordprocessingDrawing" xmlns:wp="http://schemas.openxmlformats.org/drawingml/2006/wordprocessingDrawing" xmlns:w10="urn:schemas-microsoft-com:office:word" xmlns:w="http://schemas.openxmlformats.org/wordprocessingml/2006/main" xmlns:w14="http://schemas.microsoft.com/office/word/2010/wordml" xmlns:w15="http://schemas.microsoft.com/office/word/2012/wordml" xmlns:w16cex="http://schemas.microsoft.com/office/word/2018/wordml/cex" xmlns:w16cid="http://schemas.microsoft.com/office/word/2016/wordml/cid" xmlns:w16="http://schemas.microsoft.com/office/word/2018/wordml" xmlns:w16sdtdh="http://schemas.microsoft.com/office/word/2020/wordml/sdtdatahash" xmlns:w16se="http://schemas.microsoft.com/office/word/2015/wordml/symex" xmlns:wpg="http://schemas.microsoft.com/office/word/2010/wordprocessingGroup" xmlns:wpi="http://schemas.microsoft.com/office/word/2010/wordprocessingInk" xmlns:wne="http://schemas.microsoft.com/office/word/2006/wordml" xmlns:wps="http://schemas.microsoft.com/office/word/2010/wordprocessingShape" mc:Ignorable="w14 w15 w16se w16cid w16 w16cex w16sdtdh wp14">
+<w:ftr xmlns:wpc="http://schemas.microsoft.com/office/word/2010/wordprocessingCanvas" xmlns:cx="http://schemas.microsoft.com/office/drawing/2014/chartex" xmlns:cx1="http://schemas.microsoft.com/office/drawing/2015/9/8/chartex" xmlns:cx2="http://schemas.microsoft.com/office/drawing/2015/10/21/chartex" xmlns:cx3="http://schemas.microsoft.com/office/drawing/2016/5/9/chartex" xmlns:cx4="http://schemas.microsoft.com/office/drawing/2016/5/10/chartex" xmlns:cx5="http://schemas.microsoft.com/office/drawing/2016/5/11/chartex" xmlns:cx6="http://schemas.microsoft.com/office/drawing/2016/5/12/chartex" xmlns:cx7="http://schemas.microsoft.com/office/drawing/2016/5/13/chartex" xmlns:cx8="http://schemas.microsoft.com/office/drawing/2016/5/14/chartex" xmlns:mc="http://schemas.openxmlformats.org/markup-compatibility/2006" xmlns:aink="http://schemas.microsoft.com/office/drawing/2016/ink" xmlns:am3d="http://schemas.microsoft.com/office/drawing/2017/model3d" xmlns:o="urn:schemas-microsoft-com:office:office" xmlns:r="http://schemas.openxmlformats.org/officeDocument/2006/relationships" xmlns:m="http://schemas.openxmlformats.org/officeDocument/2006/math" xmlns:v="urn:schemas-microsoft-com:vml" xmlns:wp14="http://schemas.microsoft.com/office/word/2010/wordprocessingDrawing" xmlns:wp="http://schemas.openxmlformats.org/drawingml/2006/wordprocessingDrawing" xmlns:w10="urn:schemas-microsoft-com:office:word" xmlns:w="http://schemas.openxmlformats.org/wordprocessingml/2006/main" xmlns:w14="http://schemas.microsoft.com/office/word/2010/wordml" xmlns:w15="http://schemas.microsoft.com/office/word/2012/wordml" xmlns:w16cex="http://schemas.microsoft.com/office/word/2018/wordml/cex" xmlns:w16cid="http://schemas.microsoft.com/office/word/2016/wordml/cid" xmlns:w16="http://schemas.microsoft.com/office/word/2018/wordml" xmlns:w16sdtdh="http://schemas.microsoft.com/office/word/2020/wordml/sdtdatahash" xmlns:w16se="http://schemas.microsoft.com/office/word/2015/wordml/symex" xmlns:wpg="http://schemas.microsoft.com/office/word/2010/wordprocessingGroup" xmlns:wpi="http://schemas.microsoft.com/office/word/2010/wordprocessingInk" xmlns:wne="http://schemas.microsoft.com/office/word/2006/wordml" xmlns:wps="http://schemas.microsoft.com/office/word/2010/wordprocessingShape" mc:Ignorable="w14 w15 w16se w16cid w16 w16cex w16sdtdh wp14">
   <w:p>
     <w:pPr>
       <w:pBdr>
@@ -2070,7 +2617,7 @@
 </file>
 
 <file path=word/footnotes.xml><?xml version="1.0" encoding="utf-8"?>
-<w:footnotes xmlns:wpc="http://schemas.microsoft.com/office/word/2010/wordprocessingCanvas" xmlns:cx="http://schemas.microsoft.com/office/drawing/2014/chartex" xmlns:cx1="http://schemas.microsoft.com/office/drawing/2015/9/8/chartex" xmlns:cx2="http://schemas.microsoft.com/office/drawing/2015/10/21/chartex" xmlns:cx3="http://schemas.microsoft.com/office/drawing/2016/5/9/chartex" xmlns:cx4="http://schemas.microsoft.com/office/drawing/2016/5/10/chartex" xmlns:cx5="http://schemas.microsoft.com/office/drawing/2016/5/11/chartex" xmlns:cx6="http://schemas.microsoft.com/office/drawing/2016/5/12/chartex" xmlns:cx7="http://schemas.microsoft.com/office/drawing/2016/5/13/chartex" xmlns:cx8="http://schemas.microsoft.com/office/drawing/2016/5/14/chartex" xmlns:mc="http://schemas.openxmlformats.org/markup-compatibility/2006" xmlns:aink="http://schemas.microsoft.com/office/drawing/2016/ink" xmlns:am3d="http://schemas.microsoft.com/office/drawing/2017/model3d" xmlns:o="urn:schemas-microsoft-com:office:office" xmlns:oel="http://schemas.microsoft.com/office/2019/extlst" xmlns:r="http://schemas.openxmlformats.org/officeDocument/2006/relationships" xmlns:m="http://schemas.openxmlformats.org/officeDocument/2006/math" xmlns:v="urn:schemas-microsoft-com:vml" xmlns:wp14="http://schemas.microsoft.com/office/word/2010/wordprocessingDrawing" xmlns:wp="http://schemas.openxmlformats.org/drawingml/2006/wordprocessingDrawing" xmlns:w10="urn:schemas-microsoft-com:office:word" xmlns:w="http://schemas.openxmlformats.org/wordprocessingml/2006/main" xmlns:w14="http://schemas.microsoft.com/office/word/2010/wordml" xmlns:w15="http://schemas.microsoft.com/office/word/2012/wordml" xmlns:w16cex="http://schemas.microsoft.com/office/word/2018/wordml/cex" xmlns:w16cid="http://schemas.microsoft.com/office/word/2016/wordml/cid" xmlns:w16="http://schemas.microsoft.com/office/word/2018/wordml" xmlns:w16sdtdh="http://schemas.microsoft.com/office/word/2020/wordml/sdtdatahash" xmlns:w16se="http://schemas.microsoft.com/office/word/2015/wordml/symex" xmlns:wpg="http://schemas.microsoft.com/office/word/2010/wordprocessingGroup" xmlns:wpi="http://schemas.microsoft.com/office/word/2010/wordprocessingInk" xmlns:wne="http://schemas.microsoft.com/office/word/2006/wordml" xmlns:wps="http://schemas.microsoft.com/office/word/2010/wordprocessingShape" mc:Ignorable="w14 w15 w16se w16cid w16 w16cex w16sdtdh wp14">
+<w:footnotes xmlns:wpc="http://schemas.microsoft.com/office/word/2010/wordprocessingCanvas" xmlns:cx="http://schemas.microsoft.com/office/drawing/2014/chartex" xmlns:cx1="http://schemas.microsoft.com/office/drawing/2015/9/8/chartex" xmlns:cx2="http://schemas.microsoft.com/office/drawing/2015/10/21/chartex" xmlns:cx3="http://schemas.microsoft.com/office/drawing/2016/5/9/chartex" xmlns:cx4="http://schemas.microsoft.com/office/drawing/2016/5/10/chartex" xmlns:cx5="http://schemas.microsoft.com/office/drawing/2016/5/11/chartex" xmlns:cx6="http://schemas.microsoft.com/office/drawing/2016/5/12/chartex" xmlns:cx7="http://schemas.microsoft.com/office/drawing/2016/5/13/chartex" xmlns:cx8="http://schemas.microsoft.com/office/drawing/2016/5/14/chartex" xmlns:mc="http://schemas.openxmlformats.org/markup-compatibility/2006" xmlns:aink="http://schemas.microsoft.com/office/drawing/2016/ink" xmlns:am3d="http://schemas.microsoft.com/office/drawing/2017/model3d" xmlns:o="urn:schemas-microsoft-com:office:office" xmlns:r="http://schemas.openxmlformats.org/officeDocument/2006/relationships" xmlns:m="http://schemas.openxmlformats.org/officeDocument/2006/math" xmlns:v="urn:schemas-microsoft-com:vml" xmlns:wp14="http://schemas.microsoft.com/office/word/2010/wordprocessingDrawing" xmlns:wp="http://schemas.openxmlformats.org/drawingml/2006/wordprocessingDrawing" xmlns:w10="urn:schemas-microsoft-com:office:word" xmlns:w="http://schemas.openxmlformats.org/wordprocessingml/2006/main" xmlns:w14="http://schemas.microsoft.com/office/word/2010/wordml" xmlns:w15="http://schemas.microsoft.com/office/word/2012/wordml" xmlns:w16cex="http://schemas.microsoft.com/office/word/2018/wordml/cex" xmlns:w16cid="http://schemas.microsoft.com/office/word/2016/wordml/cid" xmlns:w16="http://schemas.microsoft.com/office/word/2018/wordml" xmlns:w16sdtdh="http://schemas.microsoft.com/office/word/2020/wordml/sdtdatahash" xmlns:w16se="http://schemas.microsoft.com/office/word/2015/wordml/symex" xmlns:wpg="http://schemas.microsoft.com/office/word/2010/wordprocessingGroup" xmlns:wpi="http://schemas.microsoft.com/office/word/2010/wordprocessingInk" xmlns:wne="http://schemas.microsoft.com/office/word/2006/wordml" xmlns:wps="http://schemas.microsoft.com/office/word/2010/wordprocessingShape" mc:Ignorable="w14 w15 w16se w16cid w16 w16cex w16sdtdh wp14">
   <w:footnote w:type="separator" w:id="-1">
     <w:p>
       <w:pPr>
@@ -2095,7 +2642,7 @@
 </file>
 
 <file path=word/numbering.xml><?xml version="1.0" encoding="utf-8"?>
-<w:numbering xmlns:wpc="http://schemas.microsoft.com/office/word/2010/wordprocessingCanvas" xmlns:cx="http://schemas.microsoft.com/office/drawing/2014/chartex" xmlns:cx1="http://schemas.microsoft.com/office/drawing/2015/9/8/chartex" xmlns:cx2="http://schemas.microsoft.com/office/drawing/2015/10/21/chartex" xmlns:cx3="http://schemas.microsoft.com/office/drawing/2016/5/9/chartex" xmlns:cx4="http://schemas.microsoft.com/office/drawing/2016/5/10/chartex" xmlns:cx5="http://schemas.microsoft.com/office/drawing/2016/5/11/chartex" xmlns:cx6="http://schemas.microsoft.com/office/drawing/2016/5/12/chartex" xmlns:cx7="http://schemas.microsoft.com/office/drawing/2016/5/13/chartex" xmlns:cx8="http://schemas.microsoft.com/office/drawing/2016/5/14/chartex" xmlns:mc="http://schemas.openxmlformats.org/markup-compatibility/2006" xmlns:aink="http://schemas.microsoft.com/office/drawing/2016/ink" xmlns:am3d="http://schemas.microsoft.com/office/drawing/2017/model3d" xmlns:o="urn:schemas-microsoft-com:office:office" xmlns:oel="http://schemas.microsoft.com/office/2019/extlst" xmlns:r="http://schemas.openxmlformats.org/officeDocument/2006/relationships" xmlns:m="http://schemas.openxmlformats.org/officeDocument/2006/math" xmlns:v="urn:schemas-microsoft-com:vml" xmlns:wp14="http://schemas.microsoft.com/office/word/2010/wordprocessingDrawing" xmlns:wp="http://schemas.openxmlformats.org/drawingml/2006/wordprocessingDrawing" xmlns:w10="urn:schemas-microsoft-com:office:word" xmlns:w="http://schemas.openxmlformats.org/wordprocessingml/2006/main" xmlns:w14="http://schemas.microsoft.com/office/word/2010/wordml" xmlns:w15="http://schemas.microsoft.com/office/word/2012/wordml" xmlns:w16cex="http://schemas.microsoft.com/office/word/2018/wordml/cex" xmlns:w16cid="http://schemas.microsoft.com/office/word/2016/wordml/cid" xmlns:w16="http://schemas.microsoft.com/office/word/2018/wordml" xmlns:w16sdtdh="http://schemas.microsoft.com/office/word/2020/wordml/sdtdatahash" xmlns:w16se="http://schemas.microsoft.com/office/word/2015/wordml/symex" xmlns:wpg="http://schemas.microsoft.com/office/word/2010/wordprocessingGroup" xmlns:wpi="http://schemas.microsoft.com/office/word/2010/wordprocessingInk" xmlns:wne="http://schemas.microsoft.com/office/word/2006/wordml" xmlns:wps="http://schemas.microsoft.com/office/word/2010/wordprocessingShape" mc:Ignorable="w14 w15 w16se w16cid w16 w16cex w16sdtdh wp14">
+<w:numbering xmlns:wpc="http://schemas.microsoft.com/office/word/2010/wordprocessingCanvas" xmlns:cx="http://schemas.microsoft.com/office/drawing/2014/chartex" xmlns:cx1="http://schemas.microsoft.com/office/drawing/2015/9/8/chartex" xmlns:cx2="http://schemas.microsoft.com/office/drawing/2015/10/21/chartex" xmlns:cx3="http://schemas.microsoft.com/office/drawing/2016/5/9/chartex" xmlns:cx4="http://schemas.microsoft.com/office/drawing/2016/5/10/chartex" xmlns:cx5="http://schemas.microsoft.com/office/drawing/2016/5/11/chartex" xmlns:cx6="http://schemas.microsoft.com/office/drawing/2016/5/12/chartex" xmlns:cx7="http://schemas.microsoft.com/office/drawing/2016/5/13/chartex" xmlns:cx8="http://schemas.microsoft.com/office/drawing/2016/5/14/chartex" xmlns:mc="http://schemas.openxmlformats.org/markup-compatibility/2006" xmlns:aink="http://schemas.microsoft.com/office/drawing/2016/ink" xmlns:am3d="http://schemas.microsoft.com/office/drawing/2017/model3d" xmlns:o="urn:schemas-microsoft-com:office:office" xmlns:r="http://schemas.openxmlformats.org/officeDocument/2006/relationships" xmlns:m="http://schemas.openxmlformats.org/officeDocument/2006/math" xmlns:v="urn:schemas-microsoft-com:vml" xmlns:wp14="http://schemas.microsoft.com/office/word/2010/wordprocessingDrawing" xmlns:wp="http://schemas.openxmlformats.org/drawingml/2006/wordprocessingDrawing" xmlns:w10="urn:schemas-microsoft-com:office:word" xmlns:w="http://schemas.openxmlformats.org/wordprocessingml/2006/main" xmlns:w14="http://schemas.microsoft.com/office/word/2010/wordml" xmlns:w15="http://schemas.microsoft.com/office/word/2012/wordml" xmlns:w16cex="http://schemas.microsoft.com/office/word/2018/wordml/cex" xmlns:w16cid="http://schemas.microsoft.com/office/word/2016/wordml/cid" xmlns:w16="http://schemas.microsoft.com/office/word/2018/wordml" xmlns:w16sdtdh="http://schemas.microsoft.com/office/word/2020/wordml/sdtdatahash" xmlns:w16se="http://schemas.microsoft.com/office/word/2015/wordml/symex" xmlns:wpg="http://schemas.microsoft.com/office/word/2010/wordprocessingGroup" xmlns:wpi="http://schemas.microsoft.com/office/word/2010/wordprocessingInk" xmlns:wne="http://schemas.microsoft.com/office/word/2006/wordml" xmlns:wps="http://schemas.microsoft.com/office/word/2010/wordprocessingShape" mc:Ignorable="w14 w15 w16se w16cid w16 w16cex w16sdtdh wp14">
   <w:abstractNum w:abstractNumId="0" w15:restartNumberingAfterBreak="0">
     <w:nsid w:val="22D15349"/>
     <w:multiLevelType w:val="multilevel"/>
@@ -2927,31 +3474,31 @@
       </w:pPr>
     </w:lvl>
   </w:abstractNum>
-  <w:num w:numId="1" w16cid:durableId="148131124">
+  <w:num w:numId="1">
     <w:abstractNumId w:val="4"/>
   </w:num>
-  <w:num w:numId="2" w16cid:durableId="1584488440">
+  <w:num w:numId="2">
     <w:abstractNumId w:val="5"/>
   </w:num>
-  <w:num w:numId="3" w16cid:durableId="432094662">
+  <w:num w:numId="3">
     <w:abstractNumId w:val="6"/>
   </w:num>
-  <w:num w:numId="4" w16cid:durableId="1181823661">
+  <w:num w:numId="4">
     <w:abstractNumId w:val="0"/>
   </w:num>
-  <w:num w:numId="5" w16cid:durableId="810173971">
+  <w:num w:numId="5">
     <w:abstractNumId w:val="8"/>
   </w:num>
-  <w:num w:numId="6" w16cid:durableId="473840093">
+  <w:num w:numId="6">
     <w:abstractNumId w:val="7"/>
   </w:num>
-  <w:num w:numId="7" w16cid:durableId="904411582">
+  <w:num w:numId="7">
     <w:abstractNumId w:val="3"/>
   </w:num>
-  <w:num w:numId="8" w16cid:durableId="1758941271">
+  <w:num w:numId="8">
     <w:abstractNumId w:val="1"/>
   </w:num>
-  <w:num w:numId="9" w16cid:durableId="2019888311">
+  <w:num w:numId="9">
     <w:abstractNumId w:val="2"/>
   </w:num>
 </w:numbering>
@@ -4306,28 +4853,28 @@
 </file>
 
 <file path=customXml/item1.xml><?xml version="1.0" encoding="utf-8"?>
+<b:Sources xmlns:b="http://schemas.openxmlformats.org/officeDocument/2006/bibliography" xmlns="http://schemas.openxmlformats.org/officeDocument/2006/bibliography" SelectedStyle="\APASixthEditionOfficeOnline.xsl" StyleName="APA" Version="6"/>
+</file>
+
+<file path=customXml/item2.xml><?xml version="1.0" encoding="utf-8"?>
 <go:gDocsCustomXmlDataStorage xmlns:go="http://customooxmlschemas.google.com/" xmlns:r="http://schemas.openxmlformats.org/officeDocument/2006/relationships" uri="GoogleDocsCustomDataVersion2">
   <go:docsCustomData xmlns:go="http://customooxmlschemas.google.com/" roundtripDataSignature="AMtx7mhS5nyBdb5VxC8eTVGHbFQujG2xqw==">CgMxLjAyCGguZ2pkZ3hzMgloLjMwajB6bGwyCWguMWZvYjl0ZTIJaC4zem55c2g3MgloLjJldDkycDAyCGgudHlqY3d0MgloLjNkeTZ2a20yCWguMXQzaDVzZjgAciExQU82OURKT2Y5MXFnNjJRQVBLbGZPRGdkSDJPN2ZfaXY=</go:docsCustomData>
 </go:gDocsCustomXmlDataStorage>
 </file>
 
-<file path=customXml/item2.xml><?xml version="1.0" encoding="utf-8"?>
-<b:Sources xmlns:b="http://schemas.openxmlformats.org/officeDocument/2006/bibliography" xmlns="http://schemas.openxmlformats.org/officeDocument/2006/bibliography" SelectedStyle="\APASixthEditionOfficeOnline.xsl" StyleName="APA" Version="6"/>
+<file path=customXml/itemProps1.xml><?xml version="1.0" encoding="utf-8"?>
+<ds:datastoreItem xmlns:ds="http://schemas.openxmlformats.org/officeDocument/2006/customXml" ds:itemID="{2140D44D-7043-45E4-A956-4B09F8D75013}">
+  <ds:schemaRefs>
+    <ds:schemaRef ds:uri="http://schemas.openxmlformats.org/officeDocument/2006/bibliography"/>
+  </ds:schemaRefs>
+</ds:datastoreItem>
 </file>
 
-<file path=customXml/itemProps1.xml><?xml version="1.0" encoding="utf-8"?>
+<file path=customXml/itemProps2.xml><?xml version="1.0" encoding="utf-8"?>
 <ds:datastoreItem xmlns:ds="http://schemas.openxmlformats.org/officeDocument/2006/customXml" ds:itemID="{11111111-1234-1234-1234-123412341234}">
   <ds:schemaRefs>
     <ds:schemaRef ds:uri="http://customooxmlschemas.google.com/"/>
     <ds:schemaRef ds:uri="http://schemas.openxmlformats.org/officeDocument/2006/relationships"/>
   </ds:schemaRefs>
 </ds:datastoreItem>
-</file>
-
-<file path=customXml/itemProps2.xml><?xml version="1.0" encoding="utf-8"?>
-<ds:datastoreItem xmlns:ds="http://schemas.openxmlformats.org/officeDocument/2006/customXml" ds:itemID="{2140D44D-7043-45E4-A956-4B09F8D75013}">
-  <ds:schemaRefs>
-    <ds:schemaRef ds:uri="http://schemas.openxmlformats.org/officeDocument/2006/bibliography"/>
-  </ds:schemaRefs>
-</ds:datastoreItem>
 </file>
</xml_diff>

<commit_message>
feat: design lab2 edit
</commit_message>
<xml_diff>
--- a/Дизайн интерфейса информационных систем/ЛР2/отчёт.docx
+++ b/Дизайн интерфейса информационных систем/ЛР2/отчёт.docx
@@ -1,6 +1,6 @@
 
 <file path=word/document.xml><?xml version="1.0" encoding="utf-8"?>
-<w:document xmlns:wpc="http://schemas.microsoft.com/office/word/2010/wordprocessingCanvas" xmlns:cx="http://schemas.microsoft.com/office/drawing/2014/chartex" xmlns:cx1="http://schemas.microsoft.com/office/drawing/2015/9/8/chartex" xmlns:cx2="http://schemas.microsoft.com/office/drawing/2015/10/21/chartex" xmlns:cx3="http://schemas.microsoft.com/office/drawing/2016/5/9/chartex" xmlns:cx4="http://schemas.microsoft.com/office/drawing/2016/5/10/chartex" xmlns:cx5="http://schemas.microsoft.com/office/drawing/2016/5/11/chartex" xmlns:cx6="http://schemas.microsoft.com/office/drawing/2016/5/12/chartex" xmlns:cx7="http://schemas.microsoft.com/office/drawing/2016/5/13/chartex" xmlns:cx8="http://schemas.microsoft.com/office/drawing/2016/5/14/chartex" xmlns:mc="http://schemas.openxmlformats.org/markup-compatibility/2006" xmlns:aink="http://schemas.microsoft.com/office/drawing/2016/ink" xmlns:am3d="http://schemas.microsoft.com/office/drawing/2017/model3d" xmlns:o="urn:schemas-microsoft-com:office:office" xmlns:r="http://schemas.openxmlformats.org/officeDocument/2006/relationships" xmlns:m="http://schemas.openxmlformats.org/officeDocument/2006/math" xmlns:v="urn:schemas-microsoft-com:vml" xmlns:wp14="http://schemas.microsoft.com/office/word/2010/wordprocessingDrawing" xmlns:wp="http://schemas.openxmlformats.org/drawingml/2006/wordprocessingDrawing" xmlns:w10="urn:schemas-microsoft-com:office:word" xmlns:w="http://schemas.openxmlformats.org/wordprocessingml/2006/main" xmlns:w14="http://schemas.microsoft.com/office/word/2010/wordml" xmlns:w15="http://schemas.microsoft.com/office/word/2012/wordml" xmlns:w16cex="http://schemas.microsoft.com/office/word/2018/wordml/cex" xmlns:w16cid="http://schemas.microsoft.com/office/word/2016/wordml/cid" xmlns:w16="http://schemas.microsoft.com/office/word/2018/wordml" xmlns:w16sdtdh="http://schemas.microsoft.com/office/word/2020/wordml/sdtdatahash" xmlns:w16se="http://schemas.microsoft.com/office/word/2015/wordml/symex" xmlns:wpg="http://schemas.microsoft.com/office/word/2010/wordprocessingGroup" xmlns:wpi="http://schemas.microsoft.com/office/word/2010/wordprocessingInk" xmlns:wne="http://schemas.microsoft.com/office/word/2006/wordml" xmlns:wps="http://schemas.microsoft.com/office/word/2010/wordprocessingShape" mc:Ignorable="w14 w15 w16se w16cid w16 w16cex w16sdtdh wp14">
+<w:document xmlns:wpc="http://schemas.microsoft.com/office/word/2010/wordprocessingCanvas" xmlns:cx="http://schemas.microsoft.com/office/drawing/2014/chartex" xmlns:cx1="http://schemas.microsoft.com/office/drawing/2015/9/8/chartex" xmlns:cx2="http://schemas.microsoft.com/office/drawing/2015/10/21/chartex" xmlns:cx3="http://schemas.microsoft.com/office/drawing/2016/5/9/chartex" xmlns:cx4="http://schemas.microsoft.com/office/drawing/2016/5/10/chartex" xmlns:cx5="http://schemas.microsoft.com/office/drawing/2016/5/11/chartex" xmlns:cx6="http://schemas.microsoft.com/office/drawing/2016/5/12/chartex" xmlns:cx7="http://schemas.microsoft.com/office/drawing/2016/5/13/chartex" xmlns:cx8="http://schemas.microsoft.com/office/drawing/2016/5/14/chartex" xmlns:mc="http://schemas.openxmlformats.org/markup-compatibility/2006" xmlns:aink="http://schemas.microsoft.com/office/drawing/2016/ink" xmlns:am3d="http://schemas.microsoft.com/office/drawing/2017/model3d" xmlns:o="urn:schemas-microsoft-com:office:office" xmlns:oel="http://schemas.microsoft.com/office/2019/extlst" xmlns:r="http://schemas.openxmlformats.org/officeDocument/2006/relationships" xmlns:m="http://schemas.openxmlformats.org/officeDocument/2006/math" xmlns:v="urn:schemas-microsoft-com:vml" xmlns:wp14="http://schemas.microsoft.com/office/word/2010/wordprocessingDrawing" xmlns:wp="http://schemas.openxmlformats.org/drawingml/2006/wordprocessingDrawing" xmlns:w10="urn:schemas-microsoft-com:office:word" xmlns:w="http://schemas.openxmlformats.org/wordprocessingml/2006/main" xmlns:w14="http://schemas.microsoft.com/office/word/2010/wordml" xmlns:w15="http://schemas.microsoft.com/office/word/2012/wordml" xmlns:w16cex="http://schemas.microsoft.com/office/word/2018/wordml/cex" xmlns:w16cid="http://schemas.microsoft.com/office/word/2016/wordml/cid" xmlns:w16="http://schemas.microsoft.com/office/word/2018/wordml" xmlns:w16sdtdh="http://schemas.microsoft.com/office/word/2020/wordml/sdtdatahash" xmlns:w16se="http://schemas.microsoft.com/office/word/2015/wordml/symex" xmlns:wpg="http://schemas.microsoft.com/office/word/2010/wordprocessingGroup" xmlns:wpi="http://schemas.microsoft.com/office/word/2010/wordprocessingInk" xmlns:wne="http://schemas.microsoft.com/office/word/2006/wordml" xmlns:wps="http://schemas.microsoft.com/office/word/2010/wordprocessingShape" mc:Ignorable="w14 w15 w16se w16cid w16 w16cex w16sdtdh wp14">
   <w:body>
     <w:p>
       <w:pPr>
@@ -1201,27 +1201,7 @@
           <w:sz w:val="28"/>
           <w:szCs w:val="28"/>
         </w:rPr>
-        <w:t xml:space="preserve">и дополнительные пользовательские сценарии (User </w:t>
-      </w:r>
-      <w:proofErr w:type="spellStart"/>
-      <w:r>
-        <w:rPr>
-          <w:b/>
-          <w:bCs/>
-          <w:sz w:val="28"/>
-          <w:szCs w:val="28"/>
-        </w:rPr>
-        <w:t>Flow</w:t>
-      </w:r>
-      <w:proofErr w:type="spellEnd"/>
-      <w:r>
-        <w:rPr>
-          <w:b/>
-          <w:bCs/>
-          <w:sz w:val="28"/>
-          <w:szCs w:val="28"/>
-        </w:rPr>
-        <w:t>)</w:t>
+        <w:t>и дополнительные пользовательские сценарии (User Flow)</w:t>
       </w:r>
     </w:p>
     <w:p>
@@ -1468,25 +1448,7 @@
           <w:sz w:val="28"/>
           <w:szCs w:val="32"/>
         </w:rPr>
-        <w:t xml:space="preserve"> – </w:t>
-      </w:r>
-      <w:r>
-        <w:rPr>
-          <w:b w:val="0"/>
-          <w:bCs w:val="0"/>
-          <w:sz w:val="28"/>
-          <w:szCs w:val="32"/>
-        </w:rPr>
-        <w:t>Основной сценарий добавления нового упражнения и подхода к нему</w:t>
-      </w:r>
-      <w:r>
-        <w:rPr>
-          <w:b w:val="0"/>
-          <w:bCs w:val="0"/>
-          <w:sz w:val="28"/>
-          <w:szCs w:val="32"/>
-        </w:rPr>
-        <w:t xml:space="preserve"> (сначала вес, потом кол-во).</w:t>
+        <w:t xml:space="preserve"> – Основной сценарий добавления нового упражнения и подхода к нему (сначала вес, потом кол-во).</w:t>
       </w:r>
     </w:p>
     <w:p>
@@ -1610,25 +1572,7 @@
           <w:sz w:val="28"/>
           <w:szCs w:val="32"/>
         </w:rPr>
-        <w:t xml:space="preserve"> – </w:t>
-      </w:r>
-      <w:r>
-        <w:rPr>
-          <w:b w:val="0"/>
-          <w:bCs w:val="0"/>
-          <w:sz w:val="28"/>
-          <w:szCs w:val="32"/>
-        </w:rPr>
-        <w:t>Основной сценарий добавления нового упражнения и подхода к нему</w:t>
-      </w:r>
-      <w:r>
-        <w:rPr>
-          <w:b w:val="0"/>
-          <w:bCs w:val="0"/>
-          <w:sz w:val="28"/>
-          <w:szCs w:val="32"/>
-        </w:rPr>
-        <w:t xml:space="preserve"> (сначала кол-во, потом вес).</w:t>
+        <w:t xml:space="preserve"> – Основной сценарий добавления нового упражнения и подхода к нему (сначала кол-во, потом вес).</w:t>
       </w:r>
     </w:p>
     <w:p>
@@ -1752,25 +1696,7 @@
           <w:sz w:val="28"/>
           <w:szCs w:val="32"/>
         </w:rPr>
-        <w:t xml:space="preserve"> – </w:t>
-      </w:r>
-      <w:r>
-        <w:rPr>
-          <w:b w:val="0"/>
-          <w:bCs w:val="0"/>
-          <w:sz w:val="28"/>
-          <w:szCs w:val="32"/>
-        </w:rPr>
-        <w:t>Основной сценарий добавления нового упражнения и подхода к нему</w:t>
-      </w:r>
-      <w:r>
-        <w:rPr>
-          <w:b w:val="0"/>
-          <w:bCs w:val="0"/>
-          <w:sz w:val="28"/>
-          <w:szCs w:val="32"/>
-        </w:rPr>
-        <w:t xml:space="preserve"> (сначала кол-во, потом вес).</w:t>
+        <w:t xml:space="preserve"> – Основной сценарий добавления нового упражнения и подхода к нему (сначала кол-во, потом вес).</w:t>
       </w:r>
     </w:p>
     <w:p>
@@ -2018,25 +1944,7 @@
           <w:sz w:val="28"/>
           <w:szCs w:val="32"/>
         </w:rPr>
-        <w:t xml:space="preserve"> – </w:t>
-      </w:r>
-      <w:r>
-        <w:rPr>
-          <w:b w:val="0"/>
-          <w:bCs w:val="0"/>
-          <w:sz w:val="28"/>
-          <w:szCs w:val="32"/>
-        </w:rPr>
-        <w:t>Дополнительный сценарий выбора дня в месячном календаре</w:t>
-      </w:r>
-      <w:r>
-        <w:rPr>
-          <w:b w:val="0"/>
-          <w:bCs w:val="0"/>
-          <w:sz w:val="28"/>
-          <w:szCs w:val="32"/>
-        </w:rPr>
-        <w:t>.</w:t>
+        <w:t xml:space="preserve"> – Дополнительный сценарий выбора дня в месячном календаре.</w:t>
       </w:r>
     </w:p>
     <w:p>
@@ -2160,25 +2068,7 @@
           <w:sz w:val="28"/>
           <w:szCs w:val="32"/>
         </w:rPr>
-        <w:t xml:space="preserve"> – </w:t>
-      </w:r>
-      <w:r>
-        <w:rPr>
-          <w:b w:val="0"/>
-          <w:bCs w:val="0"/>
-          <w:sz w:val="28"/>
-          <w:szCs w:val="32"/>
-        </w:rPr>
-        <w:t>Дополнительный сценарий</w:t>
-      </w:r>
-      <w:r>
-        <w:rPr>
-          <w:b w:val="0"/>
-          <w:bCs w:val="0"/>
-          <w:sz w:val="28"/>
-          <w:szCs w:val="32"/>
-        </w:rPr>
-        <w:t xml:space="preserve"> добавления подхода к записанному упражнению.</w:t>
+        <w:t xml:space="preserve"> – Дополнительный сценарий добавления подхода к записанному упражнению.</w:t>
       </w:r>
     </w:p>
     <w:p>
@@ -2302,16 +2192,7 @@
           <w:sz w:val="28"/>
           <w:szCs w:val="32"/>
         </w:rPr>
-        <w:t xml:space="preserve"> – </w:t>
-      </w:r>
-      <w:r>
-        <w:rPr>
-          <w:b w:val="0"/>
-          <w:bCs w:val="0"/>
-          <w:sz w:val="28"/>
-          <w:szCs w:val="32"/>
-        </w:rPr>
-        <w:t>Дополнительный сценарий добавления подхода к записанному упражнению.</w:t>
+        <w:t xml:space="preserve"> – Дополнительный сценарий добавления подхода к записанному упражнению.</w:t>
       </w:r>
     </w:p>
     <w:p>
@@ -2326,10 +2207,10 @@
         </w:rPr>
         <w:lastRenderedPageBreak/>
         <w:drawing>
-          <wp:inline distT="0" distB="0" distL="0" distR="0" wp14:anchorId="38C091A7" wp14:editId="4EA098D2">
-            <wp:extent cx="4085714" cy="6914286"/>
-            <wp:effectExtent l="0" t="0" r="0" b="1270"/>
-            <wp:docPr id="16" name="Рисунок 16"/>
+          <wp:inline distT="0" distB="0" distL="0" distR="0" wp14:anchorId="1240C77C" wp14:editId="218D6895">
+            <wp:extent cx="3371850" cy="5707895"/>
+            <wp:effectExtent l="0" t="0" r="0" b="7620"/>
+            <wp:docPr id="4" name="Рисунок 4"/>
             <wp:cNvGraphicFramePr>
               <a:graphicFrameLocks xmlns:a="http://schemas.openxmlformats.org/drawingml/2006/main" noChangeAspect="1"/>
             </wp:cNvGraphicFramePr>
@@ -2349,7 +2230,7 @@
                   <pic:spPr>
                     <a:xfrm>
                       <a:off x="0" y="0"/>
-                      <a:ext cx="4085714" cy="6914286"/>
+                      <a:ext cx="3376833" cy="5716330"/>
                     </a:xfrm>
                     <a:prstGeom prst="rect">
                       <a:avLst/>
@@ -2507,7 +2388,7 @@
 </file>
 
 <file path=word/endnotes.xml><?xml version="1.0" encoding="utf-8"?>
-<w:endnotes xmlns:wpc="http://schemas.microsoft.com/office/word/2010/wordprocessingCanvas" xmlns:cx="http://schemas.microsoft.com/office/drawing/2014/chartex" xmlns:cx1="http://schemas.microsoft.com/office/drawing/2015/9/8/chartex" xmlns:cx2="http://schemas.microsoft.com/office/drawing/2015/10/21/chartex" xmlns:cx3="http://schemas.microsoft.com/office/drawing/2016/5/9/chartex" xmlns:cx4="http://schemas.microsoft.com/office/drawing/2016/5/10/chartex" xmlns:cx5="http://schemas.microsoft.com/office/drawing/2016/5/11/chartex" xmlns:cx6="http://schemas.microsoft.com/office/drawing/2016/5/12/chartex" xmlns:cx7="http://schemas.microsoft.com/office/drawing/2016/5/13/chartex" xmlns:cx8="http://schemas.microsoft.com/office/drawing/2016/5/14/chartex" xmlns:mc="http://schemas.openxmlformats.org/markup-compatibility/2006" xmlns:aink="http://schemas.microsoft.com/office/drawing/2016/ink" xmlns:am3d="http://schemas.microsoft.com/office/drawing/2017/model3d" xmlns:o="urn:schemas-microsoft-com:office:office" xmlns:r="http://schemas.openxmlformats.org/officeDocument/2006/relationships" xmlns:m="http://schemas.openxmlformats.org/officeDocument/2006/math" xmlns:v="urn:schemas-microsoft-com:vml" xmlns:wp14="http://schemas.microsoft.com/office/word/2010/wordprocessingDrawing" xmlns:wp="http://schemas.openxmlformats.org/drawingml/2006/wordprocessingDrawing" xmlns:w10="urn:schemas-microsoft-com:office:word" xmlns:w="http://schemas.openxmlformats.org/wordprocessingml/2006/main" xmlns:w14="http://schemas.microsoft.com/office/word/2010/wordml" xmlns:w15="http://schemas.microsoft.com/office/word/2012/wordml" xmlns:w16cex="http://schemas.microsoft.com/office/word/2018/wordml/cex" xmlns:w16cid="http://schemas.microsoft.com/office/word/2016/wordml/cid" xmlns:w16="http://schemas.microsoft.com/office/word/2018/wordml" xmlns:w16sdtdh="http://schemas.microsoft.com/office/word/2020/wordml/sdtdatahash" xmlns:w16se="http://schemas.microsoft.com/office/word/2015/wordml/symex" xmlns:wpg="http://schemas.microsoft.com/office/word/2010/wordprocessingGroup" xmlns:wpi="http://schemas.microsoft.com/office/word/2010/wordprocessingInk" xmlns:wne="http://schemas.microsoft.com/office/word/2006/wordml" xmlns:wps="http://schemas.microsoft.com/office/word/2010/wordprocessingShape" mc:Ignorable="w14 w15 w16se w16cid w16 w16cex w16sdtdh wp14">
+<w:endnotes xmlns:wpc="http://schemas.microsoft.com/office/word/2010/wordprocessingCanvas" xmlns:cx="http://schemas.microsoft.com/office/drawing/2014/chartex" xmlns:cx1="http://schemas.microsoft.com/office/drawing/2015/9/8/chartex" xmlns:cx2="http://schemas.microsoft.com/office/drawing/2015/10/21/chartex" xmlns:cx3="http://schemas.microsoft.com/office/drawing/2016/5/9/chartex" xmlns:cx4="http://schemas.microsoft.com/office/drawing/2016/5/10/chartex" xmlns:cx5="http://schemas.microsoft.com/office/drawing/2016/5/11/chartex" xmlns:cx6="http://schemas.microsoft.com/office/drawing/2016/5/12/chartex" xmlns:cx7="http://schemas.microsoft.com/office/drawing/2016/5/13/chartex" xmlns:cx8="http://schemas.microsoft.com/office/drawing/2016/5/14/chartex" xmlns:mc="http://schemas.openxmlformats.org/markup-compatibility/2006" xmlns:aink="http://schemas.microsoft.com/office/drawing/2016/ink" xmlns:am3d="http://schemas.microsoft.com/office/drawing/2017/model3d" xmlns:o="urn:schemas-microsoft-com:office:office" xmlns:oel="http://schemas.microsoft.com/office/2019/extlst" xmlns:r="http://schemas.openxmlformats.org/officeDocument/2006/relationships" xmlns:m="http://schemas.openxmlformats.org/officeDocument/2006/math" xmlns:v="urn:schemas-microsoft-com:vml" xmlns:wp14="http://schemas.microsoft.com/office/word/2010/wordprocessingDrawing" xmlns:wp="http://schemas.openxmlformats.org/drawingml/2006/wordprocessingDrawing" xmlns:w10="urn:schemas-microsoft-com:office:word" xmlns:w="http://schemas.openxmlformats.org/wordprocessingml/2006/main" xmlns:w14="http://schemas.microsoft.com/office/word/2010/wordml" xmlns:w15="http://schemas.microsoft.com/office/word/2012/wordml" xmlns:w16cex="http://schemas.microsoft.com/office/word/2018/wordml/cex" xmlns:w16cid="http://schemas.microsoft.com/office/word/2016/wordml/cid" xmlns:w16="http://schemas.microsoft.com/office/word/2018/wordml" xmlns:w16sdtdh="http://schemas.microsoft.com/office/word/2020/wordml/sdtdatahash" xmlns:w16se="http://schemas.microsoft.com/office/word/2015/wordml/symex" xmlns:wpg="http://schemas.microsoft.com/office/word/2010/wordprocessingGroup" xmlns:wpi="http://schemas.microsoft.com/office/word/2010/wordprocessingInk" xmlns:wne="http://schemas.microsoft.com/office/word/2006/wordml" xmlns:wps="http://schemas.microsoft.com/office/word/2010/wordprocessingShape" mc:Ignorable="w14 w15 w16se w16cid w16 w16cex w16sdtdh wp14">
   <w:endnote w:type="separator" w:id="-1">
     <w:p>
       <w:pPr>
@@ -2532,7 +2413,7 @@
 </file>
 
 <file path=word/footer1.xml><?xml version="1.0" encoding="utf-8"?>
-<w:ftr xmlns:wpc="http://schemas.microsoft.com/office/word/2010/wordprocessingCanvas" xmlns:cx="http://schemas.microsoft.com/office/drawing/2014/chartex" xmlns:cx1="http://schemas.microsoft.com/office/drawing/2015/9/8/chartex" xmlns:cx2="http://schemas.microsoft.com/office/drawing/2015/10/21/chartex" xmlns:cx3="http://schemas.microsoft.com/office/drawing/2016/5/9/chartex" xmlns:cx4="http://schemas.microsoft.com/office/drawing/2016/5/10/chartex" xmlns:cx5="http://schemas.microsoft.com/office/drawing/2016/5/11/chartex" xmlns:cx6="http://schemas.microsoft.com/office/drawing/2016/5/12/chartex" xmlns:cx7="http://schemas.microsoft.com/office/drawing/2016/5/13/chartex" xmlns:cx8="http://schemas.microsoft.com/office/drawing/2016/5/14/chartex" xmlns:mc="http://schemas.openxmlformats.org/markup-compatibility/2006" xmlns:aink="http://schemas.microsoft.com/office/drawing/2016/ink" xmlns:am3d="http://schemas.microsoft.com/office/drawing/2017/model3d" xmlns:o="urn:schemas-microsoft-com:office:office" xmlns:r="http://schemas.openxmlformats.org/officeDocument/2006/relationships" xmlns:m="http://schemas.openxmlformats.org/officeDocument/2006/math" xmlns:v="urn:schemas-microsoft-com:vml" xmlns:wp14="http://schemas.microsoft.com/office/word/2010/wordprocessingDrawing" xmlns:wp="http://schemas.openxmlformats.org/drawingml/2006/wordprocessingDrawing" xmlns:w10="urn:schemas-microsoft-com:office:word" xmlns:w="http://schemas.openxmlformats.org/wordprocessingml/2006/main" xmlns:w14="http://schemas.microsoft.com/office/word/2010/wordml" xmlns:w15="http://schemas.microsoft.com/office/word/2012/wordml" xmlns:w16cex="http://schemas.microsoft.com/office/word/2018/wordml/cex" xmlns:w16cid="http://schemas.microsoft.com/office/word/2016/wordml/cid" xmlns:w16="http://schemas.microsoft.com/office/word/2018/wordml" xmlns:w16sdtdh="http://schemas.microsoft.com/office/word/2020/wordml/sdtdatahash" xmlns:w16se="http://schemas.microsoft.com/office/word/2015/wordml/symex" xmlns:wpg="http://schemas.microsoft.com/office/word/2010/wordprocessingGroup" xmlns:wpi="http://schemas.microsoft.com/office/word/2010/wordprocessingInk" xmlns:wne="http://schemas.microsoft.com/office/word/2006/wordml" xmlns:wps="http://schemas.microsoft.com/office/word/2010/wordprocessingShape" mc:Ignorable="w14 w15 w16se w16cid w16 w16cex w16sdtdh wp14">
+<w:ftr xmlns:wpc="http://schemas.microsoft.com/office/word/2010/wordprocessingCanvas" xmlns:cx="http://schemas.microsoft.com/office/drawing/2014/chartex" xmlns:cx1="http://schemas.microsoft.com/office/drawing/2015/9/8/chartex" xmlns:cx2="http://schemas.microsoft.com/office/drawing/2015/10/21/chartex" xmlns:cx3="http://schemas.microsoft.com/office/drawing/2016/5/9/chartex" xmlns:cx4="http://schemas.microsoft.com/office/drawing/2016/5/10/chartex" xmlns:cx5="http://schemas.microsoft.com/office/drawing/2016/5/11/chartex" xmlns:cx6="http://schemas.microsoft.com/office/drawing/2016/5/12/chartex" xmlns:cx7="http://schemas.microsoft.com/office/drawing/2016/5/13/chartex" xmlns:cx8="http://schemas.microsoft.com/office/drawing/2016/5/14/chartex" xmlns:mc="http://schemas.openxmlformats.org/markup-compatibility/2006" xmlns:aink="http://schemas.microsoft.com/office/drawing/2016/ink" xmlns:am3d="http://schemas.microsoft.com/office/drawing/2017/model3d" xmlns:o="urn:schemas-microsoft-com:office:office" xmlns:oel="http://schemas.microsoft.com/office/2019/extlst" xmlns:r="http://schemas.openxmlformats.org/officeDocument/2006/relationships" xmlns:m="http://schemas.openxmlformats.org/officeDocument/2006/math" xmlns:v="urn:schemas-microsoft-com:vml" xmlns:wp14="http://schemas.microsoft.com/office/word/2010/wordprocessingDrawing" xmlns:wp="http://schemas.openxmlformats.org/drawingml/2006/wordprocessingDrawing" xmlns:w10="urn:schemas-microsoft-com:office:word" xmlns:w="http://schemas.openxmlformats.org/wordprocessingml/2006/main" xmlns:w14="http://schemas.microsoft.com/office/word/2010/wordml" xmlns:w15="http://schemas.microsoft.com/office/word/2012/wordml" xmlns:w16cex="http://schemas.microsoft.com/office/word/2018/wordml/cex" xmlns:w16cid="http://schemas.microsoft.com/office/word/2016/wordml/cid" xmlns:w16="http://schemas.microsoft.com/office/word/2018/wordml" xmlns:w16sdtdh="http://schemas.microsoft.com/office/word/2020/wordml/sdtdatahash" xmlns:w16se="http://schemas.microsoft.com/office/word/2015/wordml/symex" xmlns:wpg="http://schemas.microsoft.com/office/word/2010/wordprocessingGroup" xmlns:wpi="http://schemas.microsoft.com/office/word/2010/wordprocessingInk" xmlns:wne="http://schemas.microsoft.com/office/word/2006/wordml" xmlns:wps="http://schemas.microsoft.com/office/word/2010/wordprocessingShape" mc:Ignorable="w14 w15 w16se w16cid w16 w16cex w16sdtdh wp14">
   <w:p>
     <w:pPr>
       <w:pBdr>
@@ -2617,7 +2498,7 @@
 </file>
 
 <file path=word/footnotes.xml><?xml version="1.0" encoding="utf-8"?>
-<w:footnotes xmlns:wpc="http://schemas.microsoft.com/office/word/2010/wordprocessingCanvas" xmlns:cx="http://schemas.microsoft.com/office/drawing/2014/chartex" xmlns:cx1="http://schemas.microsoft.com/office/drawing/2015/9/8/chartex" xmlns:cx2="http://schemas.microsoft.com/office/drawing/2015/10/21/chartex" xmlns:cx3="http://schemas.microsoft.com/office/drawing/2016/5/9/chartex" xmlns:cx4="http://schemas.microsoft.com/office/drawing/2016/5/10/chartex" xmlns:cx5="http://schemas.microsoft.com/office/drawing/2016/5/11/chartex" xmlns:cx6="http://schemas.microsoft.com/office/drawing/2016/5/12/chartex" xmlns:cx7="http://schemas.microsoft.com/office/drawing/2016/5/13/chartex" xmlns:cx8="http://schemas.microsoft.com/office/drawing/2016/5/14/chartex" xmlns:mc="http://schemas.openxmlformats.org/markup-compatibility/2006" xmlns:aink="http://schemas.microsoft.com/office/drawing/2016/ink" xmlns:am3d="http://schemas.microsoft.com/office/drawing/2017/model3d" xmlns:o="urn:schemas-microsoft-com:office:office" xmlns:r="http://schemas.openxmlformats.org/officeDocument/2006/relationships" xmlns:m="http://schemas.openxmlformats.org/officeDocument/2006/math" xmlns:v="urn:schemas-microsoft-com:vml" xmlns:wp14="http://schemas.microsoft.com/office/word/2010/wordprocessingDrawing" xmlns:wp="http://schemas.openxmlformats.org/drawingml/2006/wordprocessingDrawing" xmlns:w10="urn:schemas-microsoft-com:office:word" xmlns:w="http://schemas.openxmlformats.org/wordprocessingml/2006/main" xmlns:w14="http://schemas.microsoft.com/office/word/2010/wordml" xmlns:w15="http://schemas.microsoft.com/office/word/2012/wordml" xmlns:w16cex="http://schemas.microsoft.com/office/word/2018/wordml/cex" xmlns:w16cid="http://schemas.microsoft.com/office/word/2016/wordml/cid" xmlns:w16="http://schemas.microsoft.com/office/word/2018/wordml" xmlns:w16sdtdh="http://schemas.microsoft.com/office/word/2020/wordml/sdtdatahash" xmlns:w16se="http://schemas.microsoft.com/office/word/2015/wordml/symex" xmlns:wpg="http://schemas.microsoft.com/office/word/2010/wordprocessingGroup" xmlns:wpi="http://schemas.microsoft.com/office/word/2010/wordprocessingInk" xmlns:wne="http://schemas.microsoft.com/office/word/2006/wordml" xmlns:wps="http://schemas.microsoft.com/office/word/2010/wordprocessingShape" mc:Ignorable="w14 w15 w16se w16cid w16 w16cex w16sdtdh wp14">
+<w:footnotes xmlns:wpc="http://schemas.microsoft.com/office/word/2010/wordprocessingCanvas" xmlns:cx="http://schemas.microsoft.com/office/drawing/2014/chartex" xmlns:cx1="http://schemas.microsoft.com/office/drawing/2015/9/8/chartex" xmlns:cx2="http://schemas.microsoft.com/office/drawing/2015/10/21/chartex" xmlns:cx3="http://schemas.microsoft.com/office/drawing/2016/5/9/chartex" xmlns:cx4="http://schemas.microsoft.com/office/drawing/2016/5/10/chartex" xmlns:cx5="http://schemas.microsoft.com/office/drawing/2016/5/11/chartex" xmlns:cx6="http://schemas.microsoft.com/office/drawing/2016/5/12/chartex" xmlns:cx7="http://schemas.microsoft.com/office/drawing/2016/5/13/chartex" xmlns:cx8="http://schemas.microsoft.com/office/drawing/2016/5/14/chartex" xmlns:mc="http://schemas.openxmlformats.org/markup-compatibility/2006" xmlns:aink="http://schemas.microsoft.com/office/drawing/2016/ink" xmlns:am3d="http://schemas.microsoft.com/office/drawing/2017/model3d" xmlns:o="urn:schemas-microsoft-com:office:office" xmlns:oel="http://schemas.microsoft.com/office/2019/extlst" xmlns:r="http://schemas.openxmlformats.org/officeDocument/2006/relationships" xmlns:m="http://schemas.openxmlformats.org/officeDocument/2006/math" xmlns:v="urn:schemas-microsoft-com:vml" xmlns:wp14="http://schemas.microsoft.com/office/word/2010/wordprocessingDrawing" xmlns:wp="http://schemas.openxmlformats.org/drawingml/2006/wordprocessingDrawing" xmlns:w10="urn:schemas-microsoft-com:office:word" xmlns:w="http://schemas.openxmlformats.org/wordprocessingml/2006/main" xmlns:w14="http://schemas.microsoft.com/office/word/2010/wordml" xmlns:w15="http://schemas.microsoft.com/office/word/2012/wordml" xmlns:w16cex="http://schemas.microsoft.com/office/word/2018/wordml/cex" xmlns:w16cid="http://schemas.microsoft.com/office/word/2016/wordml/cid" xmlns:w16="http://schemas.microsoft.com/office/word/2018/wordml" xmlns:w16sdtdh="http://schemas.microsoft.com/office/word/2020/wordml/sdtdatahash" xmlns:w16se="http://schemas.microsoft.com/office/word/2015/wordml/symex" xmlns:wpg="http://schemas.microsoft.com/office/word/2010/wordprocessingGroup" xmlns:wpi="http://schemas.microsoft.com/office/word/2010/wordprocessingInk" xmlns:wne="http://schemas.microsoft.com/office/word/2006/wordml" xmlns:wps="http://schemas.microsoft.com/office/word/2010/wordprocessingShape" mc:Ignorable="w14 w15 w16se w16cid w16 w16cex w16sdtdh wp14">
   <w:footnote w:type="separator" w:id="-1">
     <w:p>
       <w:pPr>
@@ -2642,7 +2523,7 @@
 </file>
 
 <file path=word/numbering.xml><?xml version="1.0" encoding="utf-8"?>
-<w:numbering xmlns:wpc="http://schemas.microsoft.com/office/word/2010/wordprocessingCanvas" xmlns:cx="http://schemas.microsoft.com/office/drawing/2014/chartex" xmlns:cx1="http://schemas.microsoft.com/office/drawing/2015/9/8/chartex" xmlns:cx2="http://schemas.microsoft.com/office/drawing/2015/10/21/chartex" xmlns:cx3="http://schemas.microsoft.com/office/drawing/2016/5/9/chartex" xmlns:cx4="http://schemas.microsoft.com/office/drawing/2016/5/10/chartex" xmlns:cx5="http://schemas.microsoft.com/office/drawing/2016/5/11/chartex" xmlns:cx6="http://schemas.microsoft.com/office/drawing/2016/5/12/chartex" xmlns:cx7="http://schemas.microsoft.com/office/drawing/2016/5/13/chartex" xmlns:cx8="http://schemas.microsoft.com/office/drawing/2016/5/14/chartex" xmlns:mc="http://schemas.openxmlformats.org/markup-compatibility/2006" xmlns:aink="http://schemas.microsoft.com/office/drawing/2016/ink" xmlns:am3d="http://schemas.microsoft.com/office/drawing/2017/model3d" xmlns:o="urn:schemas-microsoft-com:office:office" xmlns:r="http://schemas.openxmlformats.org/officeDocument/2006/relationships" xmlns:m="http://schemas.openxmlformats.org/officeDocument/2006/math" xmlns:v="urn:schemas-microsoft-com:vml" xmlns:wp14="http://schemas.microsoft.com/office/word/2010/wordprocessingDrawing" xmlns:wp="http://schemas.openxmlformats.org/drawingml/2006/wordprocessingDrawing" xmlns:w10="urn:schemas-microsoft-com:office:word" xmlns:w="http://schemas.openxmlformats.org/wordprocessingml/2006/main" xmlns:w14="http://schemas.microsoft.com/office/word/2010/wordml" xmlns:w15="http://schemas.microsoft.com/office/word/2012/wordml" xmlns:w16cex="http://schemas.microsoft.com/office/word/2018/wordml/cex" xmlns:w16cid="http://schemas.microsoft.com/office/word/2016/wordml/cid" xmlns:w16="http://schemas.microsoft.com/office/word/2018/wordml" xmlns:w16sdtdh="http://schemas.microsoft.com/office/word/2020/wordml/sdtdatahash" xmlns:w16se="http://schemas.microsoft.com/office/word/2015/wordml/symex" xmlns:wpg="http://schemas.microsoft.com/office/word/2010/wordprocessingGroup" xmlns:wpi="http://schemas.microsoft.com/office/word/2010/wordprocessingInk" xmlns:wne="http://schemas.microsoft.com/office/word/2006/wordml" xmlns:wps="http://schemas.microsoft.com/office/word/2010/wordprocessingShape" mc:Ignorable="w14 w15 w16se w16cid w16 w16cex w16sdtdh wp14">
+<w:numbering xmlns:wpc="http://schemas.microsoft.com/office/word/2010/wordprocessingCanvas" xmlns:cx="http://schemas.microsoft.com/office/drawing/2014/chartex" xmlns:cx1="http://schemas.microsoft.com/office/drawing/2015/9/8/chartex" xmlns:cx2="http://schemas.microsoft.com/office/drawing/2015/10/21/chartex" xmlns:cx3="http://schemas.microsoft.com/office/drawing/2016/5/9/chartex" xmlns:cx4="http://schemas.microsoft.com/office/drawing/2016/5/10/chartex" xmlns:cx5="http://schemas.microsoft.com/office/drawing/2016/5/11/chartex" xmlns:cx6="http://schemas.microsoft.com/office/drawing/2016/5/12/chartex" xmlns:cx7="http://schemas.microsoft.com/office/drawing/2016/5/13/chartex" xmlns:cx8="http://schemas.microsoft.com/office/drawing/2016/5/14/chartex" xmlns:mc="http://schemas.openxmlformats.org/markup-compatibility/2006" xmlns:aink="http://schemas.microsoft.com/office/drawing/2016/ink" xmlns:am3d="http://schemas.microsoft.com/office/drawing/2017/model3d" xmlns:o="urn:schemas-microsoft-com:office:office" xmlns:oel="http://schemas.microsoft.com/office/2019/extlst" xmlns:r="http://schemas.openxmlformats.org/officeDocument/2006/relationships" xmlns:m="http://schemas.openxmlformats.org/officeDocument/2006/math" xmlns:v="urn:schemas-microsoft-com:vml" xmlns:wp14="http://schemas.microsoft.com/office/word/2010/wordprocessingDrawing" xmlns:wp="http://schemas.openxmlformats.org/drawingml/2006/wordprocessingDrawing" xmlns:w10="urn:schemas-microsoft-com:office:word" xmlns:w="http://schemas.openxmlformats.org/wordprocessingml/2006/main" xmlns:w14="http://schemas.microsoft.com/office/word/2010/wordml" xmlns:w15="http://schemas.microsoft.com/office/word/2012/wordml" xmlns:w16cex="http://schemas.microsoft.com/office/word/2018/wordml/cex" xmlns:w16cid="http://schemas.microsoft.com/office/word/2016/wordml/cid" xmlns:w16="http://schemas.microsoft.com/office/word/2018/wordml" xmlns:w16sdtdh="http://schemas.microsoft.com/office/word/2020/wordml/sdtdatahash" xmlns:w16se="http://schemas.microsoft.com/office/word/2015/wordml/symex" xmlns:wpg="http://schemas.microsoft.com/office/word/2010/wordprocessingGroup" xmlns:wpi="http://schemas.microsoft.com/office/word/2010/wordprocessingInk" xmlns:wne="http://schemas.microsoft.com/office/word/2006/wordml" xmlns:wps="http://schemas.microsoft.com/office/word/2010/wordprocessingShape" mc:Ignorable="w14 w15 w16se w16cid w16 w16cex w16sdtdh wp14">
   <w:abstractNum w:abstractNumId="0" w15:restartNumberingAfterBreak="0">
     <w:nsid w:val="22D15349"/>
     <w:multiLevelType w:val="multilevel"/>
@@ -3474,31 +3355,31 @@
       </w:pPr>
     </w:lvl>
   </w:abstractNum>
-  <w:num w:numId="1">
+  <w:num w:numId="1" w16cid:durableId="1997487762">
     <w:abstractNumId w:val="4"/>
   </w:num>
-  <w:num w:numId="2">
+  <w:num w:numId="2" w16cid:durableId="223954571">
     <w:abstractNumId w:val="5"/>
   </w:num>
-  <w:num w:numId="3">
+  <w:num w:numId="3" w16cid:durableId="295140944">
     <w:abstractNumId w:val="6"/>
   </w:num>
-  <w:num w:numId="4">
+  <w:num w:numId="4" w16cid:durableId="148255125">
     <w:abstractNumId w:val="0"/>
   </w:num>
-  <w:num w:numId="5">
+  <w:num w:numId="5" w16cid:durableId="508371232">
     <w:abstractNumId w:val="8"/>
   </w:num>
-  <w:num w:numId="6">
+  <w:num w:numId="6" w16cid:durableId="1046416890">
     <w:abstractNumId w:val="7"/>
   </w:num>
-  <w:num w:numId="7">
+  <w:num w:numId="7" w16cid:durableId="1424646431">
     <w:abstractNumId w:val="3"/>
   </w:num>
-  <w:num w:numId="8">
+  <w:num w:numId="8" w16cid:durableId="108280461">
     <w:abstractNumId w:val="1"/>
   </w:num>
-  <w:num w:numId="9">
+  <w:num w:numId="9" w16cid:durableId="1504667567">
     <w:abstractNumId w:val="2"/>
   </w:num>
 </w:numbering>
@@ -4853,28 +4734,28 @@
 </file>
 
 <file path=customXml/item1.xml><?xml version="1.0" encoding="utf-8"?>
-<b:Sources xmlns:b="http://schemas.openxmlformats.org/officeDocument/2006/bibliography" xmlns="http://schemas.openxmlformats.org/officeDocument/2006/bibliography" SelectedStyle="\APASixthEditionOfficeOnline.xsl" StyleName="APA" Version="6"/>
-</file>
-
-<file path=customXml/item2.xml><?xml version="1.0" encoding="utf-8"?>
 <go:gDocsCustomXmlDataStorage xmlns:go="http://customooxmlschemas.google.com/" xmlns:r="http://schemas.openxmlformats.org/officeDocument/2006/relationships" uri="GoogleDocsCustomDataVersion2">
   <go:docsCustomData xmlns:go="http://customooxmlschemas.google.com/" roundtripDataSignature="AMtx7mhS5nyBdb5VxC8eTVGHbFQujG2xqw==">CgMxLjAyCGguZ2pkZ3hzMgloLjMwajB6bGwyCWguMWZvYjl0ZTIJaC4zem55c2g3MgloLjJldDkycDAyCGgudHlqY3d0MgloLjNkeTZ2a20yCWguMXQzaDVzZjgAciExQU82OURKT2Y5MXFnNjJRQVBLbGZPRGdkSDJPN2ZfaXY=</go:docsCustomData>
 </go:gDocsCustomXmlDataStorage>
 </file>
 
-<file path=customXml/itemProps1.xml><?xml version="1.0" encoding="utf-8"?>
-<ds:datastoreItem xmlns:ds="http://schemas.openxmlformats.org/officeDocument/2006/customXml" ds:itemID="{2140D44D-7043-45E4-A956-4B09F8D75013}">
-  <ds:schemaRefs>
-    <ds:schemaRef ds:uri="http://schemas.openxmlformats.org/officeDocument/2006/bibliography"/>
-  </ds:schemaRefs>
-</ds:datastoreItem>
+<file path=customXml/item2.xml><?xml version="1.0" encoding="utf-8"?>
+<b:Sources xmlns:b="http://schemas.openxmlformats.org/officeDocument/2006/bibliography" xmlns="http://schemas.openxmlformats.org/officeDocument/2006/bibliography" SelectedStyle="\APASixthEditionOfficeOnline.xsl" StyleName="APA" Version="6"/>
 </file>
 
-<file path=customXml/itemProps2.xml><?xml version="1.0" encoding="utf-8"?>
+<file path=customXml/itemProps1.xml><?xml version="1.0" encoding="utf-8"?>
 <ds:datastoreItem xmlns:ds="http://schemas.openxmlformats.org/officeDocument/2006/customXml" ds:itemID="{11111111-1234-1234-1234-123412341234}">
   <ds:schemaRefs>
     <ds:schemaRef ds:uri="http://customooxmlschemas.google.com/"/>
     <ds:schemaRef ds:uri="http://schemas.openxmlformats.org/officeDocument/2006/relationships"/>
   </ds:schemaRefs>
 </ds:datastoreItem>
+</file>
+
+<file path=customXml/itemProps2.xml><?xml version="1.0" encoding="utf-8"?>
+<ds:datastoreItem xmlns:ds="http://schemas.openxmlformats.org/officeDocument/2006/customXml" ds:itemID="{2140D44D-7043-45E4-A956-4B09F8D75013}">
+  <ds:schemaRefs>
+    <ds:schemaRef ds:uri="http://schemas.openxmlformats.org/officeDocument/2006/bibliography"/>
+  </ds:schemaRefs>
+</ds:datastoreItem>
 </file>
</xml_diff>